<commit_message>
added to team profile
</commit_message>
<xml_diff>
--- a/Sprint Reports/Sprint 0 Team Report.docx
+++ b/Sprint Reports/Sprint 0 Team Report.docx
@@ -1,6 +1,6 @@
 
 <file path=word/document.xml><?xml version="1.0" encoding="utf-8"?>
-<w:document xmlns:wpc="http://schemas.microsoft.com/office/word/2010/wordprocessingCanvas" xmlns:cx="http://schemas.microsoft.com/office/drawing/2014/chartex" xmlns:cx1="http://schemas.microsoft.com/office/drawing/2015/9/8/chartex" xmlns:cx2="http://schemas.microsoft.com/office/drawing/2015/10/21/chartex" xmlns:cx3="http://schemas.microsoft.com/office/drawing/2016/5/9/chartex" xmlns:cx4="http://schemas.microsoft.com/office/drawing/2016/5/10/chartex" xmlns:cx5="http://schemas.microsoft.com/office/drawing/2016/5/11/chartex" xmlns:cx6="http://schemas.microsoft.com/office/drawing/2016/5/12/chartex" xmlns:cx7="http://schemas.microsoft.com/office/drawing/2016/5/13/chartex" xmlns:cx8="http://schemas.microsoft.com/office/drawing/2016/5/14/chartex" xmlns:mc="http://schemas.openxmlformats.org/markup-compatibility/2006" xmlns:aink="http://schemas.microsoft.com/office/drawing/2016/ink" xmlns:am3d="http://schemas.microsoft.com/office/drawing/2017/model3d" xmlns:o="urn:schemas-microsoft-com:office:office" xmlns:r="http://schemas.openxmlformats.org/officeDocument/2006/relationships" xmlns:m="http://schemas.openxmlformats.org/officeDocument/2006/math" xmlns:v="urn:schemas-microsoft-com:vml" xmlns:wp14="http://schemas.microsoft.com/office/word/2010/wordprocessingDrawing" xmlns:wp="http://schemas.openxmlformats.org/drawingml/2006/wordprocessingDrawing" xmlns:w10="urn:schemas-microsoft-com:office:word" xmlns:w="http://schemas.openxmlformats.org/wordprocessingml/2006/main" xmlns:w14="http://schemas.microsoft.com/office/word/2010/wordml" xmlns:w15="http://schemas.microsoft.com/office/word/2012/wordml" xmlns:w16cid="http://schemas.microsoft.com/office/word/2016/wordml/cid" xmlns:w16se="http://schemas.microsoft.com/office/word/2015/wordml/symex" xmlns:wpg="http://schemas.microsoft.com/office/word/2010/wordprocessingGroup" xmlns:wpi="http://schemas.microsoft.com/office/word/2010/wordprocessingInk" xmlns:wne="http://schemas.microsoft.com/office/word/2006/wordml" xmlns:wps="http://schemas.microsoft.com/office/word/2010/wordprocessingShape" mc:Ignorable="w14 w15 w16se w16cid wp14">
+<w:document xmlns:wpc="http://schemas.microsoft.com/office/word/2010/wordprocessingCanvas" xmlns:mc="http://schemas.openxmlformats.org/markup-compatibility/2006" xmlns:o="urn:schemas-microsoft-com:office:office" xmlns:r="http://schemas.openxmlformats.org/officeDocument/2006/relationships" xmlns:m="http://schemas.openxmlformats.org/officeDocument/2006/math" xmlns:v="urn:schemas-microsoft-com:vml" xmlns:wp14="http://schemas.microsoft.com/office/word/2010/wordprocessingDrawing" xmlns:wp="http://schemas.openxmlformats.org/drawingml/2006/wordprocessingDrawing" xmlns:w10="urn:schemas-microsoft-com:office:word" xmlns:w="http://schemas.openxmlformats.org/wordprocessingml/2006/main" xmlns:w14="http://schemas.microsoft.com/office/word/2010/wordml" xmlns:wpg="http://schemas.microsoft.com/office/word/2010/wordprocessingGroup" xmlns:wpi="http://schemas.microsoft.com/office/word/2010/wordprocessingInk" xmlns:wne="http://schemas.microsoft.com/office/word/2006/wordml" xmlns:wps="http://schemas.microsoft.com/office/word/2010/wordprocessingShape" mc:Ignorable="w14 wp14">
   <w:body>
     <w:p>
       <w:pPr>
@@ -52,7 +52,7 @@
           <w:szCs w:val="24"/>
         </w:rPr>
       </w:pPr>
-      <w:hyperlink r:id="rId4" w:history="1">
+      <w:hyperlink r:id="rId5" w:history="1">
         <w:r>
           <w:rPr>
             <w:rStyle w:val="Hyperlink"/>
@@ -504,6 +504,134 @@
         <w:tab/>
         <w:t>Role – Scrum Master, Developer</w:t>
       </w:r>
+      <w:r>
+        <w:rPr>
+          <w:rFonts w:ascii="Times New Roman" w:hAnsi="Times New Roman" w:cs="Times New Roman"/>
+          <w:sz w:val="24"/>
+          <w:szCs w:val="24"/>
+        </w:rPr>
+        <w:br/>
+      </w:r>
+    </w:p>
+    <w:p>
+      <w:pPr>
+        <w:spacing w:line="276" w:lineRule="auto"/>
+        <w:rPr>
+          <w:rFonts w:ascii="Times New Roman" w:hAnsi="Times New Roman" w:cs="Times New Roman"/>
+          <w:sz w:val="24"/>
+          <w:szCs w:val="24"/>
+        </w:rPr>
+      </w:pPr>
+      <w:r>
+        <w:rPr>
+          <w:rFonts w:ascii="Times New Roman" w:hAnsi="Times New Roman" w:cs="Times New Roman"/>
+          <w:sz w:val="24"/>
+          <w:szCs w:val="24"/>
+        </w:rPr>
+        <w:t>Larz Leonard:</w:t>
+      </w:r>
+    </w:p>
+    <w:p>
+      <w:pPr>
+        <w:spacing w:line="276" w:lineRule="auto"/>
+        <w:rPr>
+          <w:rFonts w:ascii="Times New Roman" w:hAnsi="Times New Roman" w:cs="Times New Roman"/>
+          <w:sz w:val="24"/>
+          <w:szCs w:val="24"/>
+        </w:rPr>
+      </w:pPr>
+      <w:r>
+        <w:rPr>
+          <w:rFonts w:ascii="Times New Roman" w:hAnsi="Times New Roman" w:cs="Times New Roman"/>
+          <w:sz w:val="24"/>
+          <w:szCs w:val="24"/>
+        </w:rPr>
+        <w:tab/>
+        <w:t>Strengths – Java, Python, HTML, Ruby</w:t>
+      </w:r>
+    </w:p>
+    <w:p>
+      <w:pPr>
+        <w:spacing w:line="276" w:lineRule="auto"/>
+        <w:rPr>
+          <w:rFonts w:ascii="Times New Roman" w:hAnsi="Times New Roman" w:cs="Times New Roman"/>
+          <w:sz w:val="24"/>
+          <w:szCs w:val="24"/>
+        </w:rPr>
+      </w:pPr>
+      <w:r>
+        <w:rPr>
+          <w:rFonts w:ascii="Times New Roman" w:hAnsi="Times New Roman" w:cs="Times New Roman"/>
+          <w:sz w:val="24"/>
+          <w:szCs w:val="24"/>
+        </w:rPr>
+        <w:tab/>
+        <w:t xml:space="preserve">Interests </w:t>
+      </w:r>
+      <w:r>
+        <w:rPr>
+          <w:rFonts w:ascii="Times New Roman" w:hAnsi="Times New Roman" w:cs="Times New Roman"/>
+          <w:sz w:val="24"/>
+          <w:szCs w:val="24"/>
+        </w:rPr>
+        <w:t>–</w:t>
+      </w:r>
+      <w:r>
+        <w:rPr>
+          <w:rFonts w:ascii="Times New Roman" w:hAnsi="Times New Roman" w:cs="Times New Roman"/>
+          <w:sz w:val="24"/>
+          <w:szCs w:val="24"/>
+        </w:rPr>
+        <w:t xml:space="preserve"> Programming</w:t>
+      </w:r>
+      <w:r>
+        <w:rPr>
+          <w:rFonts w:ascii="Times New Roman" w:hAnsi="Times New Roman" w:cs="Times New Roman"/>
+          <w:sz w:val="24"/>
+          <w:szCs w:val="24"/>
+        </w:rPr>
+        <w:t>, AI</w:t>
+      </w:r>
+    </w:p>
+    <w:p>
+      <w:pPr>
+        <w:spacing w:line="276" w:lineRule="auto"/>
+        <w:rPr>
+          <w:rFonts w:ascii="Times New Roman" w:hAnsi="Times New Roman" w:cs="Times New Roman"/>
+          <w:sz w:val="24"/>
+          <w:szCs w:val="24"/>
+        </w:rPr>
+      </w:pPr>
+      <w:r>
+        <w:rPr>
+          <w:rFonts w:ascii="Times New Roman" w:hAnsi="Times New Roman" w:cs="Times New Roman"/>
+          <w:sz w:val="24"/>
+          <w:szCs w:val="24"/>
+        </w:rPr>
+        <w:tab/>
+        <w:t>Career Goals – Programming, Game Development</w:t>
+      </w:r>
+    </w:p>
+    <w:p>
+      <w:pPr>
+        <w:spacing w:line="276" w:lineRule="auto"/>
+        <w:rPr>
+          <w:rFonts w:ascii="Times New Roman" w:hAnsi="Times New Roman" w:cs="Times New Roman"/>
+          <w:sz w:val="24"/>
+          <w:szCs w:val="24"/>
+        </w:rPr>
+      </w:pPr>
+      <w:r>
+        <w:rPr>
+          <w:rFonts w:ascii="Times New Roman" w:hAnsi="Times New Roman" w:cs="Times New Roman"/>
+          <w:sz w:val="24"/>
+          <w:szCs w:val="24"/>
+        </w:rPr>
+        <w:tab/>
+        <w:t xml:space="preserve">Role – Developer </w:t>
+      </w:r>
+      <w:bookmarkStart w:id="0" w:name="_GoBack"/>
+      <w:bookmarkEnd w:id="0"/>
     </w:p>
     <w:p>
       <w:pPr>
@@ -569,25 +697,7 @@
           <w:sz w:val="24"/>
           <w:szCs w:val="24"/>
         </w:rPr>
-        <w:t xml:space="preserve">Thus far, the Agile Scrum method is being learned and in its infancy of implementation. The process has begun with a Sprint 0 </w:t>
-      </w:r>
-      <w:proofErr w:type="gramStart"/>
-      <w:r>
-        <w:rPr>
-          <w:rFonts w:ascii="Times New Roman" w:hAnsi="Times New Roman" w:cs="Times New Roman"/>
-          <w:sz w:val="24"/>
-          <w:szCs w:val="24"/>
-        </w:rPr>
-        <w:t>in order to</w:t>
-      </w:r>
-      <w:proofErr w:type="gramEnd"/>
-      <w:r>
-        <w:rPr>
-          <w:rFonts w:ascii="Times New Roman" w:hAnsi="Times New Roman" w:cs="Times New Roman"/>
-          <w:sz w:val="24"/>
-          <w:szCs w:val="24"/>
-        </w:rPr>
-        <w:t xml:space="preserve"> both learn the basics of the Agile Scrum method. Sprint planning took place to understand what was going to be the primary goal, as well as meeting time and places, and other methods of contact. Standing as the team does now, the decision for Scrum meetings to occur twice a week is in place. Sprint planning is not as often following a timing of closer to two weeks apart.</w:t>
+        <w:t>Thus far, the Agile Scrum method is being learned and in its infancy of implementation. The process has begun with a Sprint 0 in order to both learn the basics of the Agile Scrum method. Sprint planning took place to understand what was going to be the primary goal, as well as meeting time and places, and other methods of contact. Standing as the team does now, the decision for Scrum meetings to occur twice a week is in place. Sprint planning is not as often following a timing of closer to two weeks apart.</w:t>
       </w:r>
       <w:r>
         <w:rPr>
@@ -614,43 +724,7 @@
           <w:szCs w:val="24"/>
         </w:rPr>
         <w:tab/>
-        <w:t xml:space="preserve">In testing the JIRA platform, items have been selected based on the needs of the team at the time. This is likely to change as the project is ramping up, and the sandbox phase for testing is </w:t>
-      </w:r>
-      <w:proofErr w:type="gramStart"/>
-      <w:r>
-        <w:rPr>
-          <w:rFonts w:ascii="Times New Roman" w:hAnsi="Times New Roman" w:cs="Times New Roman"/>
-          <w:sz w:val="24"/>
-          <w:szCs w:val="24"/>
-        </w:rPr>
-        <w:t>coming to a conclusion</w:t>
-      </w:r>
-      <w:proofErr w:type="gramEnd"/>
-      <w:r>
-        <w:rPr>
-          <w:rFonts w:ascii="Times New Roman" w:hAnsi="Times New Roman" w:cs="Times New Roman"/>
-          <w:sz w:val="24"/>
-          <w:szCs w:val="24"/>
-        </w:rPr>
-        <w:t xml:space="preserve">. Item priority was decided in a logical manner </w:t>
-      </w:r>
-      <w:proofErr w:type="gramStart"/>
-      <w:r>
-        <w:rPr>
-          <w:rFonts w:ascii="Times New Roman" w:hAnsi="Times New Roman" w:cs="Times New Roman"/>
-          <w:sz w:val="24"/>
-          <w:szCs w:val="24"/>
-        </w:rPr>
-        <w:t>similar to</w:t>
-      </w:r>
-      <w:proofErr w:type="gramEnd"/>
-      <w:r>
-        <w:rPr>
-          <w:rFonts w:ascii="Times New Roman" w:hAnsi="Times New Roman" w:cs="Times New Roman"/>
-          <w:sz w:val="24"/>
-          <w:szCs w:val="24"/>
-        </w:rPr>
-        <w:t xml:space="preserve"> what one would expect a flowchart to do, understanding that to move on, an initial item must first be completed.</w:t>
+        <w:t>In testing the JIRA platform, items have been selected based on the needs of the team at the time. This is likely to change as the project is ramping up, and the sandbox phase for testing is coming to a conclusion. Item priority was decided in a logical manner similar to what one would expect a flowchart to do, understanding that to move on, an initial item must first be completed.</w:t>
       </w:r>
     </w:p>
     <w:p>
@@ -825,8 +899,8 @@
           <w:noProof/>
           <w:sz w:val="24"/>
           <w:szCs w:val="24"/>
-        </w:rPr>
-        <w:lastRenderedPageBreak/>
+          <w:lang w:eastAsia="en-US"/>
+        </w:rPr>
         <w:drawing>
           <wp:inline distT="0" distB="0" distL="0" distR="0">
             <wp:extent cx="5600700" cy="3990975"/>
@@ -845,7 +919,7 @@
                     </pic:cNvPicPr>
                   </pic:nvPicPr>
                   <pic:blipFill>
-                    <a:blip r:embed="rId5">
+                    <a:blip r:embed="rId6">
                       <a:extLst>
                         <a:ext uri="{28A0092B-C50C-407E-A947-70E740481C1C}">
                           <a14:useLocalDpi xmlns:a14="http://schemas.microsoft.com/office/drawing/2010/main" val="0"/>
@@ -951,6 +1025,7 @@
           <w:noProof/>
           <w:sz w:val="24"/>
           <w:szCs w:val="24"/>
+          <w:lang w:eastAsia="en-US"/>
         </w:rPr>
         <w:drawing>
           <wp:inline distT="0" distB="0" distL="0" distR="0">
@@ -970,7 +1045,7 @@
                     </pic:cNvPicPr>
                   </pic:nvPicPr>
                   <pic:blipFill>
-                    <a:blip r:embed="rId6" cstate="print">
+                    <a:blip r:embed="rId7" cstate="print">
                       <a:extLst>
                         <a:ext uri="{28A0092B-C50C-407E-A947-70E740481C1C}">
                           <a14:useLocalDpi xmlns:a14="http://schemas.microsoft.com/office/drawing/2010/main" val="0"/>
@@ -1052,7 +1127,6 @@
           <w:sz w:val="24"/>
           <w:szCs w:val="24"/>
         </w:rPr>
-        <w:lastRenderedPageBreak/>
         <w:t>SCRUM Sample:</w:t>
       </w:r>
     </w:p>
@@ -1225,8 +1299,6 @@
         <w:tab/>
         <w:t>It is the case, however, that issues need to be tackled in perhaps a slightly faster manner, not allowing any one task to potentially hit a deadline and have little to no work put into it.</w:t>
       </w:r>
-      <w:bookmarkStart w:id="0" w:name="_GoBack"/>
-      <w:bookmarkEnd w:id="0"/>
     </w:p>
     <w:p>
       <w:pPr>
@@ -1269,7 +1341,7 @@
 </file>
 
 <file path=word/styles.xml><?xml version="1.0" encoding="utf-8"?>
-<w:styles xmlns:mc="http://schemas.openxmlformats.org/markup-compatibility/2006" xmlns:r="http://schemas.openxmlformats.org/officeDocument/2006/relationships" xmlns:w="http://schemas.openxmlformats.org/wordprocessingml/2006/main" xmlns:w14="http://schemas.microsoft.com/office/word/2010/wordml" xmlns:w15="http://schemas.microsoft.com/office/word/2012/wordml" xmlns:w16cid="http://schemas.microsoft.com/office/word/2016/wordml/cid" xmlns:w16se="http://schemas.microsoft.com/office/word/2015/wordml/symex" mc:Ignorable="w14 w15 w16se w16cid">
+<w:styles xmlns:mc="http://schemas.openxmlformats.org/markup-compatibility/2006" xmlns:r="http://schemas.openxmlformats.org/officeDocument/2006/relationships" xmlns:w="http://schemas.openxmlformats.org/wordprocessingml/2006/main" xmlns:w14="http://schemas.microsoft.com/office/word/2010/wordml" mc:Ignorable="w14">
   <w:docDefaults>
     <w:rPrDefault>
       <w:rPr>
@@ -1285,382 +1357,144 @@
       </w:pPr>
     </w:pPrDefault>
   </w:docDefaults>
-  <w:latentStyles w:defLockedState="0" w:defUIPriority="99" w:defSemiHidden="0" w:defUnhideWhenUsed="0" w:defQFormat="0" w:count="375">
-    <w:lsdException w:name="Normal" w:uiPriority="0" w:qFormat="1"/>
-    <w:lsdException w:name="heading 1" w:uiPriority="9" w:qFormat="1"/>
-    <w:lsdException w:name="heading 2" w:semiHidden="1" w:uiPriority="9" w:unhideWhenUsed="1" w:qFormat="1"/>
-    <w:lsdException w:name="heading 3" w:semiHidden="1" w:uiPriority="9" w:unhideWhenUsed="1" w:qFormat="1"/>
-    <w:lsdException w:name="heading 4" w:semiHidden="1" w:uiPriority="9" w:unhideWhenUsed="1" w:qFormat="1"/>
-    <w:lsdException w:name="heading 5" w:semiHidden="1" w:uiPriority="9" w:unhideWhenUsed="1" w:qFormat="1"/>
-    <w:lsdException w:name="heading 6" w:semiHidden="1" w:uiPriority="9" w:unhideWhenUsed="1" w:qFormat="1"/>
-    <w:lsdException w:name="heading 7" w:semiHidden="1" w:uiPriority="9" w:unhideWhenUsed="1" w:qFormat="1"/>
-    <w:lsdException w:name="heading 8" w:semiHidden="1" w:uiPriority="9" w:unhideWhenUsed="1" w:qFormat="1"/>
-    <w:lsdException w:name="heading 9" w:semiHidden="1" w:uiPriority="9" w:unhideWhenUsed="1" w:qFormat="1"/>
-    <w:lsdException w:name="index 1" w:semiHidden="1" w:unhideWhenUsed="1"/>
-    <w:lsdException w:name="index 2" w:semiHidden="1" w:unhideWhenUsed="1"/>
-    <w:lsdException w:name="index 3" w:semiHidden="1" w:unhideWhenUsed="1"/>
-    <w:lsdException w:name="index 4" w:semiHidden="1" w:unhideWhenUsed="1"/>
-    <w:lsdException w:name="index 5" w:semiHidden="1" w:unhideWhenUsed="1"/>
-    <w:lsdException w:name="index 6" w:semiHidden="1" w:unhideWhenUsed="1"/>
-    <w:lsdException w:name="index 7" w:semiHidden="1" w:unhideWhenUsed="1"/>
-    <w:lsdException w:name="index 8" w:semiHidden="1" w:unhideWhenUsed="1"/>
-    <w:lsdException w:name="index 9" w:semiHidden="1" w:unhideWhenUsed="1"/>
-    <w:lsdException w:name="toc 1" w:semiHidden="1" w:uiPriority="39" w:unhideWhenUsed="1"/>
-    <w:lsdException w:name="toc 2" w:semiHidden="1" w:uiPriority="39" w:unhideWhenUsed="1"/>
-    <w:lsdException w:name="toc 3" w:semiHidden="1" w:uiPriority="39" w:unhideWhenUsed="1"/>
-    <w:lsdException w:name="toc 4" w:semiHidden="1" w:uiPriority="39" w:unhideWhenUsed="1"/>
-    <w:lsdException w:name="toc 5" w:semiHidden="1" w:uiPriority="39" w:unhideWhenUsed="1"/>
-    <w:lsdException w:name="toc 6" w:semiHidden="1" w:uiPriority="39" w:unhideWhenUsed="1"/>
-    <w:lsdException w:name="toc 7" w:semiHidden="1" w:uiPriority="39" w:unhideWhenUsed="1"/>
-    <w:lsdException w:name="toc 8" w:semiHidden="1" w:uiPriority="39" w:unhideWhenUsed="1"/>
-    <w:lsdException w:name="toc 9" w:semiHidden="1" w:uiPriority="39" w:unhideWhenUsed="1"/>
-    <w:lsdException w:name="Normal Indent" w:semiHidden="1" w:unhideWhenUsed="1"/>
-    <w:lsdException w:name="footnote text" w:semiHidden="1" w:unhideWhenUsed="1"/>
-    <w:lsdException w:name="annotation text" w:semiHidden="1" w:unhideWhenUsed="1"/>
-    <w:lsdException w:name="header" w:semiHidden="1" w:unhideWhenUsed="1"/>
-    <w:lsdException w:name="footer" w:semiHidden="1" w:unhideWhenUsed="1"/>
-    <w:lsdException w:name="index heading" w:semiHidden="1" w:unhideWhenUsed="1"/>
-    <w:lsdException w:name="caption" w:semiHidden="1" w:uiPriority="35" w:unhideWhenUsed="1" w:qFormat="1"/>
-    <w:lsdException w:name="table of figures" w:semiHidden="1" w:unhideWhenUsed="1"/>
-    <w:lsdException w:name="envelope address" w:semiHidden="1" w:unhideWhenUsed="1"/>
-    <w:lsdException w:name="envelope return" w:semiHidden="1" w:unhideWhenUsed="1"/>
-    <w:lsdException w:name="footnote reference" w:semiHidden="1" w:unhideWhenUsed="1"/>
-    <w:lsdException w:name="annotation reference" w:semiHidden="1" w:unhideWhenUsed="1"/>
-    <w:lsdException w:name="line number" w:semiHidden="1" w:unhideWhenUsed="1"/>
-    <w:lsdException w:name="page number" w:semiHidden="1" w:unhideWhenUsed="1"/>
-    <w:lsdException w:name="endnote reference" w:semiHidden="1" w:unhideWhenUsed="1"/>
-    <w:lsdException w:name="endnote text" w:semiHidden="1" w:unhideWhenUsed="1"/>
-    <w:lsdException w:name="table of authorities" w:semiHidden="1" w:unhideWhenUsed="1"/>
-    <w:lsdException w:name="macro" w:semiHidden="1" w:unhideWhenUsed="1"/>
-    <w:lsdException w:name="toa heading" w:semiHidden="1" w:unhideWhenUsed="1"/>
-    <w:lsdException w:name="List" w:semiHidden="1" w:unhideWhenUsed="1"/>
-    <w:lsdException w:name="List Bullet" w:semiHidden="1" w:unhideWhenUsed="1"/>
-    <w:lsdException w:name="List Number" w:semiHidden="1" w:unhideWhenUsed="1"/>
-    <w:lsdException w:name="List 2" w:semiHidden="1" w:unhideWhenUsed="1"/>
-    <w:lsdException w:name="List 3" w:semiHidden="1" w:unhideWhenUsed="1"/>
-    <w:lsdException w:name="List 4" w:semiHidden="1" w:unhideWhenUsed="1"/>
-    <w:lsdException w:name="List 5" w:semiHidden="1" w:unhideWhenUsed="1"/>
-    <w:lsdException w:name="List Bullet 2" w:semiHidden="1" w:unhideWhenUsed="1"/>
-    <w:lsdException w:name="List Bullet 3" w:semiHidden="1" w:unhideWhenUsed="1"/>
-    <w:lsdException w:name="List Bullet 4" w:semiHidden="1" w:unhideWhenUsed="1"/>
-    <w:lsdException w:name="List Bullet 5" w:semiHidden="1" w:unhideWhenUsed="1"/>
-    <w:lsdException w:name="List Number 2" w:semiHidden="1" w:unhideWhenUsed="1"/>
-    <w:lsdException w:name="List Number 3" w:semiHidden="1" w:unhideWhenUsed="1"/>
-    <w:lsdException w:name="List Number 4" w:semiHidden="1" w:unhideWhenUsed="1"/>
-    <w:lsdException w:name="List Number 5" w:semiHidden="1" w:unhideWhenUsed="1"/>
-    <w:lsdException w:name="Title" w:uiPriority="10" w:qFormat="1"/>
-    <w:lsdException w:name="Closing" w:semiHidden="1" w:unhideWhenUsed="1"/>
-    <w:lsdException w:name="Signature" w:semiHidden="1" w:unhideWhenUsed="1"/>
-    <w:lsdException w:name="Default Paragraph Font" w:semiHidden="1" w:uiPriority="1" w:unhideWhenUsed="1"/>
-    <w:lsdException w:name="Body Text" w:semiHidden="1" w:unhideWhenUsed="1"/>
-    <w:lsdException w:name="Body Text Indent" w:semiHidden="1" w:unhideWhenUsed="1"/>
-    <w:lsdException w:name="List Continue" w:semiHidden="1" w:unhideWhenUsed="1"/>
-    <w:lsdException w:name="List Continue 2" w:semiHidden="1" w:unhideWhenUsed="1"/>
-    <w:lsdException w:name="List Continue 3" w:semiHidden="1" w:unhideWhenUsed="1"/>
-    <w:lsdException w:name="List Continue 4" w:semiHidden="1" w:unhideWhenUsed="1"/>
-    <w:lsdException w:name="List Continue 5" w:semiHidden="1" w:unhideWhenUsed="1"/>
-    <w:lsdException w:name="Message Header" w:semiHidden="1" w:unhideWhenUsed="1"/>
-    <w:lsdException w:name="Subtitle" w:uiPriority="11" w:qFormat="1"/>
-    <w:lsdException w:name="Salutation" w:semiHidden="1" w:unhideWhenUsed="1"/>
-    <w:lsdException w:name="Date" w:semiHidden="1" w:unhideWhenUsed="1"/>
-    <w:lsdException w:name="Body Text First Indent" w:semiHidden="1" w:unhideWhenUsed="1"/>
-    <w:lsdException w:name="Body Text First Indent 2" w:semiHidden="1" w:unhideWhenUsed="1"/>
-    <w:lsdException w:name="Note Heading" w:semiHidden="1" w:unhideWhenUsed="1"/>
-    <w:lsdException w:name="Body Text 2" w:semiHidden="1" w:unhideWhenUsed="1"/>
-    <w:lsdException w:name="Body Text 3" w:semiHidden="1" w:unhideWhenUsed="1"/>
-    <w:lsdException w:name="Body Text Indent 2" w:semiHidden="1" w:unhideWhenUsed="1"/>
-    <w:lsdException w:name="Body Text Indent 3" w:semiHidden="1" w:unhideWhenUsed="1"/>
-    <w:lsdException w:name="Block Text" w:semiHidden="1" w:unhideWhenUsed="1"/>
-    <w:lsdException w:name="Hyperlink" w:semiHidden="1" w:unhideWhenUsed="1"/>
-    <w:lsdException w:name="FollowedHyperlink" w:semiHidden="1" w:unhideWhenUsed="1"/>
-    <w:lsdException w:name="Strong" w:uiPriority="22" w:qFormat="1"/>
-    <w:lsdException w:name="Emphasis" w:uiPriority="20" w:qFormat="1"/>
-    <w:lsdException w:name="Document Map" w:semiHidden="1" w:unhideWhenUsed="1"/>
-    <w:lsdException w:name="Plain Text" w:semiHidden="1" w:unhideWhenUsed="1"/>
-    <w:lsdException w:name="E-mail Signature" w:semiHidden="1" w:unhideWhenUsed="1"/>
-    <w:lsdException w:name="HTML Top of Form" w:semiHidden="1" w:unhideWhenUsed="1"/>
-    <w:lsdException w:name="HTML Bottom of Form" w:semiHidden="1" w:unhideWhenUsed="1"/>
-    <w:lsdException w:name="Normal (Web)" w:semiHidden="1" w:unhideWhenUsed="1"/>
-    <w:lsdException w:name="HTML Acronym" w:semiHidden="1" w:unhideWhenUsed="1"/>
-    <w:lsdException w:name="HTML Address" w:semiHidden="1" w:unhideWhenUsed="1"/>
-    <w:lsdException w:name="HTML Cite" w:semiHidden="1" w:unhideWhenUsed="1"/>
-    <w:lsdException w:name="HTML Code" w:semiHidden="1" w:unhideWhenUsed="1"/>
-    <w:lsdException w:name="HTML Definition" w:semiHidden="1" w:unhideWhenUsed="1"/>
-    <w:lsdException w:name="HTML Keyboard" w:semiHidden="1" w:unhideWhenUsed="1"/>
-    <w:lsdException w:name="HTML Preformatted" w:semiHidden="1" w:unhideWhenUsed="1"/>
-    <w:lsdException w:name="HTML Sample" w:semiHidden="1" w:unhideWhenUsed="1"/>
-    <w:lsdException w:name="HTML Typewriter" w:semiHidden="1" w:unhideWhenUsed="1"/>
-    <w:lsdException w:name="HTML Variable" w:semiHidden="1" w:unhideWhenUsed="1"/>
-    <w:lsdException w:name="Normal Table" w:semiHidden="1" w:unhideWhenUsed="1"/>
-    <w:lsdException w:name="annotation subject" w:semiHidden="1" w:unhideWhenUsed="1"/>
-    <w:lsdException w:name="No List" w:semiHidden="1" w:unhideWhenUsed="1"/>
-    <w:lsdException w:name="Outline List 1" w:semiHidden="1" w:unhideWhenUsed="1"/>
-    <w:lsdException w:name="Outline List 2" w:semiHidden="1" w:unhideWhenUsed="1"/>
-    <w:lsdException w:name="Outline List 3" w:semiHidden="1" w:unhideWhenUsed="1"/>
-    <w:lsdException w:name="Table Simple 1" w:semiHidden="1" w:unhideWhenUsed="1"/>
-    <w:lsdException w:name="Table Simple 2" w:semiHidden="1" w:unhideWhenUsed="1"/>
-    <w:lsdException w:name="Table Simple 3" w:semiHidden="1" w:unhideWhenUsed="1"/>
-    <w:lsdException w:name="Table Classic 1" w:semiHidden="1" w:unhideWhenUsed="1"/>
-    <w:lsdException w:name="Table Classic 2" w:semiHidden="1" w:unhideWhenUsed="1"/>
-    <w:lsdException w:name="Table Classic 3" w:semiHidden="1" w:unhideWhenUsed="1"/>
-    <w:lsdException w:name="Table Classic 4" w:semiHidden="1" w:unhideWhenUsed="1"/>
-    <w:lsdException w:name="Table Colorful 1" w:semiHidden="1" w:unhideWhenUsed="1"/>
-    <w:lsdException w:name="Table Colorful 2" w:semiHidden="1" w:unhideWhenUsed="1"/>
-    <w:lsdException w:name="Table Colorful 3" w:semiHidden="1" w:unhideWhenUsed="1"/>
-    <w:lsdException w:name="Table Columns 1" w:semiHidden="1" w:unhideWhenUsed="1"/>
-    <w:lsdException w:name="Table Columns 2" w:semiHidden="1" w:unhideWhenUsed="1"/>
-    <w:lsdException w:name="Table Columns 3" w:semiHidden="1" w:unhideWhenUsed="1"/>
-    <w:lsdException w:name="Table Columns 4" w:semiHidden="1" w:unhideWhenUsed="1"/>
-    <w:lsdException w:name="Table Columns 5" w:semiHidden="1" w:unhideWhenUsed="1"/>
-    <w:lsdException w:name="Table Grid 1" w:semiHidden="1" w:unhideWhenUsed="1"/>
-    <w:lsdException w:name="Table Grid 2" w:semiHidden="1" w:unhideWhenUsed="1"/>
-    <w:lsdException w:name="Table Grid 3" w:semiHidden="1" w:unhideWhenUsed="1"/>
-    <w:lsdException w:name="Table Grid 4" w:semiHidden="1" w:unhideWhenUsed="1"/>
-    <w:lsdException w:name="Table Grid 5" w:semiHidden="1" w:unhideWhenUsed="1"/>
-    <w:lsdException w:name="Table Grid 6" w:semiHidden="1" w:unhideWhenUsed="1"/>
-    <w:lsdException w:name="Table Grid 7" w:semiHidden="1" w:unhideWhenUsed="1"/>
-    <w:lsdException w:name="Table Grid 8" w:semiHidden="1" w:unhideWhenUsed="1"/>
-    <w:lsdException w:name="Table List 1" w:semiHidden="1" w:unhideWhenUsed="1"/>
-    <w:lsdException w:name="Table List 2" w:semiHidden="1" w:unhideWhenUsed="1"/>
-    <w:lsdException w:name="Table List 3" w:semiHidden="1" w:unhideWhenUsed="1"/>
-    <w:lsdException w:name="Table List 4" w:semiHidden="1" w:unhideWhenUsed="1"/>
-    <w:lsdException w:name="Table List 5" w:semiHidden="1" w:unhideWhenUsed="1"/>
-    <w:lsdException w:name="Table List 6" w:semiHidden="1" w:unhideWhenUsed="1"/>
-    <w:lsdException w:name="Table List 7" w:semiHidden="1" w:unhideWhenUsed="1"/>
-    <w:lsdException w:name="Table List 8" w:semiHidden="1" w:unhideWhenUsed="1"/>
-    <w:lsdException w:name="Table 3D effects 1" w:semiHidden="1" w:unhideWhenUsed="1"/>
-    <w:lsdException w:name="Table 3D effects 2" w:semiHidden="1" w:unhideWhenUsed="1"/>
-    <w:lsdException w:name="Table 3D effects 3" w:semiHidden="1" w:unhideWhenUsed="1"/>
-    <w:lsdException w:name="Table Contemporary" w:semiHidden="1" w:unhideWhenUsed="1"/>
-    <w:lsdException w:name="Table Elegant" w:semiHidden="1" w:unhideWhenUsed="1"/>
-    <w:lsdException w:name="Table Professional" w:semiHidden="1" w:unhideWhenUsed="1"/>
-    <w:lsdException w:name="Table Subtle 1" w:semiHidden="1" w:unhideWhenUsed="1"/>
-    <w:lsdException w:name="Table Subtle 2" w:semiHidden="1" w:unhideWhenUsed="1"/>
-    <w:lsdException w:name="Table Web 1" w:semiHidden="1" w:unhideWhenUsed="1"/>
-    <w:lsdException w:name="Table Web 2" w:semiHidden="1" w:unhideWhenUsed="1"/>
-    <w:lsdException w:name="Table Web 3" w:semiHidden="1" w:unhideWhenUsed="1"/>
-    <w:lsdException w:name="Balloon Text" w:semiHidden="1" w:unhideWhenUsed="1"/>
-    <w:lsdException w:name="Table Grid" w:uiPriority="39"/>
-    <w:lsdException w:name="Table Theme" w:semiHidden="1" w:unhideWhenUsed="1"/>
-    <w:lsdException w:name="Placeholder Text" w:semiHidden="1"/>
-    <w:lsdException w:name="No Spacing" w:uiPriority="1" w:qFormat="1"/>
-    <w:lsdException w:name="Light Shading" w:uiPriority="60"/>
-    <w:lsdException w:name="Light List" w:uiPriority="61"/>
-    <w:lsdException w:name="Light Grid" w:uiPriority="62"/>
-    <w:lsdException w:name="Medium Shading 1" w:uiPriority="63"/>
-    <w:lsdException w:name="Medium Shading 2" w:uiPriority="64"/>
-    <w:lsdException w:name="Medium List 1" w:uiPriority="65"/>
-    <w:lsdException w:name="Medium List 2" w:uiPriority="66"/>
-    <w:lsdException w:name="Medium Grid 1" w:uiPriority="67"/>
-    <w:lsdException w:name="Medium Grid 2" w:uiPriority="68"/>
-    <w:lsdException w:name="Medium Grid 3" w:uiPriority="69"/>
-    <w:lsdException w:name="Dark List" w:uiPriority="70"/>
-    <w:lsdException w:name="Colorful Shading" w:uiPriority="71"/>
-    <w:lsdException w:name="Colorful List" w:uiPriority="72"/>
-    <w:lsdException w:name="Colorful Grid" w:uiPriority="73"/>
-    <w:lsdException w:name="Light Shading Accent 1" w:uiPriority="60"/>
-    <w:lsdException w:name="Light List Accent 1" w:uiPriority="61"/>
-    <w:lsdException w:name="Light Grid Accent 1" w:uiPriority="62"/>
-    <w:lsdException w:name="Medium Shading 1 Accent 1" w:uiPriority="63"/>
-    <w:lsdException w:name="Medium Shading 2 Accent 1" w:uiPriority="64"/>
-    <w:lsdException w:name="Medium List 1 Accent 1" w:uiPriority="65"/>
-    <w:lsdException w:name="Revision" w:semiHidden="1"/>
-    <w:lsdException w:name="List Paragraph" w:uiPriority="34" w:qFormat="1"/>
-    <w:lsdException w:name="Quote" w:uiPriority="29" w:qFormat="1"/>
-    <w:lsdException w:name="Intense Quote" w:uiPriority="30" w:qFormat="1"/>
-    <w:lsdException w:name="Medium List 2 Accent 1" w:uiPriority="66"/>
-    <w:lsdException w:name="Medium Grid 1 Accent 1" w:uiPriority="67"/>
-    <w:lsdException w:name="Medium Grid 2 Accent 1" w:uiPriority="68"/>
-    <w:lsdException w:name="Medium Grid 3 Accent 1" w:uiPriority="69"/>
-    <w:lsdException w:name="Dark List Accent 1" w:uiPriority="70"/>
-    <w:lsdException w:name="Colorful Shading Accent 1" w:uiPriority="71"/>
-    <w:lsdException w:name="Colorful List Accent 1" w:uiPriority="72"/>
-    <w:lsdException w:name="Colorful Grid Accent 1" w:uiPriority="73"/>
-    <w:lsdException w:name="Light Shading Accent 2" w:uiPriority="60"/>
-    <w:lsdException w:name="Light List Accent 2" w:uiPriority="61"/>
-    <w:lsdException w:name="Light Grid Accent 2" w:uiPriority="62"/>
-    <w:lsdException w:name="Medium Shading 1 Accent 2" w:uiPriority="63"/>
-    <w:lsdException w:name="Medium Shading 2 Accent 2" w:uiPriority="64"/>
-    <w:lsdException w:name="Medium List 1 Accent 2" w:uiPriority="65"/>
-    <w:lsdException w:name="Medium List 2 Accent 2" w:uiPriority="66"/>
-    <w:lsdException w:name="Medium Grid 1 Accent 2" w:uiPriority="67"/>
-    <w:lsdException w:name="Medium Grid 2 Accent 2" w:uiPriority="68"/>
-    <w:lsdException w:name="Medium Grid 3 Accent 2" w:uiPriority="69"/>
-    <w:lsdException w:name="Dark List Accent 2" w:uiPriority="70"/>
-    <w:lsdException w:name="Colorful Shading Accent 2" w:uiPriority="71"/>
-    <w:lsdException w:name="Colorful List Accent 2" w:uiPriority="72"/>
-    <w:lsdException w:name="Colorful Grid Accent 2" w:uiPriority="73"/>
-    <w:lsdException w:name="Light Shading Accent 3" w:uiPriority="60"/>
-    <w:lsdException w:name="Light List Accent 3" w:uiPriority="61"/>
-    <w:lsdException w:name="Light Grid Accent 3" w:uiPriority="62"/>
-    <w:lsdException w:name="Medium Shading 1 Accent 3" w:uiPriority="63"/>
-    <w:lsdException w:name="Medium Shading 2 Accent 3" w:uiPriority="64"/>
-    <w:lsdException w:name="Medium List 1 Accent 3" w:uiPriority="65"/>
-    <w:lsdException w:name="Medium List 2 Accent 3" w:uiPriority="66"/>
-    <w:lsdException w:name="Medium Grid 1 Accent 3" w:uiPriority="67"/>
-    <w:lsdException w:name="Medium Grid 2 Accent 3" w:uiPriority="68"/>
-    <w:lsdException w:name="Medium Grid 3 Accent 3" w:uiPriority="69"/>
-    <w:lsdException w:name="Dark List Accent 3" w:uiPriority="70"/>
-    <w:lsdException w:name="Colorful Shading Accent 3" w:uiPriority="71"/>
-    <w:lsdException w:name="Colorful List Accent 3" w:uiPriority="72"/>
-    <w:lsdException w:name="Colorful Grid Accent 3" w:uiPriority="73"/>
-    <w:lsdException w:name="Light Shading Accent 4" w:uiPriority="60"/>
-    <w:lsdException w:name="Light List Accent 4" w:uiPriority="61"/>
-    <w:lsdException w:name="Light Grid Accent 4" w:uiPriority="62"/>
-    <w:lsdException w:name="Medium Shading 1 Accent 4" w:uiPriority="63"/>
-    <w:lsdException w:name="Medium Shading 2 Accent 4" w:uiPriority="64"/>
-    <w:lsdException w:name="Medium List 1 Accent 4" w:uiPriority="65"/>
-    <w:lsdException w:name="Medium List 2 Accent 4" w:uiPriority="66"/>
-    <w:lsdException w:name="Medium Grid 1 Accent 4" w:uiPriority="67"/>
-    <w:lsdException w:name="Medium Grid 2 Accent 4" w:uiPriority="68"/>
-    <w:lsdException w:name="Medium Grid 3 Accent 4" w:uiPriority="69"/>
-    <w:lsdException w:name="Dark List Accent 4" w:uiPriority="70"/>
-    <w:lsdException w:name="Colorful Shading Accent 4" w:uiPriority="71"/>
-    <w:lsdException w:name="Colorful List Accent 4" w:uiPriority="72"/>
-    <w:lsdException w:name="Colorful Grid Accent 4" w:uiPriority="73"/>
-    <w:lsdException w:name="Light Shading Accent 5" w:uiPriority="60"/>
-    <w:lsdException w:name="Light List Accent 5" w:uiPriority="61"/>
-    <w:lsdException w:name="Light Grid Accent 5" w:uiPriority="62"/>
-    <w:lsdException w:name="Medium Shading 1 Accent 5" w:uiPriority="63"/>
-    <w:lsdException w:name="Medium Shading 2 Accent 5" w:uiPriority="64"/>
-    <w:lsdException w:name="Medium List 1 Accent 5" w:uiPriority="65"/>
-    <w:lsdException w:name="Medium List 2 Accent 5" w:uiPriority="66"/>
-    <w:lsdException w:name="Medium Grid 1 Accent 5" w:uiPriority="67"/>
-    <w:lsdException w:name="Medium Grid 2 Accent 5" w:uiPriority="68"/>
-    <w:lsdException w:name="Medium Grid 3 Accent 5" w:uiPriority="69"/>
-    <w:lsdException w:name="Dark List Accent 5" w:uiPriority="70"/>
-    <w:lsdException w:name="Colorful Shading Accent 5" w:uiPriority="71"/>
-    <w:lsdException w:name="Colorful List Accent 5" w:uiPriority="72"/>
-    <w:lsdException w:name="Colorful Grid Accent 5" w:uiPriority="73"/>
-    <w:lsdException w:name="Light Shading Accent 6" w:uiPriority="60"/>
-    <w:lsdException w:name="Light List Accent 6" w:uiPriority="61"/>
-    <w:lsdException w:name="Light Grid Accent 6" w:uiPriority="62"/>
-    <w:lsdException w:name="Medium Shading 1 Accent 6" w:uiPriority="63"/>
-    <w:lsdException w:name="Medium Shading 2 Accent 6" w:uiPriority="64"/>
-    <w:lsdException w:name="Medium List 1 Accent 6" w:uiPriority="65"/>
-    <w:lsdException w:name="Medium List 2 Accent 6" w:uiPriority="66"/>
-    <w:lsdException w:name="Medium Grid 1 Accent 6" w:uiPriority="67"/>
-    <w:lsdException w:name="Medium Grid 2 Accent 6" w:uiPriority="68"/>
-    <w:lsdException w:name="Medium Grid 3 Accent 6" w:uiPriority="69"/>
-    <w:lsdException w:name="Dark List Accent 6" w:uiPriority="70"/>
-    <w:lsdException w:name="Colorful Shading Accent 6" w:uiPriority="71"/>
-    <w:lsdException w:name="Colorful List Accent 6" w:uiPriority="72"/>
-    <w:lsdException w:name="Colorful Grid Accent 6" w:uiPriority="73"/>
-    <w:lsdException w:name="Subtle Emphasis" w:uiPriority="19" w:qFormat="1"/>
-    <w:lsdException w:name="Intense Emphasis" w:uiPriority="21" w:qFormat="1"/>
-    <w:lsdException w:name="Subtle Reference" w:uiPriority="31" w:qFormat="1"/>
-    <w:lsdException w:name="Intense Reference" w:uiPriority="32" w:qFormat="1"/>
-    <w:lsdException w:name="Book Title" w:uiPriority="33" w:qFormat="1"/>
-    <w:lsdException w:name="Bibliography" w:semiHidden="1" w:uiPriority="37" w:unhideWhenUsed="1"/>
-    <w:lsdException w:name="TOC Heading" w:semiHidden="1" w:uiPriority="39" w:unhideWhenUsed="1" w:qFormat="1"/>
-    <w:lsdException w:name="Plain Table 1" w:uiPriority="41"/>
-    <w:lsdException w:name="Plain Table 2" w:uiPriority="42"/>
-    <w:lsdException w:name="Plain Table 3" w:uiPriority="43"/>
-    <w:lsdException w:name="Plain Table 4" w:uiPriority="44"/>
-    <w:lsdException w:name="Plain Table 5" w:uiPriority="45"/>
-    <w:lsdException w:name="Grid Table Light" w:uiPriority="40"/>
-    <w:lsdException w:name="Grid Table 1 Light" w:uiPriority="46"/>
-    <w:lsdException w:name="Grid Table 2" w:uiPriority="47"/>
-    <w:lsdException w:name="Grid Table 3" w:uiPriority="48"/>
-    <w:lsdException w:name="Grid Table 4" w:uiPriority="49"/>
-    <w:lsdException w:name="Grid Table 5 Dark" w:uiPriority="50"/>
-    <w:lsdException w:name="Grid Table 6 Colorful" w:uiPriority="51"/>
-    <w:lsdException w:name="Grid Table 7 Colorful" w:uiPriority="52"/>
-    <w:lsdException w:name="Grid Table 1 Light Accent 1" w:uiPriority="46"/>
-    <w:lsdException w:name="Grid Table 2 Accent 1" w:uiPriority="47"/>
-    <w:lsdException w:name="Grid Table 3 Accent 1" w:uiPriority="48"/>
-    <w:lsdException w:name="Grid Table 4 Accent 1" w:uiPriority="49"/>
-    <w:lsdException w:name="Grid Table 5 Dark Accent 1" w:uiPriority="50"/>
-    <w:lsdException w:name="Grid Table 6 Colorful Accent 1" w:uiPriority="51"/>
-    <w:lsdException w:name="Grid Table 7 Colorful Accent 1" w:uiPriority="52"/>
-    <w:lsdException w:name="Grid Table 1 Light Accent 2" w:uiPriority="46"/>
-    <w:lsdException w:name="Grid Table 2 Accent 2" w:uiPriority="47"/>
-    <w:lsdException w:name="Grid Table 3 Accent 2" w:uiPriority="48"/>
-    <w:lsdException w:name="Grid Table 4 Accent 2" w:uiPriority="49"/>
-    <w:lsdException w:name="Grid Table 5 Dark Accent 2" w:uiPriority="50"/>
-    <w:lsdException w:name="Grid Table 6 Colorful Accent 2" w:uiPriority="51"/>
-    <w:lsdException w:name="Grid Table 7 Colorful Accent 2" w:uiPriority="52"/>
-    <w:lsdException w:name="Grid Table 1 Light Accent 3" w:uiPriority="46"/>
-    <w:lsdException w:name="Grid Table 2 Accent 3" w:uiPriority="47"/>
-    <w:lsdException w:name="Grid Table 3 Accent 3" w:uiPriority="48"/>
-    <w:lsdException w:name="Grid Table 4 Accent 3" w:uiPriority="49"/>
-    <w:lsdException w:name="Grid Table 5 Dark Accent 3" w:uiPriority="50"/>
-    <w:lsdException w:name="Grid Table 6 Colorful Accent 3" w:uiPriority="51"/>
-    <w:lsdException w:name="Grid Table 7 Colorful Accent 3" w:uiPriority="52"/>
-    <w:lsdException w:name="Grid Table 1 Light Accent 4" w:uiPriority="46"/>
-    <w:lsdException w:name="Grid Table 2 Accent 4" w:uiPriority="47"/>
-    <w:lsdException w:name="Grid Table 3 Accent 4" w:uiPriority="48"/>
-    <w:lsdException w:name="Grid Table 4 Accent 4" w:uiPriority="49"/>
-    <w:lsdException w:name="Grid Table 5 Dark Accent 4" w:uiPriority="50"/>
-    <w:lsdException w:name="Grid Table 6 Colorful Accent 4" w:uiPriority="51"/>
-    <w:lsdException w:name="Grid Table 7 Colorful Accent 4" w:uiPriority="52"/>
-    <w:lsdException w:name="Grid Table 1 Light Accent 5" w:uiPriority="46"/>
-    <w:lsdException w:name="Grid Table 2 Accent 5" w:uiPriority="47"/>
-    <w:lsdException w:name="Grid Table 3 Accent 5" w:uiPriority="48"/>
-    <w:lsdException w:name="Grid Table 4 Accent 5" w:uiPriority="49"/>
-    <w:lsdException w:name="Grid Table 5 Dark Accent 5" w:uiPriority="50"/>
-    <w:lsdException w:name="Grid Table 6 Colorful Accent 5" w:uiPriority="51"/>
-    <w:lsdException w:name="Grid Table 7 Colorful Accent 5" w:uiPriority="52"/>
-    <w:lsdException w:name="Grid Table 1 Light Accent 6" w:uiPriority="46"/>
-    <w:lsdException w:name="Grid Table 2 Accent 6" w:uiPriority="47"/>
-    <w:lsdException w:name="Grid Table 3 Accent 6" w:uiPriority="48"/>
-    <w:lsdException w:name="Grid Table 4 Accent 6" w:uiPriority="49"/>
-    <w:lsdException w:name="Grid Table 5 Dark Accent 6" w:uiPriority="50"/>
-    <w:lsdException w:name="Grid Table 6 Colorful Accent 6" w:uiPriority="51"/>
-    <w:lsdException w:name="Grid Table 7 Colorful Accent 6" w:uiPriority="52"/>
-    <w:lsdException w:name="List Table 1 Light" w:uiPriority="46"/>
-    <w:lsdException w:name="List Table 2" w:uiPriority="47"/>
-    <w:lsdException w:name="List Table 3" w:uiPriority="48"/>
-    <w:lsdException w:name="List Table 4" w:uiPriority="49"/>
-    <w:lsdException w:name="List Table 5 Dark" w:uiPriority="50"/>
-    <w:lsdException w:name="List Table 6 Colorful" w:uiPriority="51"/>
-    <w:lsdException w:name="List Table 7 Colorful" w:uiPriority="52"/>
-    <w:lsdException w:name="List Table 1 Light Accent 1" w:uiPriority="46"/>
-    <w:lsdException w:name="List Table 2 Accent 1" w:uiPriority="47"/>
-    <w:lsdException w:name="List Table 3 Accent 1" w:uiPriority="48"/>
-    <w:lsdException w:name="List Table 4 Accent 1" w:uiPriority="49"/>
-    <w:lsdException w:name="List Table 5 Dark Accent 1" w:uiPriority="50"/>
-    <w:lsdException w:name="List Table 6 Colorful Accent 1" w:uiPriority="51"/>
-    <w:lsdException w:name="List Table 7 Colorful Accent 1" w:uiPriority="52"/>
-    <w:lsdException w:name="List Table 1 Light Accent 2" w:uiPriority="46"/>
-    <w:lsdException w:name="List Table 2 Accent 2" w:uiPriority="47"/>
-    <w:lsdException w:name="List Table 3 Accent 2" w:uiPriority="48"/>
-    <w:lsdException w:name="List Table 4 Accent 2" w:uiPriority="49"/>
-    <w:lsdException w:name="List Table 5 Dark Accent 2" w:uiPriority="50"/>
-    <w:lsdException w:name="List Table 6 Colorful Accent 2" w:uiPriority="51"/>
-    <w:lsdException w:name="List Table 7 Colorful Accent 2" w:uiPriority="52"/>
-    <w:lsdException w:name="List Table 1 Light Accent 3" w:uiPriority="46"/>
-    <w:lsdException w:name="List Table 2 Accent 3" w:uiPriority="47"/>
-    <w:lsdException w:name="List Table 3 Accent 3" w:uiPriority="48"/>
-    <w:lsdException w:name="List Table 4 Accent 3" w:uiPriority="49"/>
-    <w:lsdException w:name="List Table 5 Dark Accent 3" w:uiPriority="50"/>
-    <w:lsdException w:name="List Table 6 Colorful Accent 3" w:uiPriority="51"/>
-    <w:lsdException w:name="List Table 7 Colorful Accent 3" w:uiPriority="52"/>
-    <w:lsdException w:name="List Table 1 Light Accent 4" w:uiPriority="46"/>
-    <w:lsdException w:name="List Table 2 Accent 4" w:uiPriority="47"/>
-    <w:lsdException w:name="List Table 3 Accent 4" w:uiPriority="48"/>
-    <w:lsdException w:name="List Table 4 Accent 4" w:uiPriority="49"/>
-    <w:lsdException w:name="List Table 5 Dark Accent 4" w:uiPriority="50"/>
-    <w:lsdException w:name="List Table 6 Colorful Accent 4" w:uiPriority="51"/>
-    <w:lsdException w:name="List Table 7 Colorful Accent 4" w:uiPriority="52"/>
-    <w:lsdException w:name="List Table 1 Light Accent 5" w:uiPriority="46"/>
-    <w:lsdException w:name="List Table 2 Accent 5" w:uiPriority="47"/>
-    <w:lsdException w:name="List Table 3 Accent 5" w:uiPriority="48"/>
-    <w:lsdException w:name="List Table 4 Accent 5" w:uiPriority="49"/>
-    <w:lsdException w:name="List Table 5 Dark Accent 5" w:uiPriority="50"/>
-    <w:lsdException w:name="List Table 6 Colorful Accent 5" w:uiPriority="51"/>
-    <w:lsdException w:name="List Table 7 Colorful Accent 5" w:uiPriority="52"/>
-    <w:lsdException w:name="List Table 1 Light Accent 6" w:uiPriority="46"/>
-    <w:lsdException w:name="List Table 2 Accent 6" w:uiPriority="47"/>
-    <w:lsdException w:name="List Table 3 Accent 6" w:uiPriority="48"/>
-    <w:lsdException w:name="List Table 4 Accent 6" w:uiPriority="49"/>
-    <w:lsdException w:name="List Table 5 Dark Accent 6" w:uiPriority="50"/>
-    <w:lsdException w:name="List Table 6 Colorful Accent 6" w:uiPriority="51"/>
-    <w:lsdException w:name="List Table 7 Colorful Accent 6" w:uiPriority="52"/>
-    <w:lsdException w:name="Mention" w:semiHidden="1" w:unhideWhenUsed="1"/>
-    <w:lsdException w:name="Smart Hyperlink" w:semiHidden="1" w:unhideWhenUsed="1"/>
-    <w:lsdException w:name="Hashtag" w:semiHidden="1" w:unhideWhenUsed="1"/>
-    <w:lsdException w:name="Unresolved Mention" w:semiHidden="1" w:unhideWhenUsed="1"/>
+  <w:latentStyles w:defLockedState="0" w:defUIPriority="99" w:defSemiHidden="1" w:defUnhideWhenUsed="1" w:defQFormat="0" w:count="267">
+    <w:lsdException w:name="Normal" w:semiHidden="0" w:uiPriority="0" w:unhideWhenUsed="0" w:qFormat="1"/>
+    <w:lsdException w:name="heading 1" w:semiHidden="0" w:uiPriority="9" w:unhideWhenUsed="0" w:qFormat="1"/>
+    <w:lsdException w:name="heading 2" w:uiPriority="9" w:qFormat="1"/>
+    <w:lsdException w:name="heading 3" w:uiPriority="9" w:qFormat="1"/>
+    <w:lsdException w:name="heading 4" w:uiPriority="9" w:qFormat="1"/>
+    <w:lsdException w:name="heading 5" w:uiPriority="9" w:qFormat="1"/>
+    <w:lsdException w:name="heading 6" w:uiPriority="9" w:qFormat="1"/>
+    <w:lsdException w:name="heading 7" w:uiPriority="9" w:qFormat="1"/>
+    <w:lsdException w:name="heading 8" w:uiPriority="9" w:qFormat="1"/>
+    <w:lsdException w:name="heading 9" w:uiPriority="9" w:qFormat="1"/>
+    <w:lsdException w:name="toc 1" w:uiPriority="39"/>
+    <w:lsdException w:name="toc 2" w:uiPriority="39"/>
+    <w:lsdException w:name="toc 3" w:uiPriority="39"/>
+    <w:lsdException w:name="toc 4" w:uiPriority="39"/>
+    <w:lsdException w:name="toc 5" w:uiPriority="39"/>
+    <w:lsdException w:name="toc 6" w:uiPriority="39"/>
+    <w:lsdException w:name="toc 7" w:uiPriority="39"/>
+    <w:lsdException w:name="toc 8" w:uiPriority="39"/>
+    <w:lsdException w:name="toc 9" w:uiPriority="39"/>
+    <w:lsdException w:name="caption" w:uiPriority="35" w:qFormat="1"/>
+    <w:lsdException w:name="Title" w:semiHidden="0" w:uiPriority="10" w:unhideWhenUsed="0" w:qFormat="1"/>
+    <w:lsdException w:name="Default Paragraph Font" w:uiPriority="1"/>
+    <w:lsdException w:name="Subtitle" w:semiHidden="0" w:uiPriority="11" w:unhideWhenUsed="0" w:qFormat="1"/>
+    <w:lsdException w:name="Strong" w:semiHidden="0" w:uiPriority="22" w:unhideWhenUsed="0" w:qFormat="1"/>
+    <w:lsdException w:name="Emphasis" w:semiHidden="0" w:uiPriority="20" w:unhideWhenUsed="0" w:qFormat="1"/>
+    <w:lsdException w:name="Table Grid" w:semiHidden="0" w:uiPriority="39" w:unhideWhenUsed="0"/>
+    <w:lsdException w:name="Placeholder Text" w:unhideWhenUsed="0"/>
+    <w:lsdException w:name="No Spacing" w:semiHidden="0" w:uiPriority="1" w:unhideWhenUsed="0" w:qFormat="1"/>
+    <w:lsdException w:name="Light Shading" w:semiHidden="0" w:uiPriority="60" w:unhideWhenUsed="0"/>
+    <w:lsdException w:name="Light List" w:semiHidden="0" w:uiPriority="61" w:unhideWhenUsed="0"/>
+    <w:lsdException w:name="Light Grid" w:semiHidden="0" w:uiPriority="62" w:unhideWhenUsed="0"/>
+    <w:lsdException w:name="Medium Shading 1" w:semiHidden="0" w:uiPriority="63" w:unhideWhenUsed="0"/>
+    <w:lsdException w:name="Medium Shading 2" w:semiHidden="0" w:uiPriority="64" w:unhideWhenUsed="0"/>
+    <w:lsdException w:name="Medium List 1" w:semiHidden="0" w:uiPriority="65" w:unhideWhenUsed="0"/>
+    <w:lsdException w:name="Medium List 2" w:semiHidden="0" w:uiPriority="66" w:unhideWhenUsed="0"/>
+    <w:lsdException w:name="Medium Grid 1" w:semiHidden="0" w:uiPriority="67" w:unhideWhenUsed="0"/>
+    <w:lsdException w:name="Medium Grid 2" w:semiHidden="0" w:uiPriority="68" w:unhideWhenUsed="0"/>
+    <w:lsdException w:name="Medium Grid 3" w:semiHidden="0" w:uiPriority="69" w:unhideWhenUsed="0"/>
+    <w:lsdException w:name="Dark List" w:semiHidden="0" w:uiPriority="70" w:unhideWhenUsed="0"/>
+    <w:lsdException w:name="Colorful Shading" w:semiHidden="0" w:uiPriority="71" w:unhideWhenUsed="0"/>
+    <w:lsdException w:name="Colorful List" w:semiHidden="0" w:uiPriority="72" w:unhideWhenUsed="0"/>
+    <w:lsdException w:name="Colorful Grid" w:semiHidden="0" w:uiPriority="73" w:unhideWhenUsed="0"/>
+    <w:lsdException w:name="Light Shading Accent 1" w:semiHidden="0" w:uiPriority="60" w:unhideWhenUsed="0"/>
+    <w:lsdException w:name="Light List Accent 1" w:semiHidden="0" w:uiPriority="61" w:unhideWhenUsed="0"/>
+    <w:lsdException w:name="Light Grid Accent 1" w:semiHidden="0" w:uiPriority="62" w:unhideWhenUsed="0"/>
+    <w:lsdException w:name="Medium Shading 1 Accent 1" w:semiHidden="0" w:uiPriority="63" w:unhideWhenUsed="0"/>
+    <w:lsdException w:name="Medium Shading 2 Accent 1" w:semiHidden="0" w:uiPriority="64" w:unhideWhenUsed="0"/>
+    <w:lsdException w:name="Medium List 1 Accent 1" w:semiHidden="0" w:uiPriority="65" w:unhideWhenUsed="0"/>
+    <w:lsdException w:name="Revision" w:unhideWhenUsed="0"/>
+    <w:lsdException w:name="List Paragraph" w:semiHidden="0" w:uiPriority="34" w:unhideWhenUsed="0" w:qFormat="1"/>
+    <w:lsdException w:name="Quote" w:semiHidden="0" w:uiPriority="29" w:unhideWhenUsed="0" w:qFormat="1"/>
+    <w:lsdException w:name="Intense Quote" w:semiHidden="0" w:uiPriority="30" w:unhideWhenUsed="0" w:qFormat="1"/>
+    <w:lsdException w:name="Medium List 2 Accent 1" w:semiHidden="0" w:uiPriority="66" w:unhideWhenUsed="0"/>
+    <w:lsdException w:name="Medium Grid 1 Accent 1" w:semiHidden="0" w:uiPriority="67" w:unhideWhenUsed="0"/>
+    <w:lsdException w:name="Medium Grid 2 Accent 1" w:semiHidden="0" w:uiPriority="68" w:unhideWhenUsed="0"/>
+    <w:lsdException w:name="Medium Grid 3 Accent 1" w:semiHidden="0" w:uiPriority="69" w:unhideWhenUsed="0"/>
+    <w:lsdException w:name="Dark List Accent 1" w:semiHidden="0" w:uiPriority="70" w:unhideWhenUsed="0"/>
+    <w:lsdException w:name="Colorful Shading Accent 1" w:semiHidden="0" w:uiPriority="71" w:unhideWhenUsed="0"/>
+    <w:lsdException w:name="Colorful List Accent 1" w:semiHidden="0" w:uiPriority="72" w:unhideWhenUsed="0"/>
+    <w:lsdException w:name="Colorful Grid Accent 1" w:semiHidden="0" w:uiPriority="73" w:unhideWhenUsed="0"/>
+    <w:lsdException w:name="Light Shading Accent 2" w:semiHidden="0" w:uiPriority="60" w:unhideWhenUsed="0"/>
+    <w:lsdException w:name="Light List Accent 2" w:semiHidden="0" w:uiPriority="61" w:unhideWhenUsed="0"/>
+    <w:lsdException w:name="Light Grid Accent 2" w:semiHidden="0" w:uiPriority="62" w:unhideWhenUsed="0"/>
+    <w:lsdException w:name="Medium Shading 1 Accent 2" w:semiHidden="0" w:uiPriority="63" w:unhideWhenUsed="0"/>
+    <w:lsdException w:name="Medium Shading 2 Accent 2" w:semiHidden="0" w:uiPriority="64" w:unhideWhenUsed="0"/>
+    <w:lsdException w:name="Medium List 1 Accent 2" w:semiHidden="0" w:uiPriority="65" w:unhideWhenUsed="0"/>
+    <w:lsdException w:name="Medium List 2 Accent 2" w:semiHidden="0" w:uiPriority="66" w:unhideWhenUsed="0"/>
+    <w:lsdException w:name="Medium Grid 1 Accent 2" w:semiHidden="0" w:uiPriority="67" w:unhideWhenUsed="0"/>
+    <w:lsdException w:name="Medium Grid 2 Accent 2" w:semiHidden="0" w:uiPriority="68" w:unhideWhenUsed="0"/>
+    <w:lsdException w:name="Medium Grid 3 Accent 2" w:semiHidden="0" w:uiPriority="69" w:unhideWhenUsed="0"/>
+    <w:lsdException w:name="Dark List Accent 2" w:semiHidden="0" w:uiPriority="70" w:unhideWhenUsed="0"/>
+    <w:lsdException w:name="Colorful Shading Accent 2" w:semiHidden="0" w:uiPriority="71" w:unhideWhenUsed="0"/>
+    <w:lsdException w:name="Colorful List Accent 2" w:semiHidden="0" w:uiPriority="72" w:unhideWhenUsed="0"/>
+    <w:lsdException w:name="Colorful Grid Accent 2" w:semiHidden="0" w:uiPriority="73" w:unhideWhenUsed="0"/>
+    <w:lsdException w:name="Light Shading Accent 3" w:semiHidden="0" w:uiPriority="60" w:unhideWhenUsed="0"/>
+    <w:lsdException w:name="Light List Accent 3" w:semiHidden="0" w:uiPriority="61" w:unhideWhenUsed="0"/>
+    <w:lsdException w:name="Light Grid Accent 3" w:semiHidden="0" w:uiPriority="62" w:unhideWhenUsed="0"/>
+    <w:lsdException w:name="Medium Shading 1 Accent 3" w:semiHidden="0" w:uiPriority="63" w:unhideWhenUsed="0"/>
+    <w:lsdException w:name="Medium Shading 2 Accent 3" w:semiHidden="0" w:uiPriority="64" w:unhideWhenUsed="0"/>
+    <w:lsdException w:name="Medium List 1 Accent 3" w:semiHidden="0" w:uiPriority="65" w:unhideWhenUsed="0"/>
+    <w:lsdException w:name="Medium List 2 Accent 3" w:semiHidden="0" w:uiPriority="66" w:unhideWhenUsed="0"/>
+    <w:lsdException w:name="Medium Grid 1 Accent 3" w:semiHidden="0" w:uiPriority="67" w:unhideWhenUsed="0"/>
+    <w:lsdException w:name="Medium Grid 2 Accent 3" w:semiHidden="0" w:uiPriority="68" w:unhideWhenUsed="0"/>
+    <w:lsdException w:name="Medium Grid 3 Accent 3" w:semiHidden="0" w:uiPriority="69" w:unhideWhenUsed="0"/>
+    <w:lsdException w:name="Dark List Accent 3" w:semiHidden="0" w:uiPriority="70" w:unhideWhenUsed="0"/>
+    <w:lsdException w:name="Colorful Shading Accent 3" w:semiHidden="0" w:uiPriority="71" w:unhideWhenUsed="0"/>
+    <w:lsdException w:name="Colorful List Accent 3" w:semiHidden="0" w:uiPriority="72" w:unhideWhenUsed="0"/>
+    <w:lsdException w:name="Colorful Grid Accent 3" w:semiHidden="0" w:uiPriority="73" w:unhideWhenUsed="0"/>
+    <w:lsdException w:name="Light Shading Accent 4" w:semiHidden="0" w:uiPriority="60" w:unhideWhenUsed="0"/>
+    <w:lsdException w:name="Light List Accent 4" w:semiHidden="0" w:uiPriority="61" w:unhideWhenUsed="0"/>
+    <w:lsdException w:name="Light Grid Accent 4" w:semiHidden="0" w:uiPriority="62" w:unhideWhenUsed="0"/>
+    <w:lsdException w:name="Medium Shading 1 Accent 4" w:semiHidden="0" w:uiPriority="63" w:unhideWhenUsed="0"/>
+    <w:lsdException w:name="Medium Shading 2 Accent 4" w:semiHidden="0" w:uiPriority="64" w:unhideWhenUsed="0"/>
+    <w:lsdException w:name="Medium List 1 Accent 4" w:semiHidden="0" w:uiPriority="65" w:unhideWhenUsed="0"/>
+    <w:lsdException w:name="Medium List 2 Accent 4" w:semiHidden="0" w:uiPriority="66" w:unhideWhenUsed="0"/>
+    <w:lsdException w:name="Medium Grid 1 Accent 4" w:semiHidden="0" w:uiPriority="67" w:unhideWhenUsed="0"/>
+    <w:lsdException w:name="Medium Grid 2 Accent 4" w:semiHidden="0" w:uiPriority="68" w:unhideWhenUsed="0"/>
+    <w:lsdException w:name="Medium Grid 3 Accent 4" w:semiHidden="0" w:uiPriority="69" w:unhideWhenUsed="0"/>
+    <w:lsdException w:name="Dark List Accent 4" w:semiHidden="0" w:uiPriority="70" w:unhideWhenUsed="0"/>
+    <w:lsdException w:name="Colorful Shading Accent 4" w:semiHidden="0" w:uiPriority="71" w:unhideWhenUsed="0"/>
+    <w:lsdException w:name="Colorful List Accent 4" w:semiHidden="0" w:uiPriority="72" w:unhideWhenUsed="0"/>
+    <w:lsdException w:name="Colorful Grid Accent 4" w:semiHidden="0" w:uiPriority="73" w:unhideWhenUsed="0"/>
+    <w:lsdException w:name="Light Shading Accent 5" w:semiHidden="0" w:uiPriority="60" w:unhideWhenUsed="0"/>
+    <w:lsdException w:name="Light List Accent 5" w:semiHidden="0" w:uiPriority="61" w:unhideWhenUsed="0"/>
+    <w:lsdException w:name="Light Grid Accent 5" w:semiHidden="0" w:uiPriority="62" w:unhideWhenUsed="0"/>
+    <w:lsdException w:name="Medium Shading 1 Accent 5" w:semiHidden="0" w:uiPriority="63" w:unhideWhenUsed="0"/>
+    <w:lsdException w:name="Medium Shading 2 Accent 5" w:semiHidden="0" w:uiPriority="64" w:unhideWhenUsed="0"/>
+    <w:lsdException w:name="Medium List 1 Accent 5" w:semiHidden="0" w:uiPriority="65" w:unhideWhenUsed="0"/>
+    <w:lsdException w:name="Medium List 2 Accent 5" w:semiHidden="0" w:uiPriority="66" w:unhideWhenUsed="0"/>
+    <w:lsdException w:name="Medium Grid 1 Accent 5" w:semiHidden="0" w:uiPriority="67" w:unhideWhenUsed="0"/>
+    <w:lsdException w:name="Medium Grid 2 Accent 5" w:semiHidden="0" w:uiPriority="68" w:unhideWhenUsed="0"/>
+    <w:lsdException w:name="Medium Grid 3 Accent 5" w:semiHidden="0" w:uiPriority="69" w:unhideWhenUsed="0"/>
+    <w:lsdException w:name="Dark List Accent 5" w:semiHidden="0" w:uiPriority="70" w:unhideWhenUsed="0"/>
+    <w:lsdException w:name="Colorful Shading Accent 5" w:semiHidden="0" w:uiPriority="71" w:unhideWhenUsed="0"/>
+    <w:lsdException w:name="Colorful List Accent 5" w:semiHidden="0" w:uiPriority="72" w:unhideWhenUsed="0"/>
+    <w:lsdException w:name="Colorful Grid Accent 5" w:semiHidden="0" w:uiPriority="73" w:unhideWhenUsed="0"/>
+    <w:lsdException w:name="Light Shading Accent 6" w:semiHidden="0" w:uiPriority="60" w:unhideWhenUsed="0"/>
+    <w:lsdException w:name="Light List Accent 6" w:semiHidden="0" w:uiPriority="61" w:unhideWhenUsed="0"/>
+    <w:lsdException w:name="Light Grid Accent 6" w:semiHidden="0" w:uiPriority="62" w:unhideWhenUsed="0"/>
+    <w:lsdException w:name="Medium Shading 1 Accent 6" w:semiHidden="0" w:uiPriority="63" w:unhideWhenUsed="0"/>
+    <w:lsdException w:name="Medium Shading 2 Accent 6" w:semiHidden="0" w:uiPriority="64" w:unhideWhenUsed="0"/>
+    <w:lsdException w:name="Medium List 1 Accent 6" w:semiHidden="0" w:uiPriority="65" w:unhideWhenUsed="0"/>
+    <w:lsdException w:name="Medium List 2 Accent 6" w:semiHidden="0" w:uiPriority="66" w:unhideWhenUsed="0"/>
+    <w:lsdException w:name="Medium Grid 1 Accent 6" w:semiHidden="0" w:uiPriority="67" w:unhideWhenUsed="0"/>
+    <w:lsdException w:name="Medium Grid 2 Accent 6" w:semiHidden="0" w:uiPriority="68" w:unhideWhenUsed="0"/>
+    <w:lsdException w:name="Medium Grid 3 Accent 6" w:semiHidden="0" w:uiPriority="69" w:unhideWhenUsed="0"/>
+    <w:lsdException w:name="Dark List Accent 6" w:semiHidden="0" w:uiPriority="70" w:unhideWhenUsed="0"/>
+    <w:lsdException w:name="Colorful Shading Accent 6" w:semiHidden="0" w:uiPriority="71" w:unhideWhenUsed="0"/>
+    <w:lsdException w:name="Colorful List Accent 6" w:semiHidden="0" w:uiPriority="72" w:unhideWhenUsed="0"/>
+    <w:lsdException w:name="Colorful Grid Accent 6" w:semiHidden="0" w:uiPriority="73" w:unhideWhenUsed="0"/>
+    <w:lsdException w:name="Subtle Emphasis" w:semiHidden="0" w:uiPriority="19" w:unhideWhenUsed="0" w:qFormat="1"/>
+    <w:lsdException w:name="Intense Emphasis" w:semiHidden="0" w:uiPriority="21" w:unhideWhenUsed="0" w:qFormat="1"/>
+    <w:lsdException w:name="Subtle Reference" w:semiHidden="0" w:uiPriority="31" w:unhideWhenUsed="0" w:qFormat="1"/>
+    <w:lsdException w:name="Intense Reference" w:semiHidden="0" w:uiPriority="32" w:unhideWhenUsed="0" w:qFormat="1"/>
+    <w:lsdException w:name="Book Title" w:semiHidden="0" w:uiPriority="33" w:unhideWhenUsed="0" w:qFormat="1"/>
+    <w:lsdException w:name="Bibliography" w:uiPriority="37"/>
+    <w:lsdException w:name="TOC Heading" w:uiPriority="39" w:qFormat="1"/>
   </w:latentStyles>
   <w:style w:type="paragraph" w:default="1" w:styleId="Normal">
     <w:name w:val="Normal"/>
@@ -1704,7 +1538,7 @@
       <w:u w:val="single"/>
     </w:rPr>
   </w:style>
-  <w:style w:type="character" w:styleId="UnresolvedMention">
+  <w:style w:type="character" w:customStyle="1" w:styleId="UnresolvedMention">
     <w:name w:val="Unresolved Mention"/>
     <w:basedOn w:val="DefaultParagraphFont"/>
     <w:uiPriority w:val="99"/>
@@ -1714,6 +1548,279 @@
     <w:rPr>
       <w:color w:val="605E5C"/>
       <w:shd w:val="clear" w:color="auto" w:fill="E1DFDD"/>
+    </w:rPr>
+  </w:style>
+  <w:style w:type="paragraph" w:styleId="BalloonText">
+    <w:name w:val="Balloon Text"/>
+    <w:basedOn w:val="Normal"/>
+    <w:link w:val="BalloonTextChar"/>
+    <w:uiPriority w:val="99"/>
+    <w:semiHidden/>
+    <w:unhideWhenUsed/>
+    <w:rsid w:val="007311FA"/>
+    <w:pPr>
+      <w:spacing w:after="0" w:line="240" w:lineRule="auto"/>
+    </w:pPr>
+    <w:rPr>
+      <w:rFonts w:ascii="Tahoma" w:hAnsi="Tahoma" w:cs="Tahoma"/>
+      <w:sz w:val="16"/>
+      <w:szCs w:val="16"/>
+    </w:rPr>
+  </w:style>
+  <w:style w:type="character" w:customStyle="1" w:styleId="BalloonTextChar">
+    <w:name w:val="Balloon Text Char"/>
+    <w:basedOn w:val="DefaultParagraphFont"/>
+    <w:link w:val="BalloonText"/>
+    <w:uiPriority w:val="99"/>
+    <w:semiHidden/>
+    <w:rsid w:val="007311FA"/>
+    <w:rPr>
+      <w:rFonts w:ascii="Tahoma" w:hAnsi="Tahoma" w:cs="Tahoma"/>
+      <w:sz w:val="16"/>
+      <w:szCs w:val="16"/>
+    </w:rPr>
+  </w:style>
+</w:styles>
+</file>
+
+<file path=word/stylesWithEffects.xml><?xml version="1.0" encoding="utf-8"?>
+<w:styles xmlns:wpc="http://schemas.microsoft.com/office/word/2010/wordprocessingCanvas" xmlns:mc="http://schemas.openxmlformats.org/markup-compatibility/2006" xmlns:o="urn:schemas-microsoft-com:office:office" xmlns:r="http://schemas.openxmlformats.org/officeDocument/2006/relationships" xmlns:m="http://schemas.openxmlformats.org/officeDocument/2006/math" xmlns:v="urn:schemas-microsoft-com:vml" xmlns:wp14="http://schemas.microsoft.com/office/word/2010/wordprocessingDrawing" xmlns:wp="http://schemas.openxmlformats.org/drawingml/2006/wordprocessingDrawing" xmlns:w10="urn:schemas-microsoft-com:office:word" xmlns:w="http://schemas.openxmlformats.org/wordprocessingml/2006/main" xmlns:w14="http://schemas.microsoft.com/office/word/2010/wordml" xmlns:wpg="http://schemas.microsoft.com/office/word/2010/wordprocessingGroup" xmlns:wpi="http://schemas.microsoft.com/office/word/2010/wordprocessingInk" xmlns:wne="http://schemas.microsoft.com/office/word/2006/wordml" xmlns:wps="http://schemas.microsoft.com/office/word/2010/wordprocessingShape" mc:Ignorable="w14 wp14">
+  <w:docDefaults>
+    <w:rPrDefault>
+      <w:rPr>
+        <w:rFonts w:asciiTheme="minorHAnsi" w:eastAsiaTheme="minorEastAsia" w:hAnsiTheme="minorHAnsi" w:cstheme="minorBidi"/>
+        <w:sz w:val="22"/>
+        <w:szCs w:val="22"/>
+        <w:lang w:val="en-US" w:eastAsia="ja-JP" w:bidi="ar-SA"/>
+      </w:rPr>
+    </w:rPrDefault>
+    <w:pPrDefault>
+      <w:pPr>
+        <w:spacing w:after="160" w:line="259" w:lineRule="auto"/>
+      </w:pPr>
+    </w:pPrDefault>
+  </w:docDefaults>
+  <w:latentStyles w:defLockedState="0" w:defUIPriority="99" w:defSemiHidden="1" w:defUnhideWhenUsed="1" w:defQFormat="0" w:count="267">
+    <w:lsdException w:name="Normal" w:semiHidden="0" w:uiPriority="0" w:unhideWhenUsed="0" w:qFormat="1"/>
+    <w:lsdException w:name="heading 1" w:semiHidden="0" w:uiPriority="9" w:unhideWhenUsed="0" w:qFormat="1"/>
+    <w:lsdException w:name="heading 2" w:uiPriority="9" w:qFormat="1"/>
+    <w:lsdException w:name="heading 3" w:uiPriority="9" w:qFormat="1"/>
+    <w:lsdException w:name="heading 4" w:uiPriority="9" w:qFormat="1"/>
+    <w:lsdException w:name="heading 5" w:uiPriority="9" w:qFormat="1"/>
+    <w:lsdException w:name="heading 6" w:uiPriority="9" w:qFormat="1"/>
+    <w:lsdException w:name="heading 7" w:uiPriority="9" w:qFormat="1"/>
+    <w:lsdException w:name="heading 8" w:uiPriority="9" w:qFormat="1"/>
+    <w:lsdException w:name="heading 9" w:uiPriority="9" w:qFormat="1"/>
+    <w:lsdException w:name="toc 1" w:uiPriority="39"/>
+    <w:lsdException w:name="toc 2" w:uiPriority="39"/>
+    <w:lsdException w:name="toc 3" w:uiPriority="39"/>
+    <w:lsdException w:name="toc 4" w:uiPriority="39"/>
+    <w:lsdException w:name="toc 5" w:uiPriority="39"/>
+    <w:lsdException w:name="toc 6" w:uiPriority="39"/>
+    <w:lsdException w:name="toc 7" w:uiPriority="39"/>
+    <w:lsdException w:name="toc 8" w:uiPriority="39"/>
+    <w:lsdException w:name="toc 9" w:uiPriority="39"/>
+    <w:lsdException w:name="caption" w:uiPriority="35" w:qFormat="1"/>
+    <w:lsdException w:name="Title" w:semiHidden="0" w:uiPriority="10" w:unhideWhenUsed="0" w:qFormat="1"/>
+    <w:lsdException w:name="Default Paragraph Font" w:uiPriority="1"/>
+    <w:lsdException w:name="Subtitle" w:semiHidden="0" w:uiPriority="11" w:unhideWhenUsed="0" w:qFormat="1"/>
+    <w:lsdException w:name="Strong" w:semiHidden="0" w:uiPriority="22" w:unhideWhenUsed="0" w:qFormat="1"/>
+    <w:lsdException w:name="Emphasis" w:semiHidden="0" w:uiPriority="20" w:unhideWhenUsed="0" w:qFormat="1"/>
+    <w:lsdException w:name="Table Grid" w:semiHidden="0" w:uiPriority="39" w:unhideWhenUsed="0"/>
+    <w:lsdException w:name="Placeholder Text" w:unhideWhenUsed="0"/>
+    <w:lsdException w:name="No Spacing" w:semiHidden="0" w:uiPriority="1" w:unhideWhenUsed="0" w:qFormat="1"/>
+    <w:lsdException w:name="Light Shading" w:semiHidden="0" w:uiPriority="60" w:unhideWhenUsed="0"/>
+    <w:lsdException w:name="Light List" w:semiHidden="0" w:uiPriority="61" w:unhideWhenUsed="0"/>
+    <w:lsdException w:name="Light Grid" w:semiHidden="0" w:uiPriority="62" w:unhideWhenUsed="0"/>
+    <w:lsdException w:name="Medium Shading 1" w:semiHidden="0" w:uiPriority="63" w:unhideWhenUsed="0"/>
+    <w:lsdException w:name="Medium Shading 2" w:semiHidden="0" w:uiPriority="64" w:unhideWhenUsed="0"/>
+    <w:lsdException w:name="Medium List 1" w:semiHidden="0" w:uiPriority="65" w:unhideWhenUsed="0"/>
+    <w:lsdException w:name="Medium List 2" w:semiHidden="0" w:uiPriority="66" w:unhideWhenUsed="0"/>
+    <w:lsdException w:name="Medium Grid 1" w:semiHidden="0" w:uiPriority="67" w:unhideWhenUsed="0"/>
+    <w:lsdException w:name="Medium Grid 2" w:semiHidden="0" w:uiPriority="68" w:unhideWhenUsed="0"/>
+    <w:lsdException w:name="Medium Grid 3" w:semiHidden="0" w:uiPriority="69" w:unhideWhenUsed="0"/>
+    <w:lsdException w:name="Dark List" w:semiHidden="0" w:uiPriority="70" w:unhideWhenUsed="0"/>
+    <w:lsdException w:name="Colorful Shading" w:semiHidden="0" w:uiPriority="71" w:unhideWhenUsed="0"/>
+    <w:lsdException w:name="Colorful List" w:semiHidden="0" w:uiPriority="72" w:unhideWhenUsed="0"/>
+    <w:lsdException w:name="Colorful Grid" w:semiHidden="0" w:uiPriority="73" w:unhideWhenUsed="0"/>
+    <w:lsdException w:name="Light Shading Accent 1" w:semiHidden="0" w:uiPriority="60" w:unhideWhenUsed="0"/>
+    <w:lsdException w:name="Light List Accent 1" w:semiHidden="0" w:uiPriority="61" w:unhideWhenUsed="0"/>
+    <w:lsdException w:name="Light Grid Accent 1" w:semiHidden="0" w:uiPriority="62" w:unhideWhenUsed="0"/>
+    <w:lsdException w:name="Medium Shading 1 Accent 1" w:semiHidden="0" w:uiPriority="63" w:unhideWhenUsed="0"/>
+    <w:lsdException w:name="Medium Shading 2 Accent 1" w:semiHidden="0" w:uiPriority="64" w:unhideWhenUsed="0"/>
+    <w:lsdException w:name="Medium List 1 Accent 1" w:semiHidden="0" w:uiPriority="65" w:unhideWhenUsed="0"/>
+    <w:lsdException w:name="Revision" w:unhideWhenUsed="0"/>
+    <w:lsdException w:name="List Paragraph" w:semiHidden="0" w:uiPriority="34" w:unhideWhenUsed="0" w:qFormat="1"/>
+    <w:lsdException w:name="Quote" w:semiHidden="0" w:uiPriority="29" w:unhideWhenUsed="0" w:qFormat="1"/>
+    <w:lsdException w:name="Intense Quote" w:semiHidden="0" w:uiPriority="30" w:unhideWhenUsed="0" w:qFormat="1"/>
+    <w:lsdException w:name="Medium List 2 Accent 1" w:semiHidden="0" w:uiPriority="66" w:unhideWhenUsed="0"/>
+    <w:lsdException w:name="Medium Grid 1 Accent 1" w:semiHidden="0" w:uiPriority="67" w:unhideWhenUsed="0"/>
+    <w:lsdException w:name="Medium Grid 2 Accent 1" w:semiHidden="0" w:uiPriority="68" w:unhideWhenUsed="0"/>
+    <w:lsdException w:name="Medium Grid 3 Accent 1" w:semiHidden="0" w:uiPriority="69" w:unhideWhenUsed="0"/>
+    <w:lsdException w:name="Dark List Accent 1" w:semiHidden="0" w:uiPriority="70" w:unhideWhenUsed="0"/>
+    <w:lsdException w:name="Colorful Shading Accent 1" w:semiHidden="0" w:uiPriority="71" w:unhideWhenUsed="0"/>
+    <w:lsdException w:name="Colorful List Accent 1" w:semiHidden="0" w:uiPriority="72" w:unhideWhenUsed="0"/>
+    <w:lsdException w:name="Colorful Grid Accent 1" w:semiHidden="0" w:uiPriority="73" w:unhideWhenUsed="0"/>
+    <w:lsdException w:name="Light Shading Accent 2" w:semiHidden="0" w:uiPriority="60" w:unhideWhenUsed="0"/>
+    <w:lsdException w:name="Light List Accent 2" w:semiHidden="0" w:uiPriority="61" w:unhideWhenUsed="0"/>
+    <w:lsdException w:name="Light Grid Accent 2" w:semiHidden="0" w:uiPriority="62" w:unhideWhenUsed="0"/>
+    <w:lsdException w:name="Medium Shading 1 Accent 2" w:semiHidden="0" w:uiPriority="63" w:unhideWhenUsed="0"/>
+    <w:lsdException w:name="Medium Shading 2 Accent 2" w:semiHidden="0" w:uiPriority="64" w:unhideWhenUsed="0"/>
+    <w:lsdException w:name="Medium List 1 Accent 2" w:semiHidden="0" w:uiPriority="65" w:unhideWhenUsed="0"/>
+    <w:lsdException w:name="Medium List 2 Accent 2" w:semiHidden="0" w:uiPriority="66" w:unhideWhenUsed="0"/>
+    <w:lsdException w:name="Medium Grid 1 Accent 2" w:semiHidden="0" w:uiPriority="67" w:unhideWhenUsed="0"/>
+    <w:lsdException w:name="Medium Grid 2 Accent 2" w:semiHidden="0" w:uiPriority="68" w:unhideWhenUsed="0"/>
+    <w:lsdException w:name="Medium Grid 3 Accent 2" w:semiHidden="0" w:uiPriority="69" w:unhideWhenUsed="0"/>
+    <w:lsdException w:name="Dark List Accent 2" w:semiHidden="0" w:uiPriority="70" w:unhideWhenUsed="0"/>
+    <w:lsdException w:name="Colorful Shading Accent 2" w:semiHidden="0" w:uiPriority="71" w:unhideWhenUsed="0"/>
+    <w:lsdException w:name="Colorful List Accent 2" w:semiHidden="0" w:uiPriority="72" w:unhideWhenUsed="0"/>
+    <w:lsdException w:name="Colorful Grid Accent 2" w:semiHidden="0" w:uiPriority="73" w:unhideWhenUsed="0"/>
+    <w:lsdException w:name="Light Shading Accent 3" w:semiHidden="0" w:uiPriority="60" w:unhideWhenUsed="0"/>
+    <w:lsdException w:name="Light List Accent 3" w:semiHidden="0" w:uiPriority="61" w:unhideWhenUsed="0"/>
+    <w:lsdException w:name="Light Grid Accent 3" w:semiHidden="0" w:uiPriority="62" w:unhideWhenUsed="0"/>
+    <w:lsdException w:name="Medium Shading 1 Accent 3" w:semiHidden="0" w:uiPriority="63" w:unhideWhenUsed="0"/>
+    <w:lsdException w:name="Medium Shading 2 Accent 3" w:semiHidden="0" w:uiPriority="64" w:unhideWhenUsed="0"/>
+    <w:lsdException w:name="Medium List 1 Accent 3" w:semiHidden="0" w:uiPriority="65" w:unhideWhenUsed="0"/>
+    <w:lsdException w:name="Medium List 2 Accent 3" w:semiHidden="0" w:uiPriority="66" w:unhideWhenUsed="0"/>
+    <w:lsdException w:name="Medium Grid 1 Accent 3" w:semiHidden="0" w:uiPriority="67" w:unhideWhenUsed="0"/>
+    <w:lsdException w:name="Medium Grid 2 Accent 3" w:semiHidden="0" w:uiPriority="68" w:unhideWhenUsed="0"/>
+    <w:lsdException w:name="Medium Grid 3 Accent 3" w:semiHidden="0" w:uiPriority="69" w:unhideWhenUsed="0"/>
+    <w:lsdException w:name="Dark List Accent 3" w:semiHidden="0" w:uiPriority="70" w:unhideWhenUsed="0"/>
+    <w:lsdException w:name="Colorful Shading Accent 3" w:semiHidden="0" w:uiPriority="71" w:unhideWhenUsed="0"/>
+    <w:lsdException w:name="Colorful List Accent 3" w:semiHidden="0" w:uiPriority="72" w:unhideWhenUsed="0"/>
+    <w:lsdException w:name="Colorful Grid Accent 3" w:semiHidden="0" w:uiPriority="73" w:unhideWhenUsed="0"/>
+    <w:lsdException w:name="Light Shading Accent 4" w:semiHidden="0" w:uiPriority="60" w:unhideWhenUsed="0"/>
+    <w:lsdException w:name="Light List Accent 4" w:semiHidden="0" w:uiPriority="61" w:unhideWhenUsed="0"/>
+    <w:lsdException w:name="Light Grid Accent 4" w:semiHidden="0" w:uiPriority="62" w:unhideWhenUsed="0"/>
+    <w:lsdException w:name="Medium Shading 1 Accent 4" w:semiHidden="0" w:uiPriority="63" w:unhideWhenUsed="0"/>
+    <w:lsdException w:name="Medium Shading 2 Accent 4" w:semiHidden="0" w:uiPriority="64" w:unhideWhenUsed="0"/>
+    <w:lsdException w:name="Medium List 1 Accent 4" w:semiHidden="0" w:uiPriority="65" w:unhideWhenUsed="0"/>
+    <w:lsdException w:name="Medium List 2 Accent 4" w:semiHidden="0" w:uiPriority="66" w:unhideWhenUsed="0"/>
+    <w:lsdException w:name="Medium Grid 1 Accent 4" w:semiHidden="0" w:uiPriority="67" w:unhideWhenUsed="0"/>
+    <w:lsdException w:name="Medium Grid 2 Accent 4" w:semiHidden="0" w:uiPriority="68" w:unhideWhenUsed="0"/>
+    <w:lsdException w:name="Medium Grid 3 Accent 4" w:semiHidden="0" w:uiPriority="69" w:unhideWhenUsed="0"/>
+    <w:lsdException w:name="Dark List Accent 4" w:semiHidden="0" w:uiPriority="70" w:unhideWhenUsed="0"/>
+    <w:lsdException w:name="Colorful Shading Accent 4" w:semiHidden="0" w:uiPriority="71" w:unhideWhenUsed="0"/>
+    <w:lsdException w:name="Colorful List Accent 4" w:semiHidden="0" w:uiPriority="72" w:unhideWhenUsed="0"/>
+    <w:lsdException w:name="Colorful Grid Accent 4" w:semiHidden="0" w:uiPriority="73" w:unhideWhenUsed="0"/>
+    <w:lsdException w:name="Light Shading Accent 5" w:semiHidden="0" w:uiPriority="60" w:unhideWhenUsed="0"/>
+    <w:lsdException w:name="Light List Accent 5" w:semiHidden="0" w:uiPriority="61" w:unhideWhenUsed="0"/>
+    <w:lsdException w:name="Light Grid Accent 5" w:semiHidden="0" w:uiPriority="62" w:unhideWhenUsed="0"/>
+    <w:lsdException w:name="Medium Shading 1 Accent 5" w:semiHidden="0" w:uiPriority="63" w:unhideWhenUsed="0"/>
+    <w:lsdException w:name="Medium Shading 2 Accent 5" w:semiHidden="0" w:uiPriority="64" w:unhideWhenUsed="0"/>
+    <w:lsdException w:name="Medium List 1 Accent 5" w:semiHidden="0" w:uiPriority="65" w:unhideWhenUsed="0"/>
+    <w:lsdException w:name="Medium List 2 Accent 5" w:semiHidden="0" w:uiPriority="66" w:unhideWhenUsed="0"/>
+    <w:lsdException w:name="Medium Grid 1 Accent 5" w:semiHidden="0" w:uiPriority="67" w:unhideWhenUsed="0"/>
+    <w:lsdException w:name="Medium Grid 2 Accent 5" w:semiHidden="0" w:uiPriority="68" w:unhideWhenUsed="0"/>
+    <w:lsdException w:name="Medium Grid 3 Accent 5" w:semiHidden="0" w:uiPriority="69" w:unhideWhenUsed="0"/>
+    <w:lsdException w:name="Dark List Accent 5" w:semiHidden="0" w:uiPriority="70" w:unhideWhenUsed="0"/>
+    <w:lsdException w:name="Colorful Shading Accent 5" w:semiHidden="0" w:uiPriority="71" w:unhideWhenUsed="0"/>
+    <w:lsdException w:name="Colorful List Accent 5" w:semiHidden="0" w:uiPriority="72" w:unhideWhenUsed="0"/>
+    <w:lsdException w:name="Colorful Grid Accent 5" w:semiHidden="0" w:uiPriority="73" w:unhideWhenUsed="0"/>
+    <w:lsdException w:name="Light Shading Accent 6" w:semiHidden="0" w:uiPriority="60" w:unhideWhenUsed="0"/>
+    <w:lsdException w:name="Light List Accent 6" w:semiHidden="0" w:uiPriority="61" w:unhideWhenUsed="0"/>
+    <w:lsdException w:name="Light Grid Accent 6" w:semiHidden="0" w:uiPriority="62" w:unhideWhenUsed="0"/>
+    <w:lsdException w:name="Medium Shading 1 Accent 6" w:semiHidden="0" w:uiPriority="63" w:unhideWhenUsed="0"/>
+    <w:lsdException w:name="Medium Shading 2 Accent 6" w:semiHidden="0" w:uiPriority="64" w:unhideWhenUsed="0"/>
+    <w:lsdException w:name="Medium List 1 Accent 6" w:semiHidden="0" w:uiPriority="65" w:unhideWhenUsed="0"/>
+    <w:lsdException w:name="Medium List 2 Accent 6" w:semiHidden="0" w:uiPriority="66" w:unhideWhenUsed="0"/>
+    <w:lsdException w:name="Medium Grid 1 Accent 6" w:semiHidden="0" w:uiPriority="67" w:unhideWhenUsed="0"/>
+    <w:lsdException w:name="Medium Grid 2 Accent 6" w:semiHidden="0" w:uiPriority="68" w:unhideWhenUsed="0"/>
+    <w:lsdException w:name="Medium Grid 3 Accent 6" w:semiHidden="0" w:uiPriority="69" w:unhideWhenUsed="0"/>
+    <w:lsdException w:name="Dark List Accent 6" w:semiHidden="0" w:uiPriority="70" w:unhideWhenUsed="0"/>
+    <w:lsdException w:name="Colorful Shading Accent 6" w:semiHidden="0" w:uiPriority="71" w:unhideWhenUsed="0"/>
+    <w:lsdException w:name="Colorful List Accent 6" w:semiHidden="0" w:uiPriority="72" w:unhideWhenUsed="0"/>
+    <w:lsdException w:name="Colorful Grid Accent 6" w:semiHidden="0" w:uiPriority="73" w:unhideWhenUsed="0"/>
+    <w:lsdException w:name="Subtle Emphasis" w:semiHidden="0" w:uiPriority="19" w:unhideWhenUsed="0" w:qFormat="1"/>
+    <w:lsdException w:name="Intense Emphasis" w:semiHidden="0" w:uiPriority="21" w:unhideWhenUsed="0" w:qFormat="1"/>
+    <w:lsdException w:name="Subtle Reference" w:semiHidden="0" w:uiPriority="31" w:unhideWhenUsed="0" w:qFormat="1"/>
+    <w:lsdException w:name="Intense Reference" w:semiHidden="0" w:uiPriority="32" w:unhideWhenUsed="0" w:qFormat="1"/>
+    <w:lsdException w:name="Book Title" w:semiHidden="0" w:uiPriority="33" w:unhideWhenUsed="0" w:qFormat="1"/>
+    <w:lsdException w:name="Bibliography" w:uiPriority="37"/>
+    <w:lsdException w:name="TOC Heading" w:uiPriority="39" w:qFormat="1"/>
+  </w:latentStyles>
+  <w:style w:type="paragraph" w:default="1" w:styleId="Normal">
+    <w:name w:val="Normal"/>
+    <w:qFormat/>
+  </w:style>
+  <w:style w:type="character" w:default="1" w:styleId="DefaultParagraphFont">
+    <w:name w:val="Default Paragraph Font"/>
+    <w:uiPriority w:val="1"/>
+    <w:semiHidden/>
+    <w:unhideWhenUsed/>
+  </w:style>
+  <w:style w:type="table" w:default="1" w:styleId="TableNormal">
+    <w:name w:val="Normal Table"/>
+    <w:uiPriority w:val="99"/>
+    <w:semiHidden/>
+    <w:unhideWhenUsed/>
+    <w:tblPr>
+      <w:tblInd w:w="0" w:type="dxa"/>
+      <w:tblCellMar>
+        <w:top w:w="0" w:type="dxa"/>
+        <w:left w:w="108" w:type="dxa"/>
+        <w:bottom w:w="0" w:type="dxa"/>
+        <w:right w:w="108" w:type="dxa"/>
+      </w:tblCellMar>
+    </w:tblPr>
+  </w:style>
+  <w:style w:type="numbering" w:default="1" w:styleId="NoList">
+    <w:name w:val="No List"/>
+    <w:uiPriority w:val="99"/>
+    <w:semiHidden/>
+    <w:unhideWhenUsed/>
+  </w:style>
+  <w:style w:type="character" w:styleId="Hyperlink">
+    <w:name w:val="Hyperlink"/>
+    <w:basedOn w:val="DefaultParagraphFont"/>
+    <w:uiPriority w:val="99"/>
+    <w:unhideWhenUsed/>
+    <w:rsid w:val="001913FB"/>
+    <w:rPr>
+      <w:color w:val="0563C1" w:themeColor="hyperlink"/>
+      <w:u w:val="single"/>
+    </w:rPr>
+  </w:style>
+  <w:style w:type="character" w:customStyle="1" w:styleId="UnresolvedMention">
+    <w:name w:val="Unresolved Mention"/>
+    <w:basedOn w:val="DefaultParagraphFont"/>
+    <w:uiPriority w:val="99"/>
+    <w:semiHidden/>
+    <w:unhideWhenUsed/>
+    <w:rsid w:val="001913FB"/>
+    <w:rPr>
+      <w:color w:val="605E5C"/>
+      <w:shd w:val="clear" w:color="auto" w:fill="E1DFDD"/>
+    </w:rPr>
+  </w:style>
+  <w:style w:type="paragraph" w:styleId="BalloonText">
+    <w:name w:val="Balloon Text"/>
+    <w:basedOn w:val="Normal"/>
+    <w:link w:val="BalloonTextChar"/>
+    <w:uiPriority w:val="99"/>
+    <w:semiHidden/>
+    <w:unhideWhenUsed/>
+    <w:rsid w:val="007311FA"/>
+    <w:pPr>
+      <w:spacing w:after="0" w:line="240" w:lineRule="auto"/>
+    </w:pPr>
+    <w:rPr>
+      <w:rFonts w:ascii="Tahoma" w:hAnsi="Tahoma" w:cs="Tahoma"/>
+      <w:sz w:val="16"/>
+      <w:szCs w:val="16"/>
+    </w:rPr>
+  </w:style>
+  <w:style w:type="character" w:customStyle="1" w:styleId="BalloonTextChar">
+    <w:name w:val="Balloon Text Char"/>
+    <w:basedOn w:val="DefaultParagraphFont"/>
+    <w:link w:val="BalloonText"/>
+    <w:uiPriority w:val="99"/>
+    <w:semiHidden/>
+    <w:rsid w:val="007311FA"/>
+    <w:rPr>
+      <w:rFonts w:ascii="Tahoma" w:hAnsi="Tahoma" w:cs="Tahoma"/>
+      <w:sz w:val="16"/>
+      <w:szCs w:val="16"/>
     </w:rPr>
   </w:style>
 </w:styles>
@@ -2008,7 +2115,7 @@
   <a:extraClrSchemeLst/>
   <a:extLst>
     <a:ext uri="{05A4C25C-085E-4340-85A3-A5531E510DB2}">
-      <thm15:themeFamily xmlns:thm15="http://schemas.microsoft.com/office/thememl/2012/main" name="Office Theme" id="{62F939B6-93AF-4DB8-9C6B-D6C7DFDC589F}" vid="{4A3C46E8-61CC-4603-A589-7422A47A8E4A}"/>
+      <thm15:themeFamily xmlns:thm15="http://schemas.microsoft.com/office/thememl/2012/main" xmlns="" name="Office Theme" id="{62F939B6-93AF-4DB8-9C6B-D6C7DFDC589F}" vid="{4A3C46E8-61CC-4603-A589-7422A47A8E4A}"/>
     </a:ext>
   </a:extLst>
 </a:theme>

</xml_diff>

<commit_message>
Added everyone's language strengths from the bio to the paper
</commit_message>
<xml_diff>
--- a/Sprint Reports/Sprint 0 Team Report.docx
+++ b/Sprint Reports/Sprint 0 Team Report.docx
@@ -1,6 +1,6 @@
 
 <file path=word/document.xml><?xml version="1.0" encoding="utf-8"?>
-<w:document xmlns:wpc="http://schemas.microsoft.com/office/word/2010/wordprocessingCanvas" xmlns:mc="http://schemas.openxmlformats.org/markup-compatibility/2006" xmlns:o="urn:schemas-microsoft-com:office:office" xmlns:r="http://schemas.openxmlformats.org/officeDocument/2006/relationships" xmlns:m="http://schemas.openxmlformats.org/officeDocument/2006/math" xmlns:v="urn:schemas-microsoft-com:vml" xmlns:wp14="http://schemas.microsoft.com/office/word/2010/wordprocessingDrawing" xmlns:wp="http://schemas.openxmlformats.org/drawingml/2006/wordprocessingDrawing" xmlns:w10="urn:schemas-microsoft-com:office:word" xmlns:w="http://schemas.openxmlformats.org/wordprocessingml/2006/main" xmlns:w14="http://schemas.microsoft.com/office/word/2010/wordml" xmlns:wpg="http://schemas.microsoft.com/office/word/2010/wordprocessingGroup" xmlns:wpi="http://schemas.microsoft.com/office/word/2010/wordprocessingInk" xmlns:wne="http://schemas.microsoft.com/office/word/2006/wordml" xmlns:wps="http://schemas.microsoft.com/office/word/2010/wordprocessingShape" mc:Ignorable="w14 wp14">
+<w:document xmlns:wpc="http://schemas.microsoft.com/office/word/2010/wordprocessingCanvas" xmlns:cx="http://schemas.microsoft.com/office/drawing/2014/chartex" xmlns:cx1="http://schemas.microsoft.com/office/drawing/2015/9/8/chartex" xmlns:cx2="http://schemas.microsoft.com/office/drawing/2015/10/21/chartex" xmlns:cx3="http://schemas.microsoft.com/office/drawing/2016/5/9/chartex" xmlns:cx4="http://schemas.microsoft.com/office/drawing/2016/5/10/chartex" xmlns:cx5="http://schemas.microsoft.com/office/drawing/2016/5/11/chartex" xmlns:cx6="http://schemas.microsoft.com/office/drawing/2016/5/12/chartex" xmlns:cx7="http://schemas.microsoft.com/office/drawing/2016/5/13/chartex" xmlns:cx8="http://schemas.microsoft.com/office/drawing/2016/5/14/chartex" xmlns:mc="http://schemas.openxmlformats.org/markup-compatibility/2006" xmlns:aink="http://schemas.microsoft.com/office/drawing/2016/ink" xmlns:am3d="http://schemas.microsoft.com/office/drawing/2017/model3d" xmlns:o="urn:schemas-microsoft-com:office:office" xmlns:r="http://schemas.openxmlformats.org/officeDocument/2006/relationships" xmlns:m="http://schemas.openxmlformats.org/officeDocument/2006/math" xmlns:v="urn:schemas-microsoft-com:vml" xmlns:wp14="http://schemas.microsoft.com/office/word/2010/wordprocessingDrawing" xmlns:wp="http://schemas.openxmlformats.org/drawingml/2006/wordprocessingDrawing" xmlns:w10="urn:schemas-microsoft-com:office:word" xmlns:w="http://schemas.openxmlformats.org/wordprocessingml/2006/main" xmlns:w14="http://schemas.microsoft.com/office/word/2010/wordml" xmlns:w15="http://schemas.microsoft.com/office/word/2012/wordml" xmlns:w16cid="http://schemas.microsoft.com/office/word/2016/wordml/cid" xmlns:w16se="http://schemas.microsoft.com/office/word/2015/wordml/symex" xmlns:wpg="http://schemas.microsoft.com/office/word/2010/wordprocessingGroup" xmlns:wpi="http://schemas.microsoft.com/office/word/2010/wordprocessingInk" xmlns:wne="http://schemas.microsoft.com/office/word/2006/wordml" xmlns:wps="http://schemas.microsoft.com/office/word/2010/wordprocessingShape" mc:Ignorable="w14 w15 w16se w16cid wp14">
   <w:body>
     <w:p>
       <w:pPr>
@@ -52,7 +52,7 @@
           <w:szCs w:val="24"/>
         </w:rPr>
       </w:pPr>
-      <w:hyperlink r:id="rId5" w:history="1">
+      <w:hyperlink r:id="rId4" w:history="1">
         <w:r>
           <w:rPr>
             <w:rStyle w:val="Hyperlink"/>
@@ -630,6 +630,114 @@
         <w:tab/>
         <w:t xml:space="preserve">Role – Developer </w:t>
       </w:r>
+    </w:p>
+    <w:p>
+      <w:pPr>
+        <w:spacing w:line="276" w:lineRule="auto"/>
+        <w:rPr>
+          <w:rFonts w:ascii="Times New Roman" w:hAnsi="Times New Roman" w:cs="Times New Roman"/>
+          <w:sz w:val="24"/>
+          <w:szCs w:val="24"/>
+        </w:rPr>
+      </w:pPr>
+      <w:proofErr w:type="spellStart"/>
+      <w:r>
+        <w:rPr>
+          <w:rFonts w:ascii="Times New Roman" w:hAnsi="Times New Roman" w:cs="Times New Roman"/>
+          <w:sz w:val="24"/>
+          <w:szCs w:val="24"/>
+        </w:rPr>
+        <w:t>Thi</w:t>
+      </w:r>
+      <w:proofErr w:type="spellEnd"/>
+      <w:r>
+        <w:rPr>
+          <w:rFonts w:ascii="Times New Roman" w:hAnsi="Times New Roman" w:cs="Times New Roman"/>
+          <w:sz w:val="24"/>
+          <w:szCs w:val="24"/>
+        </w:rPr>
+        <w:t xml:space="preserve"> Phan:</w:t>
+      </w:r>
+    </w:p>
+    <w:p>
+      <w:pPr>
+        <w:spacing w:line="276" w:lineRule="auto"/>
+        <w:rPr>
+          <w:rFonts w:ascii="Times New Roman" w:hAnsi="Times New Roman" w:cs="Times New Roman"/>
+          <w:sz w:val="24"/>
+          <w:szCs w:val="24"/>
+        </w:rPr>
+      </w:pPr>
+      <w:r>
+        <w:rPr>
+          <w:rFonts w:ascii="Times New Roman" w:hAnsi="Times New Roman" w:cs="Times New Roman"/>
+          <w:sz w:val="24"/>
+          <w:szCs w:val="24"/>
+        </w:rPr>
+        <w:tab/>
+        <w:t xml:space="preserve">Strengths - </w:t>
+      </w:r>
+      <w:r>
+        <w:rPr>
+          <w:rFonts w:ascii="Times New Roman" w:hAnsi="Times New Roman" w:cs="Times New Roman"/>
+          <w:sz w:val="24"/>
+          <w:szCs w:val="24"/>
+        </w:rPr>
+        <w:t>Python, Java, Swift, Ruby on Rail</w:t>
+      </w:r>
+      <w:r>
+        <w:rPr>
+          <w:rFonts w:ascii="Times New Roman" w:hAnsi="Times New Roman" w:cs="Times New Roman"/>
+          <w:sz w:val="24"/>
+          <w:szCs w:val="24"/>
+        </w:rPr>
+        <w:t>s</w:t>
+      </w:r>
+    </w:p>
+    <w:p>
+      <w:pPr>
+        <w:spacing w:line="276" w:lineRule="auto"/>
+        <w:rPr>
+          <w:rFonts w:ascii="Times New Roman" w:hAnsi="Times New Roman" w:cs="Times New Roman"/>
+          <w:sz w:val="24"/>
+          <w:szCs w:val="24"/>
+        </w:rPr>
+      </w:pPr>
+      <w:r>
+        <w:rPr>
+          <w:rFonts w:ascii="Times New Roman" w:hAnsi="Times New Roman" w:cs="Times New Roman"/>
+          <w:sz w:val="24"/>
+          <w:szCs w:val="24"/>
+        </w:rPr>
+        <w:t>Vinh Tran:</w:t>
+      </w:r>
+    </w:p>
+    <w:p>
+      <w:pPr>
+        <w:spacing w:line="276" w:lineRule="auto"/>
+        <w:rPr>
+          <w:rFonts w:ascii="Times New Roman" w:hAnsi="Times New Roman" w:cs="Times New Roman"/>
+          <w:sz w:val="24"/>
+          <w:szCs w:val="24"/>
+        </w:rPr>
+      </w:pPr>
+      <w:r>
+        <w:rPr>
+          <w:rFonts w:ascii="Times New Roman" w:hAnsi="Times New Roman" w:cs="Times New Roman"/>
+          <w:sz w:val="24"/>
+          <w:szCs w:val="24"/>
+        </w:rPr>
+        <w:tab/>
+        <w:t xml:space="preserve">Strengths - </w:t>
+      </w:r>
+      <w:r>
+        <w:rPr>
+          <w:rFonts w:ascii="Times New Roman" w:hAnsi="Times New Roman" w:cs="Times New Roman"/>
+          <w:sz w:val="24"/>
+          <w:szCs w:val="24"/>
+        </w:rPr>
+        <w:t>Java, C/C++, minor amount in SQL</w:t>
+      </w:r>
       <w:bookmarkStart w:id="0" w:name="_GoBack"/>
       <w:bookmarkEnd w:id="0"/>
     </w:p>
@@ -642,6 +750,51 @@
           <w:szCs w:val="24"/>
         </w:rPr>
       </w:pPr>
+      <w:r>
+        <w:rPr>
+          <w:rFonts w:ascii="Times New Roman" w:hAnsi="Times New Roman" w:cs="Times New Roman"/>
+          <w:sz w:val="24"/>
+          <w:szCs w:val="24"/>
+        </w:rPr>
+        <w:t>Noah Hanks:</w:t>
+      </w:r>
+    </w:p>
+    <w:p>
+      <w:pPr>
+        <w:spacing w:line="276" w:lineRule="auto"/>
+        <w:rPr>
+          <w:rFonts w:ascii="Times New Roman" w:hAnsi="Times New Roman" w:cs="Times New Roman"/>
+          <w:sz w:val="24"/>
+          <w:szCs w:val="24"/>
+        </w:rPr>
+      </w:pPr>
+      <w:r>
+        <w:rPr>
+          <w:rFonts w:ascii="Times New Roman" w:hAnsi="Times New Roman" w:cs="Times New Roman"/>
+          <w:sz w:val="24"/>
+          <w:szCs w:val="24"/>
+        </w:rPr>
+        <w:tab/>
+        <w:t xml:space="preserve">Strengths - </w:t>
+      </w:r>
+      <w:r>
+        <w:rPr>
+          <w:color w:val="000000"/>
+          <w:sz w:val="24"/>
+          <w:szCs w:val="24"/>
+        </w:rPr>
+        <w:t>Python, C++, SQL, Ruby on Rails</w:t>
+      </w:r>
+    </w:p>
+    <w:p>
+      <w:pPr>
+        <w:spacing w:line="276" w:lineRule="auto"/>
+        <w:rPr>
+          <w:rFonts w:ascii="Times New Roman" w:hAnsi="Times New Roman" w:cs="Times New Roman"/>
+          <w:sz w:val="24"/>
+          <w:szCs w:val="24"/>
+        </w:rPr>
+      </w:pPr>
     </w:p>
     <w:p>
       <w:pPr>
@@ -742,6 +895,7 @@
           <w:sz w:val="24"/>
           <w:szCs w:val="24"/>
         </w:rPr>
+        <w:lastRenderedPageBreak/>
         <w:tab/>
         <w:t xml:space="preserve">Communication consists of Scrum meetings, Slack channels, Email, and </w:t>
       </w:r>
@@ -919,7 +1073,7 @@
                     </pic:cNvPicPr>
                   </pic:nvPicPr>
                   <pic:blipFill>
-                    <a:blip r:embed="rId6">
+                    <a:blip r:embed="rId5">
                       <a:extLst>
                         <a:ext uri="{28A0092B-C50C-407E-A947-70E740481C1C}">
                           <a14:useLocalDpi xmlns:a14="http://schemas.microsoft.com/office/drawing/2010/main" val="0"/>
@@ -1027,6 +1181,7 @@
           <w:szCs w:val="24"/>
           <w:lang w:eastAsia="en-US"/>
         </w:rPr>
+        <w:lastRenderedPageBreak/>
         <w:drawing>
           <wp:inline distT="0" distB="0" distL="0" distR="0">
             <wp:extent cx="5600700" cy="1800225"/>
@@ -1045,7 +1200,7 @@
                     </pic:cNvPicPr>
                   </pic:nvPicPr>
                   <pic:blipFill>
-                    <a:blip r:embed="rId7" cstate="print">
+                    <a:blip r:embed="rId6" cstate="print">
                       <a:extLst>
                         <a:ext uri="{28A0092B-C50C-407E-A947-70E740481C1C}">
                           <a14:useLocalDpi xmlns:a14="http://schemas.microsoft.com/office/drawing/2010/main" val="0"/>
@@ -1341,7 +1496,7 @@
 </file>
 
 <file path=word/styles.xml><?xml version="1.0" encoding="utf-8"?>
-<w:styles xmlns:mc="http://schemas.openxmlformats.org/markup-compatibility/2006" xmlns:r="http://schemas.openxmlformats.org/officeDocument/2006/relationships" xmlns:w="http://schemas.openxmlformats.org/wordprocessingml/2006/main" xmlns:w14="http://schemas.microsoft.com/office/word/2010/wordml" mc:Ignorable="w14">
+<w:styles xmlns:mc="http://schemas.openxmlformats.org/markup-compatibility/2006" xmlns:r="http://schemas.openxmlformats.org/officeDocument/2006/relationships" xmlns:w="http://schemas.openxmlformats.org/wordprocessingml/2006/main" xmlns:w14="http://schemas.microsoft.com/office/word/2010/wordml" xmlns:w15="http://schemas.microsoft.com/office/word/2012/wordml" xmlns:w16cid="http://schemas.microsoft.com/office/word/2016/wordml/cid" xmlns:w16se="http://schemas.microsoft.com/office/word/2015/wordml/symex" mc:Ignorable="w14 w15 w16se w16cid">
   <w:docDefaults>
     <w:rPrDefault>
       <w:rPr>
@@ -1357,144 +1512,382 @@
       </w:pPr>
     </w:pPrDefault>
   </w:docDefaults>
-  <w:latentStyles w:defLockedState="0" w:defUIPriority="99" w:defSemiHidden="1" w:defUnhideWhenUsed="1" w:defQFormat="0" w:count="267">
-    <w:lsdException w:name="Normal" w:semiHidden="0" w:uiPriority="0" w:unhideWhenUsed="0" w:qFormat="1"/>
-    <w:lsdException w:name="heading 1" w:semiHidden="0" w:uiPriority="9" w:unhideWhenUsed="0" w:qFormat="1"/>
-    <w:lsdException w:name="heading 2" w:uiPriority="9" w:qFormat="1"/>
-    <w:lsdException w:name="heading 3" w:uiPriority="9" w:qFormat="1"/>
-    <w:lsdException w:name="heading 4" w:uiPriority="9" w:qFormat="1"/>
-    <w:lsdException w:name="heading 5" w:uiPriority="9" w:qFormat="1"/>
-    <w:lsdException w:name="heading 6" w:uiPriority="9" w:qFormat="1"/>
-    <w:lsdException w:name="heading 7" w:uiPriority="9" w:qFormat="1"/>
-    <w:lsdException w:name="heading 8" w:uiPriority="9" w:qFormat="1"/>
-    <w:lsdException w:name="heading 9" w:uiPriority="9" w:qFormat="1"/>
-    <w:lsdException w:name="toc 1" w:uiPriority="39"/>
-    <w:lsdException w:name="toc 2" w:uiPriority="39"/>
-    <w:lsdException w:name="toc 3" w:uiPriority="39"/>
-    <w:lsdException w:name="toc 4" w:uiPriority="39"/>
-    <w:lsdException w:name="toc 5" w:uiPriority="39"/>
-    <w:lsdException w:name="toc 6" w:uiPriority="39"/>
-    <w:lsdException w:name="toc 7" w:uiPriority="39"/>
-    <w:lsdException w:name="toc 8" w:uiPriority="39"/>
-    <w:lsdException w:name="toc 9" w:uiPriority="39"/>
-    <w:lsdException w:name="caption" w:uiPriority="35" w:qFormat="1"/>
-    <w:lsdException w:name="Title" w:semiHidden="0" w:uiPriority="10" w:unhideWhenUsed="0" w:qFormat="1"/>
-    <w:lsdException w:name="Default Paragraph Font" w:uiPriority="1"/>
-    <w:lsdException w:name="Subtitle" w:semiHidden="0" w:uiPriority="11" w:unhideWhenUsed="0" w:qFormat="1"/>
-    <w:lsdException w:name="Strong" w:semiHidden="0" w:uiPriority="22" w:unhideWhenUsed="0" w:qFormat="1"/>
-    <w:lsdException w:name="Emphasis" w:semiHidden="0" w:uiPriority="20" w:unhideWhenUsed="0" w:qFormat="1"/>
-    <w:lsdException w:name="Table Grid" w:semiHidden="0" w:uiPriority="39" w:unhideWhenUsed="0"/>
-    <w:lsdException w:name="Placeholder Text" w:unhideWhenUsed="0"/>
-    <w:lsdException w:name="No Spacing" w:semiHidden="0" w:uiPriority="1" w:unhideWhenUsed="0" w:qFormat="1"/>
-    <w:lsdException w:name="Light Shading" w:semiHidden="0" w:uiPriority="60" w:unhideWhenUsed="0"/>
-    <w:lsdException w:name="Light List" w:semiHidden="0" w:uiPriority="61" w:unhideWhenUsed="0"/>
-    <w:lsdException w:name="Light Grid" w:semiHidden="0" w:uiPriority="62" w:unhideWhenUsed="0"/>
-    <w:lsdException w:name="Medium Shading 1" w:semiHidden="0" w:uiPriority="63" w:unhideWhenUsed="0"/>
-    <w:lsdException w:name="Medium Shading 2" w:semiHidden="0" w:uiPriority="64" w:unhideWhenUsed="0"/>
-    <w:lsdException w:name="Medium List 1" w:semiHidden="0" w:uiPriority="65" w:unhideWhenUsed="0"/>
-    <w:lsdException w:name="Medium List 2" w:semiHidden="0" w:uiPriority="66" w:unhideWhenUsed="0"/>
-    <w:lsdException w:name="Medium Grid 1" w:semiHidden="0" w:uiPriority="67" w:unhideWhenUsed="0"/>
-    <w:lsdException w:name="Medium Grid 2" w:semiHidden="0" w:uiPriority="68" w:unhideWhenUsed="0"/>
-    <w:lsdException w:name="Medium Grid 3" w:semiHidden="0" w:uiPriority="69" w:unhideWhenUsed="0"/>
-    <w:lsdException w:name="Dark List" w:semiHidden="0" w:uiPriority="70" w:unhideWhenUsed="0"/>
-    <w:lsdException w:name="Colorful Shading" w:semiHidden="0" w:uiPriority="71" w:unhideWhenUsed="0"/>
-    <w:lsdException w:name="Colorful List" w:semiHidden="0" w:uiPriority="72" w:unhideWhenUsed="0"/>
-    <w:lsdException w:name="Colorful Grid" w:semiHidden="0" w:uiPriority="73" w:unhideWhenUsed="0"/>
-    <w:lsdException w:name="Light Shading Accent 1" w:semiHidden="0" w:uiPriority="60" w:unhideWhenUsed="0"/>
-    <w:lsdException w:name="Light List Accent 1" w:semiHidden="0" w:uiPriority="61" w:unhideWhenUsed="0"/>
-    <w:lsdException w:name="Light Grid Accent 1" w:semiHidden="0" w:uiPriority="62" w:unhideWhenUsed="0"/>
-    <w:lsdException w:name="Medium Shading 1 Accent 1" w:semiHidden="0" w:uiPriority="63" w:unhideWhenUsed="0"/>
-    <w:lsdException w:name="Medium Shading 2 Accent 1" w:semiHidden="0" w:uiPriority="64" w:unhideWhenUsed="0"/>
-    <w:lsdException w:name="Medium List 1 Accent 1" w:semiHidden="0" w:uiPriority="65" w:unhideWhenUsed="0"/>
-    <w:lsdException w:name="Revision" w:unhideWhenUsed="0"/>
-    <w:lsdException w:name="List Paragraph" w:semiHidden="0" w:uiPriority="34" w:unhideWhenUsed="0" w:qFormat="1"/>
-    <w:lsdException w:name="Quote" w:semiHidden="0" w:uiPriority="29" w:unhideWhenUsed="0" w:qFormat="1"/>
-    <w:lsdException w:name="Intense Quote" w:semiHidden="0" w:uiPriority="30" w:unhideWhenUsed="0" w:qFormat="1"/>
-    <w:lsdException w:name="Medium List 2 Accent 1" w:semiHidden="0" w:uiPriority="66" w:unhideWhenUsed="0"/>
-    <w:lsdException w:name="Medium Grid 1 Accent 1" w:semiHidden="0" w:uiPriority="67" w:unhideWhenUsed="0"/>
-    <w:lsdException w:name="Medium Grid 2 Accent 1" w:semiHidden="0" w:uiPriority="68" w:unhideWhenUsed="0"/>
-    <w:lsdException w:name="Medium Grid 3 Accent 1" w:semiHidden="0" w:uiPriority="69" w:unhideWhenUsed="0"/>
-    <w:lsdException w:name="Dark List Accent 1" w:semiHidden="0" w:uiPriority="70" w:unhideWhenUsed="0"/>
-    <w:lsdException w:name="Colorful Shading Accent 1" w:semiHidden="0" w:uiPriority="71" w:unhideWhenUsed="0"/>
-    <w:lsdException w:name="Colorful List Accent 1" w:semiHidden="0" w:uiPriority="72" w:unhideWhenUsed="0"/>
-    <w:lsdException w:name="Colorful Grid Accent 1" w:semiHidden="0" w:uiPriority="73" w:unhideWhenUsed="0"/>
-    <w:lsdException w:name="Light Shading Accent 2" w:semiHidden="0" w:uiPriority="60" w:unhideWhenUsed="0"/>
-    <w:lsdException w:name="Light List Accent 2" w:semiHidden="0" w:uiPriority="61" w:unhideWhenUsed="0"/>
-    <w:lsdException w:name="Light Grid Accent 2" w:semiHidden="0" w:uiPriority="62" w:unhideWhenUsed="0"/>
-    <w:lsdException w:name="Medium Shading 1 Accent 2" w:semiHidden="0" w:uiPriority="63" w:unhideWhenUsed="0"/>
-    <w:lsdException w:name="Medium Shading 2 Accent 2" w:semiHidden="0" w:uiPriority="64" w:unhideWhenUsed="0"/>
-    <w:lsdException w:name="Medium List 1 Accent 2" w:semiHidden="0" w:uiPriority="65" w:unhideWhenUsed="0"/>
-    <w:lsdException w:name="Medium List 2 Accent 2" w:semiHidden="0" w:uiPriority="66" w:unhideWhenUsed="0"/>
-    <w:lsdException w:name="Medium Grid 1 Accent 2" w:semiHidden="0" w:uiPriority="67" w:unhideWhenUsed="0"/>
-    <w:lsdException w:name="Medium Grid 2 Accent 2" w:semiHidden="0" w:uiPriority="68" w:unhideWhenUsed="0"/>
-    <w:lsdException w:name="Medium Grid 3 Accent 2" w:semiHidden="0" w:uiPriority="69" w:unhideWhenUsed="0"/>
-    <w:lsdException w:name="Dark List Accent 2" w:semiHidden="0" w:uiPriority="70" w:unhideWhenUsed="0"/>
-    <w:lsdException w:name="Colorful Shading Accent 2" w:semiHidden="0" w:uiPriority="71" w:unhideWhenUsed="0"/>
-    <w:lsdException w:name="Colorful List Accent 2" w:semiHidden="0" w:uiPriority="72" w:unhideWhenUsed="0"/>
-    <w:lsdException w:name="Colorful Grid Accent 2" w:semiHidden="0" w:uiPriority="73" w:unhideWhenUsed="0"/>
-    <w:lsdException w:name="Light Shading Accent 3" w:semiHidden="0" w:uiPriority="60" w:unhideWhenUsed="0"/>
-    <w:lsdException w:name="Light List Accent 3" w:semiHidden="0" w:uiPriority="61" w:unhideWhenUsed="0"/>
-    <w:lsdException w:name="Light Grid Accent 3" w:semiHidden="0" w:uiPriority="62" w:unhideWhenUsed="0"/>
-    <w:lsdException w:name="Medium Shading 1 Accent 3" w:semiHidden="0" w:uiPriority="63" w:unhideWhenUsed="0"/>
-    <w:lsdException w:name="Medium Shading 2 Accent 3" w:semiHidden="0" w:uiPriority="64" w:unhideWhenUsed="0"/>
-    <w:lsdException w:name="Medium List 1 Accent 3" w:semiHidden="0" w:uiPriority="65" w:unhideWhenUsed="0"/>
-    <w:lsdException w:name="Medium List 2 Accent 3" w:semiHidden="0" w:uiPriority="66" w:unhideWhenUsed="0"/>
-    <w:lsdException w:name="Medium Grid 1 Accent 3" w:semiHidden="0" w:uiPriority="67" w:unhideWhenUsed="0"/>
-    <w:lsdException w:name="Medium Grid 2 Accent 3" w:semiHidden="0" w:uiPriority="68" w:unhideWhenUsed="0"/>
-    <w:lsdException w:name="Medium Grid 3 Accent 3" w:semiHidden="0" w:uiPriority="69" w:unhideWhenUsed="0"/>
-    <w:lsdException w:name="Dark List Accent 3" w:semiHidden="0" w:uiPriority="70" w:unhideWhenUsed="0"/>
-    <w:lsdException w:name="Colorful Shading Accent 3" w:semiHidden="0" w:uiPriority="71" w:unhideWhenUsed="0"/>
-    <w:lsdException w:name="Colorful List Accent 3" w:semiHidden="0" w:uiPriority="72" w:unhideWhenUsed="0"/>
-    <w:lsdException w:name="Colorful Grid Accent 3" w:semiHidden="0" w:uiPriority="73" w:unhideWhenUsed="0"/>
-    <w:lsdException w:name="Light Shading Accent 4" w:semiHidden="0" w:uiPriority="60" w:unhideWhenUsed="0"/>
-    <w:lsdException w:name="Light List Accent 4" w:semiHidden="0" w:uiPriority="61" w:unhideWhenUsed="0"/>
-    <w:lsdException w:name="Light Grid Accent 4" w:semiHidden="0" w:uiPriority="62" w:unhideWhenUsed="0"/>
-    <w:lsdException w:name="Medium Shading 1 Accent 4" w:semiHidden="0" w:uiPriority="63" w:unhideWhenUsed="0"/>
-    <w:lsdException w:name="Medium Shading 2 Accent 4" w:semiHidden="0" w:uiPriority="64" w:unhideWhenUsed="0"/>
-    <w:lsdException w:name="Medium List 1 Accent 4" w:semiHidden="0" w:uiPriority="65" w:unhideWhenUsed="0"/>
-    <w:lsdException w:name="Medium List 2 Accent 4" w:semiHidden="0" w:uiPriority="66" w:unhideWhenUsed="0"/>
-    <w:lsdException w:name="Medium Grid 1 Accent 4" w:semiHidden="0" w:uiPriority="67" w:unhideWhenUsed="0"/>
-    <w:lsdException w:name="Medium Grid 2 Accent 4" w:semiHidden="0" w:uiPriority="68" w:unhideWhenUsed="0"/>
-    <w:lsdException w:name="Medium Grid 3 Accent 4" w:semiHidden="0" w:uiPriority="69" w:unhideWhenUsed="0"/>
-    <w:lsdException w:name="Dark List Accent 4" w:semiHidden="0" w:uiPriority="70" w:unhideWhenUsed="0"/>
-    <w:lsdException w:name="Colorful Shading Accent 4" w:semiHidden="0" w:uiPriority="71" w:unhideWhenUsed="0"/>
-    <w:lsdException w:name="Colorful List Accent 4" w:semiHidden="0" w:uiPriority="72" w:unhideWhenUsed="0"/>
-    <w:lsdException w:name="Colorful Grid Accent 4" w:semiHidden="0" w:uiPriority="73" w:unhideWhenUsed="0"/>
-    <w:lsdException w:name="Light Shading Accent 5" w:semiHidden="0" w:uiPriority="60" w:unhideWhenUsed="0"/>
-    <w:lsdException w:name="Light List Accent 5" w:semiHidden="0" w:uiPriority="61" w:unhideWhenUsed="0"/>
-    <w:lsdException w:name="Light Grid Accent 5" w:semiHidden="0" w:uiPriority="62" w:unhideWhenUsed="0"/>
-    <w:lsdException w:name="Medium Shading 1 Accent 5" w:semiHidden="0" w:uiPriority="63" w:unhideWhenUsed="0"/>
-    <w:lsdException w:name="Medium Shading 2 Accent 5" w:semiHidden="0" w:uiPriority="64" w:unhideWhenUsed="0"/>
-    <w:lsdException w:name="Medium List 1 Accent 5" w:semiHidden="0" w:uiPriority="65" w:unhideWhenUsed="0"/>
-    <w:lsdException w:name="Medium List 2 Accent 5" w:semiHidden="0" w:uiPriority="66" w:unhideWhenUsed="0"/>
-    <w:lsdException w:name="Medium Grid 1 Accent 5" w:semiHidden="0" w:uiPriority="67" w:unhideWhenUsed="0"/>
-    <w:lsdException w:name="Medium Grid 2 Accent 5" w:semiHidden="0" w:uiPriority="68" w:unhideWhenUsed="0"/>
-    <w:lsdException w:name="Medium Grid 3 Accent 5" w:semiHidden="0" w:uiPriority="69" w:unhideWhenUsed="0"/>
-    <w:lsdException w:name="Dark List Accent 5" w:semiHidden="0" w:uiPriority="70" w:unhideWhenUsed="0"/>
-    <w:lsdException w:name="Colorful Shading Accent 5" w:semiHidden="0" w:uiPriority="71" w:unhideWhenUsed="0"/>
-    <w:lsdException w:name="Colorful List Accent 5" w:semiHidden="0" w:uiPriority="72" w:unhideWhenUsed="0"/>
-    <w:lsdException w:name="Colorful Grid Accent 5" w:semiHidden="0" w:uiPriority="73" w:unhideWhenUsed="0"/>
-    <w:lsdException w:name="Light Shading Accent 6" w:semiHidden="0" w:uiPriority="60" w:unhideWhenUsed="0"/>
-    <w:lsdException w:name="Light List Accent 6" w:semiHidden="0" w:uiPriority="61" w:unhideWhenUsed="0"/>
-    <w:lsdException w:name="Light Grid Accent 6" w:semiHidden="0" w:uiPriority="62" w:unhideWhenUsed="0"/>
-    <w:lsdException w:name="Medium Shading 1 Accent 6" w:semiHidden="0" w:uiPriority="63" w:unhideWhenUsed="0"/>
-    <w:lsdException w:name="Medium Shading 2 Accent 6" w:semiHidden="0" w:uiPriority="64" w:unhideWhenUsed="0"/>
-    <w:lsdException w:name="Medium List 1 Accent 6" w:semiHidden="0" w:uiPriority="65" w:unhideWhenUsed="0"/>
-    <w:lsdException w:name="Medium List 2 Accent 6" w:semiHidden="0" w:uiPriority="66" w:unhideWhenUsed="0"/>
-    <w:lsdException w:name="Medium Grid 1 Accent 6" w:semiHidden="0" w:uiPriority="67" w:unhideWhenUsed="0"/>
-    <w:lsdException w:name="Medium Grid 2 Accent 6" w:semiHidden="0" w:uiPriority="68" w:unhideWhenUsed="0"/>
-    <w:lsdException w:name="Medium Grid 3 Accent 6" w:semiHidden="0" w:uiPriority="69" w:unhideWhenUsed="0"/>
-    <w:lsdException w:name="Dark List Accent 6" w:semiHidden="0" w:uiPriority="70" w:unhideWhenUsed="0"/>
-    <w:lsdException w:name="Colorful Shading Accent 6" w:semiHidden="0" w:uiPriority="71" w:unhideWhenUsed="0"/>
-    <w:lsdException w:name="Colorful List Accent 6" w:semiHidden="0" w:uiPriority="72" w:unhideWhenUsed="0"/>
-    <w:lsdException w:name="Colorful Grid Accent 6" w:semiHidden="0" w:uiPriority="73" w:unhideWhenUsed="0"/>
-    <w:lsdException w:name="Subtle Emphasis" w:semiHidden="0" w:uiPriority="19" w:unhideWhenUsed="0" w:qFormat="1"/>
-    <w:lsdException w:name="Intense Emphasis" w:semiHidden="0" w:uiPriority="21" w:unhideWhenUsed="0" w:qFormat="1"/>
-    <w:lsdException w:name="Subtle Reference" w:semiHidden="0" w:uiPriority="31" w:unhideWhenUsed="0" w:qFormat="1"/>
-    <w:lsdException w:name="Intense Reference" w:semiHidden="0" w:uiPriority="32" w:unhideWhenUsed="0" w:qFormat="1"/>
-    <w:lsdException w:name="Book Title" w:semiHidden="0" w:uiPriority="33" w:unhideWhenUsed="0" w:qFormat="1"/>
-    <w:lsdException w:name="Bibliography" w:uiPriority="37"/>
-    <w:lsdException w:name="TOC Heading" w:uiPriority="39" w:qFormat="1"/>
+  <w:latentStyles w:defLockedState="0" w:defUIPriority="99" w:defSemiHidden="0" w:defUnhideWhenUsed="0" w:defQFormat="0" w:count="375">
+    <w:lsdException w:name="Normal" w:uiPriority="0" w:qFormat="1"/>
+    <w:lsdException w:name="heading 1" w:uiPriority="9" w:qFormat="1"/>
+    <w:lsdException w:name="heading 2" w:semiHidden="1" w:uiPriority="9" w:unhideWhenUsed="1" w:qFormat="1"/>
+    <w:lsdException w:name="heading 3" w:semiHidden="1" w:uiPriority="9" w:unhideWhenUsed="1" w:qFormat="1"/>
+    <w:lsdException w:name="heading 4" w:semiHidden="1" w:uiPriority="9" w:unhideWhenUsed="1" w:qFormat="1"/>
+    <w:lsdException w:name="heading 5" w:semiHidden="1" w:uiPriority="9" w:unhideWhenUsed="1" w:qFormat="1"/>
+    <w:lsdException w:name="heading 6" w:semiHidden="1" w:uiPriority="9" w:unhideWhenUsed="1" w:qFormat="1"/>
+    <w:lsdException w:name="heading 7" w:semiHidden="1" w:uiPriority="9" w:unhideWhenUsed="1" w:qFormat="1"/>
+    <w:lsdException w:name="heading 8" w:semiHidden="1" w:uiPriority="9" w:unhideWhenUsed="1" w:qFormat="1"/>
+    <w:lsdException w:name="heading 9" w:semiHidden="1" w:uiPriority="9" w:unhideWhenUsed="1" w:qFormat="1"/>
+    <w:lsdException w:name="index 1" w:semiHidden="1" w:unhideWhenUsed="1"/>
+    <w:lsdException w:name="index 2" w:semiHidden="1" w:unhideWhenUsed="1"/>
+    <w:lsdException w:name="index 3" w:semiHidden="1" w:unhideWhenUsed="1"/>
+    <w:lsdException w:name="index 4" w:semiHidden="1" w:unhideWhenUsed="1"/>
+    <w:lsdException w:name="index 5" w:semiHidden="1" w:unhideWhenUsed="1"/>
+    <w:lsdException w:name="index 6" w:semiHidden="1" w:unhideWhenUsed="1"/>
+    <w:lsdException w:name="index 7" w:semiHidden="1" w:unhideWhenUsed="1"/>
+    <w:lsdException w:name="index 8" w:semiHidden="1" w:unhideWhenUsed="1"/>
+    <w:lsdException w:name="index 9" w:semiHidden="1" w:unhideWhenUsed="1"/>
+    <w:lsdException w:name="toc 1" w:semiHidden="1" w:uiPriority="39" w:unhideWhenUsed="1"/>
+    <w:lsdException w:name="toc 2" w:semiHidden="1" w:uiPriority="39" w:unhideWhenUsed="1"/>
+    <w:lsdException w:name="toc 3" w:semiHidden="1" w:uiPriority="39" w:unhideWhenUsed="1"/>
+    <w:lsdException w:name="toc 4" w:semiHidden="1" w:uiPriority="39" w:unhideWhenUsed="1"/>
+    <w:lsdException w:name="toc 5" w:semiHidden="1" w:uiPriority="39" w:unhideWhenUsed="1"/>
+    <w:lsdException w:name="toc 6" w:semiHidden="1" w:uiPriority="39" w:unhideWhenUsed="1"/>
+    <w:lsdException w:name="toc 7" w:semiHidden="1" w:uiPriority="39" w:unhideWhenUsed="1"/>
+    <w:lsdException w:name="toc 8" w:semiHidden="1" w:uiPriority="39" w:unhideWhenUsed="1"/>
+    <w:lsdException w:name="toc 9" w:semiHidden="1" w:uiPriority="39" w:unhideWhenUsed="1"/>
+    <w:lsdException w:name="Normal Indent" w:semiHidden="1" w:unhideWhenUsed="1"/>
+    <w:lsdException w:name="footnote text" w:semiHidden="1" w:unhideWhenUsed="1"/>
+    <w:lsdException w:name="annotation text" w:semiHidden="1" w:unhideWhenUsed="1"/>
+    <w:lsdException w:name="header" w:semiHidden="1" w:unhideWhenUsed="1"/>
+    <w:lsdException w:name="footer" w:semiHidden="1" w:unhideWhenUsed="1"/>
+    <w:lsdException w:name="index heading" w:semiHidden="1" w:unhideWhenUsed="1"/>
+    <w:lsdException w:name="caption" w:semiHidden="1" w:uiPriority="35" w:unhideWhenUsed="1" w:qFormat="1"/>
+    <w:lsdException w:name="table of figures" w:semiHidden="1" w:unhideWhenUsed="1"/>
+    <w:lsdException w:name="envelope address" w:semiHidden="1" w:unhideWhenUsed="1"/>
+    <w:lsdException w:name="envelope return" w:semiHidden="1" w:unhideWhenUsed="1"/>
+    <w:lsdException w:name="footnote reference" w:semiHidden="1" w:unhideWhenUsed="1"/>
+    <w:lsdException w:name="annotation reference" w:semiHidden="1" w:unhideWhenUsed="1"/>
+    <w:lsdException w:name="line number" w:semiHidden="1" w:unhideWhenUsed="1"/>
+    <w:lsdException w:name="page number" w:semiHidden="1" w:unhideWhenUsed="1"/>
+    <w:lsdException w:name="endnote reference" w:semiHidden="1" w:unhideWhenUsed="1"/>
+    <w:lsdException w:name="endnote text" w:semiHidden="1" w:unhideWhenUsed="1"/>
+    <w:lsdException w:name="table of authorities" w:semiHidden="1" w:unhideWhenUsed="1"/>
+    <w:lsdException w:name="macro" w:semiHidden="1" w:unhideWhenUsed="1"/>
+    <w:lsdException w:name="toa heading" w:semiHidden="1" w:unhideWhenUsed="1"/>
+    <w:lsdException w:name="List" w:semiHidden="1" w:unhideWhenUsed="1"/>
+    <w:lsdException w:name="List Bullet" w:semiHidden="1" w:unhideWhenUsed="1"/>
+    <w:lsdException w:name="List Number" w:semiHidden="1" w:unhideWhenUsed="1"/>
+    <w:lsdException w:name="List 2" w:semiHidden="1" w:unhideWhenUsed="1"/>
+    <w:lsdException w:name="List 3" w:semiHidden="1" w:unhideWhenUsed="1"/>
+    <w:lsdException w:name="List 4" w:semiHidden="1" w:unhideWhenUsed="1"/>
+    <w:lsdException w:name="List 5" w:semiHidden="1" w:unhideWhenUsed="1"/>
+    <w:lsdException w:name="List Bullet 2" w:semiHidden="1" w:unhideWhenUsed="1"/>
+    <w:lsdException w:name="List Bullet 3" w:semiHidden="1" w:unhideWhenUsed="1"/>
+    <w:lsdException w:name="List Bullet 4" w:semiHidden="1" w:unhideWhenUsed="1"/>
+    <w:lsdException w:name="List Bullet 5" w:semiHidden="1" w:unhideWhenUsed="1"/>
+    <w:lsdException w:name="List Number 2" w:semiHidden="1" w:unhideWhenUsed="1"/>
+    <w:lsdException w:name="List Number 3" w:semiHidden="1" w:unhideWhenUsed="1"/>
+    <w:lsdException w:name="List Number 4" w:semiHidden="1" w:unhideWhenUsed="1"/>
+    <w:lsdException w:name="List Number 5" w:semiHidden="1" w:unhideWhenUsed="1"/>
+    <w:lsdException w:name="Title" w:uiPriority="10" w:qFormat="1"/>
+    <w:lsdException w:name="Closing" w:semiHidden="1" w:unhideWhenUsed="1"/>
+    <w:lsdException w:name="Signature" w:semiHidden="1" w:unhideWhenUsed="1"/>
+    <w:lsdException w:name="Default Paragraph Font" w:semiHidden="1" w:uiPriority="1" w:unhideWhenUsed="1"/>
+    <w:lsdException w:name="Body Text" w:semiHidden="1" w:unhideWhenUsed="1"/>
+    <w:lsdException w:name="Body Text Indent" w:semiHidden="1" w:unhideWhenUsed="1"/>
+    <w:lsdException w:name="List Continue" w:semiHidden="1" w:unhideWhenUsed="1"/>
+    <w:lsdException w:name="List Continue 2" w:semiHidden="1" w:unhideWhenUsed="1"/>
+    <w:lsdException w:name="List Continue 3" w:semiHidden="1" w:unhideWhenUsed="1"/>
+    <w:lsdException w:name="List Continue 4" w:semiHidden="1" w:unhideWhenUsed="1"/>
+    <w:lsdException w:name="List Continue 5" w:semiHidden="1" w:unhideWhenUsed="1"/>
+    <w:lsdException w:name="Message Header" w:semiHidden="1" w:unhideWhenUsed="1"/>
+    <w:lsdException w:name="Subtitle" w:uiPriority="11" w:qFormat="1"/>
+    <w:lsdException w:name="Salutation" w:semiHidden="1" w:unhideWhenUsed="1"/>
+    <w:lsdException w:name="Date" w:semiHidden="1" w:unhideWhenUsed="1"/>
+    <w:lsdException w:name="Body Text First Indent" w:semiHidden="1" w:unhideWhenUsed="1"/>
+    <w:lsdException w:name="Body Text First Indent 2" w:semiHidden="1" w:unhideWhenUsed="1"/>
+    <w:lsdException w:name="Note Heading" w:semiHidden="1" w:unhideWhenUsed="1"/>
+    <w:lsdException w:name="Body Text 2" w:semiHidden="1" w:unhideWhenUsed="1"/>
+    <w:lsdException w:name="Body Text 3" w:semiHidden="1" w:unhideWhenUsed="1"/>
+    <w:lsdException w:name="Body Text Indent 2" w:semiHidden="1" w:unhideWhenUsed="1"/>
+    <w:lsdException w:name="Body Text Indent 3" w:semiHidden="1" w:unhideWhenUsed="1"/>
+    <w:lsdException w:name="Block Text" w:semiHidden="1" w:unhideWhenUsed="1"/>
+    <w:lsdException w:name="Hyperlink" w:semiHidden="1" w:unhideWhenUsed="1"/>
+    <w:lsdException w:name="FollowedHyperlink" w:semiHidden="1" w:unhideWhenUsed="1"/>
+    <w:lsdException w:name="Strong" w:uiPriority="22" w:qFormat="1"/>
+    <w:lsdException w:name="Emphasis" w:uiPriority="20" w:qFormat="1"/>
+    <w:lsdException w:name="Document Map" w:semiHidden="1" w:unhideWhenUsed="1"/>
+    <w:lsdException w:name="Plain Text" w:semiHidden="1" w:unhideWhenUsed="1"/>
+    <w:lsdException w:name="E-mail Signature" w:semiHidden="1" w:unhideWhenUsed="1"/>
+    <w:lsdException w:name="HTML Top of Form" w:semiHidden="1" w:unhideWhenUsed="1"/>
+    <w:lsdException w:name="HTML Bottom of Form" w:semiHidden="1" w:unhideWhenUsed="1"/>
+    <w:lsdException w:name="Normal (Web)" w:semiHidden="1" w:unhideWhenUsed="1"/>
+    <w:lsdException w:name="HTML Acronym" w:semiHidden="1" w:unhideWhenUsed="1"/>
+    <w:lsdException w:name="HTML Address" w:semiHidden="1" w:unhideWhenUsed="1"/>
+    <w:lsdException w:name="HTML Cite" w:semiHidden="1" w:unhideWhenUsed="1"/>
+    <w:lsdException w:name="HTML Code" w:semiHidden="1" w:unhideWhenUsed="1"/>
+    <w:lsdException w:name="HTML Definition" w:semiHidden="1" w:unhideWhenUsed="1"/>
+    <w:lsdException w:name="HTML Keyboard" w:semiHidden="1" w:unhideWhenUsed="1"/>
+    <w:lsdException w:name="HTML Preformatted" w:semiHidden="1" w:unhideWhenUsed="1"/>
+    <w:lsdException w:name="HTML Sample" w:semiHidden="1" w:unhideWhenUsed="1"/>
+    <w:lsdException w:name="HTML Typewriter" w:semiHidden="1" w:unhideWhenUsed="1"/>
+    <w:lsdException w:name="HTML Variable" w:semiHidden="1" w:unhideWhenUsed="1"/>
+    <w:lsdException w:name="Normal Table" w:semiHidden="1" w:unhideWhenUsed="1"/>
+    <w:lsdException w:name="annotation subject" w:semiHidden="1" w:unhideWhenUsed="1"/>
+    <w:lsdException w:name="No List" w:semiHidden="1" w:unhideWhenUsed="1"/>
+    <w:lsdException w:name="Outline List 1" w:semiHidden="1" w:unhideWhenUsed="1"/>
+    <w:lsdException w:name="Outline List 2" w:semiHidden="1" w:unhideWhenUsed="1"/>
+    <w:lsdException w:name="Outline List 3" w:semiHidden="1" w:unhideWhenUsed="1"/>
+    <w:lsdException w:name="Table Simple 1" w:semiHidden="1" w:unhideWhenUsed="1"/>
+    <w:lsdException w:name="Table Simple 2" w:semiHidden="1" w:unhideWhenUsed="1"/>
+    <w:lsdException w:name="Table Simple 3" w:semiHidden="1" w:unhideWhenUsed="1"/>
+    <w:lsdException w:name="Table Classic 1" w:semiHidden="1" w:unhideWhenUsed="1"/>
+    <w:lsdException w:name="Table Classic 2" w:semiHidden="1" w:unhideWhenUsed="1"/>
+    <w:lsdException w:name="Table Classic 3" w:semiHidden="1" w:unhideWhenUsed="1"/>
+    <w:lsdException w:name="Table Classic 4" w:semiHidden="1" w:unhideWhenUsed="1"/>
+    <w:lsdException w:name="Table Colorful 1" w:semiHidden="1" w:unhideWhenUsed="1"/>
+    <w:lsdException w:name="Table Colorful 2" w:semiHidden="1" w:unhideWhenUsed="1"/>
+    <w:lsdException w:name="Table Colorful 3" w:semiHidden="1" w:unhideWhenUsed="1"/>
+    <w:lsdException w:name="Table Columns 1" w:semiHidden="1" w:unhideWhenUsed="1"/>
+    <w:lsdException w:name="Table Columns 2" w:semiHidden="1" w:unhideWhenUsed="1"/>
+    <w:lsdException w:name="Table Columns 3" w:semiHidden="1" w:unhideWhenUsed="1"/>
+    <w:lsdException w:name="Table Columns 4" w:semiHidden="1" w:unhideWhenUsed="1"/>
+    <w:lsdException w:name="Table Columns 5" w:semiHidden="1" w:unhideWhenUsed="1"/>
+    <w:lsdException w:name="Table Grid 1" w:semiHidden="1" w:unhideWhenUsed="1"/>
+    <w:lsdException w:name="Table Grid 2" w:semiHidden="1" w:unhideWhenUsed="1"/>
+    <w:lsdException w:name="Table Grid 3" w:semiHidden="1" w:unhideWhenUsed="1"/>
+    <w:lsdException w:name="Table Grid 4" w:semiHidden="1" w:unhideWhenUsed="1"/>
+    <w:lsdException w:name="Table Grid 5" w:semiHidden="1" w:unhideWhenUsed="1"/>
+    <w:lsdException w:name="Table Grid 6" w:semiHidden="1" w:unhideWhenUsed="1"/>
+    <w:lsdException w:name="Table Grid 7" w:semiHidden="1" w:unhideWhenUsed="1"/>
+    <w:lsdException w:name="Table Grid 8" w:semiHidden="1" w:unhideWhenUsed="1"/>
+    <w:lsdException w:name="Table List 1" w:semiHidden="1" w:unhideWhenUsed="1"/>
+    <w:lsdException w:name="Table List 2" w:semiHidden="1" w:unhideWhenUsed="1"/>
+    <w:lsdException w:name="Table List 3" w:semiHidden="1" w:unhideWhenUsed="1"/>
+    <w:lsdException w:name="Table List 4" w:semiHidden="1" w:unhideWhenUsed="1"/>
+    <w:lsdException w:name="Table List 5" w:semiHidden="1" w:unhideWhenUsed="1"/>
+    <w:lsdException w:name="Table List 6" w:semiHidden="1" w:unhideWhenUsed="1"/>
+    <w:lsdException w:name="Table List 7" w:semiHidden="1" w:unhideWhenUsed="1"/>
+    <w:lsdException w:name="Table List 8" w:semiHidden="1" w:unhideWhenUsed="1"/>
+    <w:lsdException w:name="Table 3D effects 1" w:semiHidden="1" w:unhideWhenUsed="1"/>
+    <w:lsdException w:name="Table 3D effects 2" w:semiHidden="1" w:unhideWhenUsed="1"/>
+    <w:lsdException w:name="Table 3D effects 3" w:semiHidden="1" w:unhideWhenUsed="1"/>
+    <w:lsdException w:name="Table Contemporary" w:semiHidden="1" w:unhideWhenUsed="1"/>
+    <w:lsdException w:name="Table Elegant" w:semiHidden="1" w:unhideWhenUsed="1"/>
+    <w:lsdException w:name="Table Professional" w:semiHidden="1" w:unhideWhenUsed="1"/>
+    <w:lsdException w:name="Table Subtle 1" w:semiHidden="1" w:unhideWhenUsed="1"/>
+    <w:lsdException w:name="Table Subtle 2" w:semiHidden="1" w:unhideWhenUsed="1"/>
+    <w:lsdException w:name="Table Web 1" w:semiHidden="1" w:unhideWhenUsed="1"/>
+    <w:lsdException w:name="Table Web 2" w:semiHidden="1" w:unhideWhenUsed="1"/>
+    <w:lsdException w:name="Table Web 3" w:semiHidden="1" w:unhideWhenUsed="1"/>
+    <w:lsdException w:name="Balloon Text" w:semiHidden="1" w:unhideWhenUsed="1"/>
+    <w:lsdException w:name="Table Grid" w:semiHidden="1" w:uiPriority="39" w:unhideWhenUsed="1"/>
+    <w:lsdException w:name="Table Theme" w:semiHidden="1" w:unhideWhenUsed="1"/>
+    <w:lsdException w:name="Placeholder Text" w:semiHidden="1"/>
+    <w:lsdException w:name="No Spacing" w:uiPriority="1" w:qFormat="1"/>
+    <w:lsdException w:name="Light Shading" w:uiPriority="60"/>
+    <w:lsdException w:name="Light List" w:uiPriority="61"/>
+    <w:lsdException w:name="Light Grid" w:uiPriority="62"/>
+    <w:lsdException w:name="Medium Shading 1" w:uiPriority="63"/>
+    <w:lsdException w:name="Medium Shading 2" w:uiPriority="64"/>
+    <w:lsdException w:name="Medium List 1" w:uiPriority="65"/>
+    <w:lsdException w:name="Medium List 2" w:uiPriority="66"/>
+    <w:lsdException w:name="Medium Grid 1" w:uiPriority="67"/>
+    <w:lsdException w:name="Medium Grid 2" w:uiPriority="68"/>
+    <w:lsdException w:name="Medium Grid 3" w:uiPriority="69"/>
+    <w:lsdException w:name="Dark List" w:uiPriority="70"/>
+    <w:lsdException w:name="Colorful Shading" w:uiPriority="71"/>
+    <w:lsdException w:name="Colorful List" w:uiPriority="72"/>
+    <w:lsdException w:name="Colorful Grid" w:uiPriority="73"/>
+    <w:lsdException w:name="Light Shading Accent 1" w:uiPriority="60"/>
+    <w:lsdException w:name="Light List Accent 1" w:uiPriority="61"/>
+    <w:lsdException w:name="Light Grid Accent 1" w:uiPriority="62"/>
+    <w:lsdException w:name="Medium Shading 1 Accent 1" w:uiPriority="63"/>
+    <w:lsdException w:name="Medium Shading 2 Accent 1" w:uiPriority="64"/>
+    <w:lsdException w:name="Medium List 1 Accent 1" w:uiPriority="65"/>
+    <w:lsdException w:name="Revision" w:semiHidden="1"/>
+    <w:lsdException w:name="List Paragraph" w:uiPriority="34" w:qFormat="1"/>
+    <w:lsdException w:name="Quote" w:uiPriority="29" w:qFormat="1"/>
+    <w:lsdException w:name="Intense Quote" w:uiPriority="30" w:qFormat="1"/>
+    <w:lsdException w:name="Medium List 2 Accent 1" w:uiPriority="66"/>
+    <w:lsdException w:name="Medium Grid 1 Accent 1" w:uiPriority="67"/>
+    <w:lsdException w:name="Medium Grid 2 Accent 1" w:uiPriority="68"/>
+    <w:lsdException w:name="Medium Grid 3 Accent 1" w:uiPriority="69"/>
+    <w:lsdException w:name="Dark List Accent 1" w:uiPriority="70"/>
+    <w:lsdException w:name="Colorful Shading Accent 1" w:uiPriority="71"/>
+    <w:lsdException w:name="Colorful List Accent 1" w:uiPriority="72"/>
+    <w:lsdException w:name="Colorful Grid Accent 1" w:uiPriority="73"/>
+    <w:lsdException w:name="Light Shading Accent 2" w:uiPriority="60"/>
+    <w:lsdException w:name="Light List Accent 2" w:uiPriority="61"/>
+    <w:lsdException w:name="Light Grid Accent 2" w:uiPriority="62"/>
+    <w:lsdException w:name="Medium Shading 1 Accent 2" w:uiPriority="63"/>
+    <w:lsdException w:name="Medium Shading 2 Accent 2" w:uiPriority="64"/>
+    <w:lsdException w:name="Medium List 1 Accent 2" w:uiPriority="65"/>
+    <w:lsdException w:name="Medium List 2 Accent 2" w:uiPriority="66"/>
+    <w:lsdException w:name="Medium Grid 1 Accent 2" w:uiPriority="67"/>
+    <w:lsdException w:name="Medium Grid 2 Accent 2" w:uiPriority="68"/>
+    <w:lsdException w:name="Medium Grid 3 Accent 2" w:uiPriority="69"/>
+    <w:lsdException w:name="Dark List Accent 2" w:uiPriority="70"/>
+    <w:lsdException w:name="Colorful Shading Accent 2" w:uiPriority="71"/>
+    <w:lsdException w:name="Colorful List Accent 2" w:uiPriority="72"/>
+    <w:lsdException w:name="Colorful Grid Accent 2" w:uiPriority="73"/>
+    <w:lsdException w:name="Light Shading Accent 3" w:uiPriority="60"/>
+    <w:lsdException w:name="Light List Accent 3" w:uiPriority="61"/>
+    <w:lsdException w:name="Light Grid Accent 3" w:uiPriority="62"/>
+    <w:lsdException w:name="Medium Shading 1 Accent 3" w:uiPriority="63"/>
+    <w:lsdException w:name="Medium Shading 2 Accent 3" w:uiPriority="64"/>
+    <w:lsdException w:name="Medium List 1 Accent 3" w:uiPriority="65"/>
+    <w:lsdException w:name="Medium List 2 Accent 3" w:uiPriority="66"/>
+    <w:lsdException w:name="Medium Grid 1 Accent 3" w:uiPriority="67"/>
+    <w:lsdException w:name="Medium Grid 2 Accent 3" w:uiPriority="68"/>
+    <w:lsdException w:name="Medium Grid 3 Accent 3" w:uiPriority="69"/>
+    <w:lsdException w:name="Dark List Accent 3" w:uiPriority="70"/>
+    <w:lsdException w:name="Colorful Shading Accent 3" w:uiPriority="71"/>
+    <w:lsdException w:name="Colorful List Accent 3" w:uiPriority="72"/>
+    <w:lsdException w:name="Colorful Grid Accent 3" w:uiPriority="73"/>
+    <w:lsdException w:name="Light Shading Accent 4" w:uiPriority="60"/>
+    <w:lsdException w:name="Light List Accent 4" w:uiPriority="61"/>
+    <w:lsdException w:name="Light Grid Accent 4" w:uiPriority="62"/>
+    <w:lsdException w:name="Medium Shading 1 Accent 4" w:uiPriority="63"/>
+    <w:lsdException w:name="Medium Shading 2 Accent 4" w:uiPriority="64"/>
+    <w:lsdException w:name="Medium List 1 Accent 4" w:uiPriority="65"/>
+    <w:lsdException w:name="Medium List 2 Accent 4" w:uiPriority="66"/>
+    <w:lsdException w:name="Medium Grid 1 Accent 4" w:uiPriority="67"/>
+    <w:lsdException w:name="Medium Grid 2 Accent 4" w:uiPriority="68"/>
+    <w:lsdException w:name="Medium Grid 3 Accent 4" w:uiPriority="69"/>
+    <w:lsdException w:name="Dark List Accent 4" w:uiPriority="70"/>
+    <w:lsdException w:name="Colorful Shading Accent 4" w:uiPriority="71"/>
+    <w:lsdException w:name="Colorful List Accent 4" w:uiPriority="72"/>
+    <w:lsdException w:name="Colorful Grid Accent 4" w:uiPriority="73"/>
+    <w:lsdException w:name="Light Shading Accent 5" w:uiPriority="60"/>
+    <w:lsdException w:name="Light List Accent 5" w:uiPriority="61"/>
+    <w:lsdException w:name="Light Grid Accent 5" w:uiPriority="62"/>
+    <w:lsdException w:name="Medium Shading 1 Accent 5" w:uiPriority="63"/>
+    <w:lsdException w:name="Medium Shading 2 Accent 5" w:uiPriority="64"/>
+    <w:lsdException w:name="Medium List 1 Accent 5" w:uiPriority="65"/>
+    <w:lsdException w:name="Medium List 2 Accent 5" w:uiPriority="66"/>
+    <w:lsdException w:name="Medium Grid 1 Accent 5" w:uiPriority="67"/>
+    <w:lsdException w:name="Medium Grid 2 Accent 5" w:uiPriority="68"/>
+    <w:lsdException w:name="Medium Grid 3 Accent 5" w:uiPriority="69"/>
+    <w:lsdException w:name="Dark List Accent 5" w:uiPriority="70"/>
+    <w:lsdException w:name="Colorful Shading Accent 5" w:uiPriority="71"/>
+    <w:lsdException w:name="Colorful List Accent 5" w:uiPriority="72"/>
+    <w:lsdException w:name="Colorful Grid Accent 5" w:uiPriority="73"/>
+    <w:lsdException w:name="Light Shading Accent 6" w:uiPriority="60"/>
+    <w:lsdException w:name="Light List Accent 6" w:uiPriority="61"/>
+    <w:lsdException w:name="Light Grid Accent 6" w:uiPriority="62"/>
+    <w:lsdException w:name="Medium Shading 1 Accent 6" w:uiPriority="63"/>
+    <w:lsdException w:name="Medium Shading 2 Accent 6" w:uiPriority="64"/>
+    <w:lsdException w:name="Medium List 1 Accent 6" w:uiPriority="65"/>
+    <w:lsdException w:name="Medium List 2 Accent 6" w:uiPriority="66"/>
+    <w:lsdException w:name="Medium Grid 1 Accent 6" w:uiPriority="67"/>
+    <w:lsdException w:name="Medium Grid 2 Accent 6" w:uiPriority="68"/>
+    <w:lsdException w:name="Medium Grid 3 Accent 6" w:uiPriority="69"/>
+    <w:lsdException w:name="Dark List Accent 6" w:uiPriority="70"/>
+    <w:lsdException w:name="Colorful Shading Accent 6" w:uiPriority="71"/>
+    <w:lsdException w:name="Colorful List Accent 6" w:uiPriority="72"/>
+    <w:lsdException w:name="Colorful Grid Accent 6" w:uiPriority="73"/>
+    <w:lsdException w:name="Subtle Emphasis" w:uiPriority="19" w:qFormat="1"/>
+    <w:lsdException w:name="Intense Emphasis" w:uiPriority="21" w:qFormat="1"/>
+    <w:lsdException w:name="Subtle Reference" w:uiPriority="31" w:qFormat="1"/>
+    <w:lsdException w:name="Intense Reference" w:uiPriority="32" w:qFormat="1"/>
+    <w:lsdException w:name="Book Title" w:uiPriority="33" w:qFormat="1"/>
+    <w:lsdException w:name="Bibliography" w:semiHidden="1" w:uiPriority="37" w:unhideWhenUsed="1"/>
+    <w:lsdException w:name="TOC Heading" w:semiHidden="1" w:uiPriority="39" w:unhideWhenUsed="1" w:qFormat="1"/>
+    <w:lsdException w:name="Plain Table 1" w:uiPriority="41"/>
+    <w:lsdException w:name="Plain Table 2" w:uiPriority="42"/>
+    <w:lsdException w:name="Plain Table 3" w:uiPriority="43"/>
+    <w:lsdException w:name="Plain Table 4" w:uiPriority="44"/>
+    <w:lsdException w:name="Plain Table 5" w:uiPriority="45"/>
+    <w:lsdException w:name="Grid Table Light" w:uiPriority="40"/>
+    <w:lsdException w:name="Grid Table 1 Light" w:uiPriority="46"/>
+    <w:lsdException w:name="Grid Table 2" w:uiPriority="47"/>
+    <w:lsdException w:name="Grid Table 3" w:uiPriority="48"/>
+    <w:lsdException w:name="Grid Table 4" w:uiPriority="49"/>
+    <w:lsdException w:name="Grid Table 5 Dark" w:uiPriority="50"/>
+    <w:lsdException w:name="Grid Table 6 Colorful" w:uiPriority="51"/>
+    <w:lsdException w:name="Grid Table 7 Colorful" w:uiPriority="52"/>
+    <w:lsdException w:name="Grid Table 1 Light Accent 1" w:uiPriority="46"/>
+    <w:lsdException w:name="Grid Table 2 Accent 1" w:uiPriority="47"/>
+    <w:lsdException w:name="Grid Table 3 Accent 1" w:uiPriority="48"/>
+    <w:lsdException w:name="Grid Table 4 Accent 1" w:uiPriority="49"/>
+    <w:lsdException w:name="Grid Table 5 Dark Accent 1" w:uiPriority="50"/>
+    <w:lsdException w:name="Grid Table 6 Colorful Accent 1" w:uiPriority="51"/>
+    <w:lsdException w:name="Grid Table 7 Colorful Accent 1" w:uiPriority="52"/>
+    <w:lsdException w:name="Grid Table 1 Light Accent 2" w:uiPriority="46"/>
+    <w:lsdException w:name="Grid Table 2 Accent 2" w:uiPriority="47"/>
+    <w:lsdException w:name="Grid Table 3 Accent 2" w:uiPriority="48"/>
+    <w:lsdException w:name="Grid Table 4 Accent 2" w:uiPriority="49"/>
+    <w:lsdException w:name="Grid Table 5 Dark Accent 2" w:uiPriority="50"/>
+    <w:lsdException w:name="Grid Table 6 Colorful Accent 2" w:uiPriority="51"/>
+    <w:lsdException w:name="Grid Table 7 Colorful Accent 2" w:uiPriority="52"/>
+    <w:lsdException w:name="Grid Table 1 Light Accent 3" w:uiPriority="46"/>
+    <w:lsdException w:name="Grid Table 2 Accent 3" w:uiPriority="47"/>
+    <w:lsdException w:name="Grid Table 3 Accent 3" w:uiPriority="48"/>
+    <w:lsdException w:name="Grid Table 4 Accent 3" w:uiPriority="49"/>
+    <w:lsdException w:name="Grid Table 5 Dark Accent 3" w:uiPriority="50"/>
+    <w:lsdException w:name="Grid Table 6 Colorful Accent 3" w:uiPriority="51"/>
+    <w:lsdException w:name="Grid Table 7 Colorful Accent 3" w:uiPriority="52"/>
+    <w:lsdException w:name="Grid Table 1 Light Accent 4" w:uiPriority="46"/>
+    <w:lsdException w:name="Grid Table 2 Accent 4" w:uiPriority="47"/>
+    <w:lsdException w:name="Grid Table 3 Accent 4" w:uiPriority="48"/>
+    <w:lsdException w:name="Grid Table 4 Accent 4" w:uiPriority="49"/>
+    <w:lsdException w:name="Grid Table 5 Dark Accent 4" w:uiPriority="50"/>
+    <w:lsdException w:name="Grid Table 6 Colorful Accent 4" w:uiPriority="51"/>
+    <w:lsdException w:name="Grid Table 7 Colorful Accent 4" w:uiPriority="52"/>
+    <w:lsdException w:name="Grid Table 1 Light Accent 5" w:uiPriority="46"/>
+    <w:lsdException w:name="Grid Table 2 Accent 5" w:uiPriority="47"/>
+    <w:lsdException w:name="Grid Table 3 Accent 5" w:uiPriority="48"/>
+    <w:lsdException w:name="Grid Table 4 Accent 5" w:uiPriority="49"/>
+    <w:lsdException w:name="Grid Table 5 Dark Accent 5" w:uiPriority="50"/>
+    <w:lsdException w:name="Grid Table 6 Colorful Accent 5" w:uiPriority="51"/>
+    <w:lsdException w:name="Grid Table 7 Colorful Accent 5" w:uiPriority="52"/>
+    <w:lsdException w:name="Grid Table 1 Light Accent 6" w:uiPriority="46"/>
+    <w:lsdException w:name="Grid Table 2 Accent 6" w:uiPriority="47"/>
+    <w:lsdException w:name="Grid Table 3 Accent 6" w:uiPriority="48"/>
+    <w:lsdException w:name="Grid Table 4 Accent 6" w:uiPriority="49"/>
+    <w:lsdException w:name="Grid Table 5 Dark Accent 6" w:uiPriority="50"/>
+    <w:lsdException w:name="Grid Table 6 Colorful Accent 6" w:uiPriority="51"/>
+    <w:lsdException w:name="Grid Table 7 Colorful Accent 6" w:uiPriority="52"/>
+    <w:lsdException w:name="List Table 1 Light" w:uiPriority="46"/>
+    <w:lsdException w:name="List Table 2" w:uiPriority="47"/>
+    <w:lsdException w:name="List Table 3" w:uiPriority="48"/>
+    <w:lsdException w:name="List Table 4" w:uiPriority="49"/>
+    <w:lsdException w:name="List Table 5 Dark" w:uiPriority="50"/>
+    <w:lsdException w:name="List Table 6 Colorful" w:uiPriority="51"/>
+    <w:lsdException w:name="List Table 7 Colorful" w:uiPriority="52"/>
+    <w:lsdException w:name="List Table 1 Light Accent 1" w:uiPriority="46"/>
+    <w:lsdException w:name="List Table 2 Accent 1" w:uiPriority="47"/>
+    <w:lsdException w:name="List Table 3 Accent 1" w:uiPriority="48"/>
+    <w:lsdException w:name="List Table 4 Accent 1" w:uiPriority="49"/>
+    <w:lsdException w:name="List Table 5 Dark Accent 1" w:uiPriority="50"/>
+    <w:lsdException w:name="List Table 6 Colorful Accent 1" w:uiPriority="51"/>
+    <w:lsdException w:name="List Table 7 Colorful Accent 1" w:uiPriority="52"/>
+    <w:lsdException w:name="List Table 1 Light Accent 2" w:uiPriority="46"/>
+    <w:lsdException w:name="List Table 2 Accent 2" w:uiPriority="47"/>
+    <w:lsdException w:name="List Table 3 Accent 2" w:uiPriority="48"/>
+    <w:lsdException w:name="List Table 4 Accent 2" w:uiPriority="49"/>
+    <w:lsdException w:name="List Table 5 Dark Accent 2" w:uiPriority="50"/>
+    <w:lsdException w:name="List Table 6 Colorful Accent 2" w:uiPriority="51"/>
+    <w:lsdException w:name="List Table 7 Colorful Accent 2" w:uiPriority="52"/>
+    <w:lsdException w:name="List Table 1 Light Accent 3" w:uiPriority="46"/>
+    <w:lsdException w:name="List Table 2 Accent 3" w:uiPriority="47"/>
+    <w:lsdException w:name="List Table 3 Accent 3" w:uiPriority="48"/>
+    <w:lsdException w:name="List Table 4 Accent 3" w:uiPriority="49"/>
+    <w:lsdException w:name="List Table 5 Dark Accent 3" w:uiPriority="50"/>
+    <w:lsdException w:name="List Table 6 Colorful Accent 3" w:uiPriority="51"/>
+    <w:lsdException w:name="List Table 7 Colorful Accent 3" w:uiPriority="52"/>
+    <w:lsdException w:name="List Table 1 Light Accent 4" w:uiPriority="46"/>
+    <w:lsdException w:name="List Table 2 Accent 4" w:uiPriority="47"/>
+    <w:lsdException w:name="List Table 3 Accent 4" w:uiPriority="48"/>
+    <w:lsdException w:name="List Table 4 Accent 4" w:uiPriority="49"/>
+    <w:lsdException w:name="List Table 5 Dark Accent 4" w:uiPriority="50"/>
+    <w:lsdException w:name="List Table 6 Colorful Accent 4" w:uiPriority="51"/>
+    <w:lsdException w:name="List Table 7 Colorful Accent 4" w:uiPriority="52"/>
+    <w:lsdException w:name="List Table 1 Light Accent 5" w:uiPriority="46"/>
+    <w:lsdException w:name="List Table 2 Accent 5" w:uiPriority="47"/>
+    <w:lsdException w:name="List Table 3 Accent 5" w:uiPriority="48"/>
+    <w:lsdException w:name="List Table 4 Accent 5" w:uiPriority="49"/>
+    <w:lsdException w:name="List Table 5 Dark Accent 5" w:uiPriority="50"/>
+    <w:lsdException w:name="List Table 6 Colorful Accent 5" w:uiPriority="51"/>
+    <w:lsdException w:name="List Table 7 Colorful Accent 5" w:uiPriority="52"/>
+    <w:lsdException w:name="List Table 1 Light Accent 6" w:uiPriority="46"/>
+    <w:lsdException w:name="List Table 2 Accent 6" w:uiPriority="47"/>
+    <w:lsdException w:name="List Table 3 Accent 6" w:uiPriority="48"/>
+    <w:lsdException w:name="List Table 4 Accent 6" w:uiPriority="49"/>
+    <w:lsdException w:name="List Table 5 Dark Accent 6" w:uiPriority="50"/>
+    <w:lsdException w:name="List Table 6 Colorful Accent 6" w:uiPriority="51"/>
+    <w:lsdException w:name="List Table 7 Colorful Accent 6" w:uiPriority="52"/>
+    <w:lsdException w:name="Mention" w:semiHidden="1" w:unhideWhenUsed="1"/>
+    <w:lsdException w:name="Smart Hyperlink" w:semiHidden="1" w:unhideWhenUsed="1"/>
+    <w:lsdException w:name="Hashtag" w:semiHidden="1" w:unhideWhenUsed="1"/>
+    <w:lsdException w:name="Unresolved Mention" w:semiHidden="1" w:unhideWhenUsed="1"/>
   </w:latentStyles>
   <w:style w:type="paragraph" w:default="1" w:styleId="Normal">
     <w:name w:val="Normal"/>
@@ -1538,251 +1931,8 @@
       <w:u w:val="single"/>
     </w:rPr>
   </w:style>
-  <w:style w:type="character" w:customStyle="1" w:styleId="UnresolvedMention">
-    <w:name w:val="Unresolved Mention"/>
-    <w:basedOn w:val="DefaultParagraphFont"/>
-    <w:uiPriority w:val="99"/>
-    <w:semiHidden/>
-    <w:unhideWhenUsed/>
-    <w:rsid w:val="001913FB"/>
-    <w:rPr>
-      <w:color w:val="605E5C"/>
-      <w:shd w:val="clear" w:color="auto" w:fill="E1DFDD"/>
-    </w:rPr>
-  </w:style>
-  <w:style w:type="paragraph" w:styleId="BalloonText">
-    <w:name w:val="Balloon Text"/>
-    <w:basedOn w:val="Normal"/>
-    <w:link w:val="BalloonTextChar"/>
-    <w:uiPriority w:val="99"/>
-    <w:semiHidden/>
-    <w:unhideWhenUsed/>
-    <w:rsid w:val="007311FA"/>
-    <w:pPr>
-      <w:spacing w:after="0" w:line="240" w:lineRule="auto"/>
-    </w:pPr>
-    <w:rPr>
-      <w:rFonts w:ascii="Tahoma" w:hAnsi="Tahoma" w:cs="Tahoma"/>
-      <w:sz w:val="16"/>
-      <w:szCs w:val="16"/>
-    </w:rPr>
-  </w:style>
-  <w:style w:type="character" w:customStyle="1" w:styleId="BalloonTextChar">
-    <w:name w:val="Balloon Text Char"/>
-    <w:basedOn w:val="DefaultParagraphFont"/>
-    <w:link w:val="BalloonText"/>
-    <w:uiPriority w:val="99"/>
-    <w:semiHidden/>
-    <w:rsid w:val="007311FA"/>
-    <w:rPr>
-      <w:rFonts w:ascii="Tahoma" w:hAnsi="Tahoma" w:cs="Tahoma"/>
-      <w:sz w:val="16"/>
-      <w:szCs w:val="16"/>
-    </w:rPr>
-  </w:style>
-</w:styles>
-</file>
-
-<file path=word/stylesWithEffects.xml><?xml version="1.0" encoding="utf-8"?>
-<w:styles xmlns:wpc="http://schemas.microsoft.com/office/word/2010/wordprocessingCanvas" xmlns:mc="http://schemas.openxmlformats.org/markup-compatibility/2006" xmlns:o="urn:schemas-microsoft-com:office:office" xmlns:r="http://schemas.openxmlformats.org/officeDocument/2006/relationships" xmlns:m="http://schemas.openxmlformats.org/officeDocument/2006/math" xmlns:v="urn:schemas-microsoft-com:vml" xmlns:wp14="http://schemas.microsoft.com/office/word/2010/wordprocessingDrawing" xmlns:wp="http://schemas.openxmlformats.org/drawingml/2006/wordprocessingDrawing" xmlns:w10="urn:schemas-microsoft-com:office:word" xmlns:w="http://schemas.openxmlformats.org/wordprocessingml/2006/main" xmlns:w14="http://schemas.microsoft.com/office/word/2010/wordml" xmlns:wpg="http://schemas.microsoft.com/office/word/2010/wordprocessingGroup" xmlns:wpi="http://schemas.microsoft.com/office/word/2010/wordprocessingInk" xmlns:wne="http://schemas.microsoft.com/office/word/2006/wordml" xmlns:wps="http://schemas.microsoft.com/office/word/2010/wordprocessingShape" mc:Ignorable="w14 wp14">
-  <w:docDefaults>
-    <w:rPrDefault>
-      <w:rPr>
-        <w:rFonts w:asciiTheme="minorHAnsi" w:eastAsiaTheme="minorEastAsia" w:hAnsiTheme="minorHAnsi" w:cstheme="minorBidi"/>
-        <w:sz w:val="22"/>
-        <w:szCs w:val="22"/>
-        <w:lang w:val="en-US" w:eastAsia="ja-JP" w:bidi="ar-SA"/>
-      </w:rPr>
-    </w:rPrDefault>
-    <w:pPrDefault>
-      <w:pPr>
-        <w:spacing w:after="160" w:line="259" w:lineRule="auto"/>
-      </w:pPr>
-    </w:pPrDefault>
-  </w:docDefaults>
-  <w:latentStyles w:defLockedState="0" w:defUIPriority="99" w:defSemiHidden="1" w:defUnhideWhenUsed="1" w:defQFormat="0" w:count="267">
-    <w:lsdException w:name="Normal" w:semiHidden="0" w:uiPriority="0" w:unhideWhenUsed="0" w:qFormat="1"/>
-    <w:lsdException w:name="heading 1" w:semiHidden="0" w:uiPriority="9" w:unhideWhenUsed="0" w:qFormat="1"/>
-    <w:lsdException w:name="heading 2" w:uiPriority="9" w:qFormat="1"/>
-    <w:lsdException w:name="heading 3" w:uiPriority="9" w:qFormat="1"/>
-    <w:lsdException w:name="heading 4" w:uiPriority="9" w:qFormat="1"/>
-    <w:lsdException w:name="heading 5" w:uiPriority="9" w:qFormat="1"/>
-    <w:lsdException w:name="heading 6" w:uiPriority="9" w:qFormat="1"/>
-    <w:lsdException w:name="heading 7" w:uiPriority="9" w:qFormat="1"/>
-    <w:lsdException w:name="heading 8" w:uiPriority="9" w:qFormat="1"/>
-    <w:lsdException w:name="heading 9" w:uiPriority="9" w:qFormat="1"/>
-    <w:lsdException w:name="toc 1" w:uiPriority="39"/>
-    <w:lsdException w:name="toc 2" w:uiPriority="39"/>
-    <w:lsdException w:name="toc 3" w:uiPriority="39"/>
-    <w:lsdException w:name="toc 4" w:uiPriority="39"/>
-    <w:lsdException w:name="toc 5" w:uiPriority="39"/>
-    <w:lsdException w:name="toc 6" w:uiPriority="39"/>
-    <w:lsdException w:name="toc 7" w:uiPriority="39"/>
-    <w:lsdException w:name="toc 8" w:uiPriority="39"/>
-    <w:lsdException w:name="toc 9" w:uiPriority="39"/>
-    <w:lsdException w:name="caption" w:uiPriority="35" w:qFormat="1"/>
-    <w:lsdException w:name="Title" w:semiHidden="0" w:uiPriority="10" w:unhideWhenUsed="0" w:qFormat="1"/>
-    <w:lsdException w:name="Default Paragraph Font" w:uiPriority="1"/>
-    <w:lsdException w:name="Subtitle" w:semiHidden="0" w:uiPriority="11" w:unhideWhenUsed="0" w:qFormat="1"/>
-    <w:lsdException w:name="Strong" w:semiHidden="0" w:uiPriority="22" w:unhideWhenUsed="0" w:qFormat="1"/>
-    <w:lsdException w:name="Emphasis" w:semiHidden="0" w:uiPriority="20" w:unhideWhenUsed="0" w:qFormat="1"/>
-    <w:lsdException w:name="Table Grid" w:semiHidden="0" w:uiPriority="39" w:unhideWhenUsed="0"/>
-    <w:lsdException w:name="Placeholder Text" w:unhideWhenUsed="0"/>
-    <w:lsdException w:name="No Spacing" w:semiHidden="0" w:uiPriority="1" w:unhideWhenUsed="0" w:qFormat="1"/>
-    <w:lsdException w:name="Light Shading" w:semiHidden="0" w:uiPriority="60" w:unhideWhenUsed="0"/>
-    <w:lsdException w:name="Light List" w:semiHidden="0" w:uiPriority="61" w:unhideWhenUsed="0"/>
-    <w:lsdException w:name="Light Grid" w:semiHidden="0" w:uiPriority="62" w:unhideWhenUsed="0"/>
-    <w:lsdException w:name="Medium Shading 1" w:semiHidden="0" w:uiPriority="63" w:unhideWhenUsed="0"/>
-    <w:lsdException w:name="Medium Shading 2" w:semiHidden="0" w:uiPriority="64" w:unhideWhenUsed="0"/>
-    <w:lsdException w:name="Medium List 1" w:semiHidden="0" w:uiPriority="65" w:unhideWhenUsed="0"/>
-    <w:lsdException w:name="Medium List 2" w:semiHidden="0" w:uiPriority="66" w:unhideWhenUsed="0"/>
-    <w:lsdException w:name="Medium Grid 1" w:semiHidden="0" w:uiPriority="67" w:unhideWhenUsed="0"/>
-    <w:lsdException w:name="Medium Grid 2" w:semiHidden="0" w:uiPriority="68" w:unhideWhenUsed="0"/>
-    <w:lsdException w:name="Medium Grid 3" w:semiHidden="0" w:uiPriority="69" w:unhideWhenUsed="0"/>
-    <w:lsdException w:name="Dark List" w:semiHidden="0" w:uiPriority="70" w:unhideWhenUsed="0"/>
-    <w:lsdException w:name="Colorful Shading" w:semiHidden="0" w:uiPriority="71" w:unhideWhenUsed="0"/>
-    <w:lsdException w:name="Colorful List" w:semiHidden="0" w:uiPriority="72" w:unhideWhenUsed="0"/>
-    <w:lsdException w:name="Colorful Grid" w:semiHidden="0" w:uiPriority="73" w:unhideWhenUsed="0"/>
-    <w:lsdException w:name="Light Shading Accent 1" w:semiHidden="0" w:uiPriority="60" w:unhideWhenUsed="0"/>
-    <w:lsdException w:name="Light List Accent 1" w:semiHidden="0" w:uiPriority="61" w:unhideWhenUsed="0"/>
-    <w:lsdException w:name="Light Grid Accent 1" w:semiHidden="0" w:uiPriority="62" w:unhideWhenUsed="0"/>
-    <w:lsdException w:name="Medium Shading 1 Accent 1" w:semiHidden="0" w:uiPriority="63" w:unhideWhenUsed="0"/>
-    <w:lsdException w:name="Medium Shading 2 Accent 1" w:semiHidden="0" w:uiPriority="64" w:unhideWhenUsed="0"/>
-    <w:lsdException w:name="Medium List 1 Accent 1" w:semiHidden="0" w:uiPriority="65" w:unhideWhenUsed="0"/>
-    <w:lsdException w:name="Revision" w:unhideWhenUsed="0"/>
-    <w:lsdException w:name="List Paragraph" w:semiHidden="0" w:uiPriority="34" w:unhideWhenUsed="0" w:qFormat="1"/>
-    <w:lsdException w:name="Quote" w:semiHidden="0" w:uiPriority="29" w:unhideWhenUsed="0" w:qFormat="1"/>
-    <w:lsdException w:name="Intense Quote" w:semiHidden="0" w:uiPriority="30" w:unhideWhenUsed="0" w:qFormat="1"/>
-    <w:lsdException w:name="Medium List 2 Accent 1" w:semiHidden="0" w:uiPriority="66" w:unhideWhenUsed="0"/>
-    <w:lsdException w:name="Medium Grid 1 Accent 1" w:semiHidden="0" w:uiPriority="67" w:unhideWhenUsed="0"/>
-    <w:lsdException w:name="Medium Grid 2 Accent 1" w:semiHidden="0" w:uiPriority="68" w:unhideWhenUsed="0"/>
-    <w:lsdException w:name="Medium Grid 3 Accent 1" w:semiHidden="0" w:uiPriority="69" w:unhideWhenUsed="0"/>
-    <w:lsdException w:name="Dark List Accent 1" w:semiHidden="0" w:uiPriority="70" w:unhideWhenUsed="0"/>
-    <w:lsdException w:name="Colorful Shading Accent 1" w:semiHidden="0" w:uiPriority="71" w:unhideWhenUsed="0"/>
-    <w:lsdException w:name="Colorful List Accent 1" w:semiHidden="0" w:uiPriority="72" w:unhideWhenUsed="0"/>
-    <w:lsdException w:name="Colorful Grid Accent 1" w:semiHidden="0" w:uiPriority="73" w:unhideWhenUsed="0"/>
-    <w:lsdException w:name="Light Shading Accent 2" w:semiHidden="0" w:uiPriority="60" w:unhideWhenUsed="0"/>
-    <w:lsdException w:name="Light List Accent 2" w:semiHidden="0" w:uiPriority="61" w:unhideWhenUsed="0"/>
-    <w:lsdException w:name="Light Grid Accent 2" w:semiHidden="0" w:uiPriority="62" w:unhideWhenUsed="0"/>
-    <w:lsdException w:name="Medium Shading 1 Accent 2" w:semiHidden="0" w:uiPriority="63" w:unhideWhenUsed="0"/>
-    <w:lsdException w:name="Medium Shading 2 Accent 2" w:semiHidden="0" w:uiPriority="64" w:unhideWhenUsed="0"/>
-    <w:lsdException w:name="Medium List 1 Accent 2" w:semiHidden="0" w:uiPriority="65" w:unhideWhenUsed="0"/>
-    <w:lsdException w:name="Medium List 2 Accent 2" w:semiHidden="0" w:uiPriority="66" w:unhideWhenUsed="0"/>
-    <w:lsdException w:name="Medium Grid 1 Accent 2" w:semiHidden="0" w:uiPriority="67" w:unhideWhenUsed="0"/>
-    <w:lsdException w:name="Medium Grid 2 Accent 2" w:semiHidden="0" w:uiPriority="68" w:unhideWhenUsed="0"/>
-    <w:lsdException w:name="Medium Grid 3 Accent 2" w:semiHidden="0" w:uiPriority="69" w:unhideWhenUsed="0"/>
-    <w:lsdException w:name="Dark List Accent 2" w:semiHidden="0" w:uiPriority="70" w:unhideWhenUsed="0"/>
-    <w:lsdException w:name="Colorful Shading Accent 2" w:semiHidden="0" w:uiPriority="71" w:unhideWhenUsed="0"/>
-    <w:lsdException w:name="Colorful List Accent 2" w:semiHidden="0" w:uiPriority="72" w:unhideWhenUsed="0"/>
-    <w:lsdException w:name="Colorful Grid Accent 2" w:semiHidden="0" w:uiPriority="73" w:unhideWhenUsed="0"/>
-    <w:lsdException w:name="Light Shading Accent 3" w:semiHidden="0" w:uiPriority="60" w:unhideWhenUsed="0"/>
-    <w:lsdException w:name="Light List Accent 3" w:semiHidden="0" w:uiPriority="61" w:unhideWhenUsed="0"/>
-    <w:lsdException w:name="Light Grid Accent 3" w:semiHidden="0" w:uiPriority="62" w:unhideWhenUsed="0"/>
-    <w:lsdException w:name="Medium Shading 1 Accent 3" w:semiHidden="0" w:uiPriority="63" w:unhideWhenUsed="0"/>
-    <w:lsdException w:name="Medium Shading 2 Accent 3" w:semiHidden="0" w:uiPriority="64" w:unhideWhenUsed="0"/>
-    <w:lsdException w:name="Medium List 1 Accent 3" w:semiHidden="0" w:uiPriority="65" w:unhideWhenUsed="0"/>
-    <w:lsdException w:name="Medium List 2 Accent 3" w:semiHidden="0" w:uiPriority="66" w:unhideWhenUsed="0"/>
-    <w:lsdException w:name="Medium Grid 1 Accent 3" w:semiHidden="0" w:uiPriority="67" w:unhideWhenUsed="0"/>
-    <w:lsdException w:name="Medium Grid 2 Accent 3" w:semiHidden="0" w:uiPriority="68" w:unhideWhenUsed="0"/>
-    <w:lsdException w:name="Medium Grid 3 Accent 3" w:semiHidden="0" w:uiPriority="69" w:unhideWhenUsed="0"/>
-    <w:lsdException w:name="Dark List Accent 3" w:semiHidden="0" w:uiPriority="70" w:unhideWhenUsed="0"/>
-    <w:lsdException w:name="Colorful Shading Accent 3" w:semiHidden="0" w:uiPriority="71" w:unhideWhenUsed="0"/>
-    <w:lsdException w:name="Colorful List Accent 3" w:semiHidden="0" w:uiPriority="72" w:unhideWhenUsed="0"/>
-    <w:lsdException w:name="Colorful Grid Accent 3" w:semiHidden="0" w:uiPriority="73" w:unhideWhenUsed="0"/>
-    <w:lsdException w:name="Light Shading Accent 4" w:semiHidden="0" w:uiPriority="60" w:unhideWhenUsed="0"/>
-    <w:lsdException w:name="Light List Accent 4" w:semiHidden="0" w:uiPriority="61" w:unhideWhenUsed="0"/>
-    <w:lsdException w:name="Light Grid Accent 4" w:semiHidden="0" w:uiPriority="62" w:unhideWhenUsed="0"/>
-    <w:lsdException w:name="Medium Shading 1 Accent 4" w:semiHidden="0" w:uiPriority="63" w:unhideWhenUsed="0"/>
-    <w:lsdException w:name="Medium Shading 2 Accent 4" w:semiHidden="0" w:uiPriority="64" w:unhideWhenUsed="0"/>
-    <w:lsdException w:name="Medium List 1 Accent 4" w:semiHidden="0" w:uiPriority="65" w:unhideWhenUsed="0"/>
-    <w:lsdException w:name="Medium List 2 Accent 4" w:semiHidden="0" w:uiPriority="66" w:unhideWhenUsed="0"/>
-    <w:lsdException w:name="Medium Grid 1 Accent 4" w:semiHidden="0" w:uiPriority="67" w:unhideWhenUsed="0"/>
-    <w:lsdException w:name="Medium Grid 2 Accent 4" w:semiHidden="0" w:uiPriority="68" w:unhideWhenUsed="0"/>
-    <w:lsdException w:name="Medium Grid 3 Accent 4" w:semiHidden="0" w:uiPriority="69" w:unhideWhenUsed="0"/>
-    <w:lsdException w:name="Dark List Accent 4" w:semiHidden="0" w:uiPriority="70" w:unhideWhenUsed="0"/>
-    <w:lsdException w:name="Colorful Shading Accent 4" w:semiHidden="0" w:uiPriority="71" w:unhideWhenUsed="0"/>
-    <w:lsdException w:name="Colorful List Accent 4" w:semiHidden="0" w:uiPriority="72" w:unhideWhenUsed="0"/>
-    <w:lsdException w:name="Colorful Grid Accent 4" w:semiHidden="0" w:uiPriority="73" w:unhideWhenUsed="0"/>
-    <w:lsdException w:name="Light Shading Accent 5" w:semiHidden="0" w:uiPriority="60" w:unhideWhenUsed="0"/>
-    <w:lsdException w:name="Light List Accent 5" w:semiHidden="0" w:uiPriority="61" w:unhideWhenUsed="0"/>
-    <w:lsdException w:name="Light Grid Accent 5" w:semiHidden="0" w:uiPriority="62" w:unhideWhenUsed="0"/>
-    <w:lsdException w:name="Medium Shading 1 Accent 5" w:semiHidden="0" w:uiPriority="63" w:unhideWhenUsed="0"/>
-    <w:lsdException w:name="Medium Shading 2 Accent 5" w:semiHidden="0" w:uiPriority="64" w:unhideWhenUsed="0"/>
-    <w:lsdException w:name="Medium List 1 Accent 5" w:semiHidden="0" w:uiPriority="65" w:unhideWhenUsed="0"/>
-    <w:lsdException w:name="Medium List 2 Accent 5" w:semiHidden="0" w:uiPriority="66" w:unhideWhenUsed="0"/>
-    <w:lsdException w:name="Medium Grid 1 Accent 5" w:semiHidden="0" w:uiPriority="67" w:unhideWhenUsed="0"/>
-    <w:lsdException w:name="Medium Grid 2 Accent 5" w:semiHidden="0" w:uiPriority="68" w:unhideWhenUsed="0"/>
-    <w:lsdException w:name="Medium Grid 3 Accent 5" w:semiHidden="0" w:uiPriority="69" w:unhideWhenUsed="0"/>
-    <w:lsdException w:name="Dark List Accent 5" w:semiHidden="0" w:uiPriority="70" w:unhideWhenUsed="0"/>
-    <w:lsdException w:name="Colorful Shading Accent 5" w:semiHidden="0" w:uiPriority="71" w:unhideWhenUsed="0"/>
-    <w:lsdException w:name="Colorful List Accent 5" w:semiHidden="0" w:uiPriority="72" w:unhideWhenUsed="0"/>
-    <w:lsdException w:name="Colorful Grid Accent 5" w:semiHidden="0" w:uiPriority="73" w:unhideWhenUsed="0"/>
-    <w:lsdException w:name="Light Shading Accent 6" w:semiHidden="0" w:uiPriority="60" w:unhideWhenUsed="0"/>
-    <w:lsdException w:name="Light List Accent 6" w:semiHidden="0" w:uiPriority="61" w:unhideWhenUsed="0"/>
-    <w:lsdException w:name="Light Grid Accent 6" w:semiHidden="0" w:uiPriority="62" w:unhideWhenUsed="0"/>
-    <w:lsdException w:name="Medium Shading 1 Accent 6" w:semiHidden="0" w:uiPriority="63" w:unhideWhenUsed="0"/>
-    <w:lsdException w:name="Medium Shading 2 Accent 6" w:semiHidden="0" w:uiPriority="64" w:unhideWhenUsed="0"/>
-    <w:lsdException w:name="Medium List 1 Accent 6" w:semiHidden="0" w:uiPriority="65" w:unhideWhenUsed="0"/>
-    <w:lsdException w:name="Medium List 2 Accent 6" w:semiHidden="0" w:uiPriority="66" w:unhideWhenUsed="0"/>
-    <w:lsdException w:name="Medium Grid 1 Accent 6" w:semiHidden="0" w:uiPriority="67" w:unhideWhenUsed="0"/>
-    <w:lsdException w:name="Medium Grid 2 Accent 6" w:semiHidden="0" w:uiPriority="68" w:unhideWhenUsed="0"/>
-    <w:lsdException w:name="Medium Grid 3 Accent 6" w:semiHidden="0" w:uiPriority="69" w:unhideWhenUsed="0"/>
-    <w:lsdException w:name="Dark List Accent 6" w:semiHidden="0" w:uiPriority="70" w:unhideWhenUsed="0"/>
-    <w:lsdException w:name="Colorful Shading Accent 6" w:semiHidden="0" w:uiPriority="71" w:unhideWhenUsed="0"/>
-    <w:lsdException w:name="Colorful List Accent 6" w:semiHidden="0" w:uiPriority="72" w:unhideWhenUsed="0"/>
-    <w:lsdException w:name="Colorful Grid Accent 6" w:semiHidden="0" w:uiPriority="73" w:unhideWhenUsed="0"/>
-    <w:lsdException w:name="Subtle Emphasis" w:semiHidden="0" w:uiPriority="19" w:unhideWhenUsed="0" w:qFormat="1"/>
-    <w:lsdException w:name="Intense Emphasis" w:semiHidden="0" w:uiPriority="21" w:unhideWhenUsed="0" w:qFormat="1"/>
-    <w:lsdException w:name="Subtle Reference" w:semiHidden="0" w:uiPriority="31" w:unhideWhenUsed="0" w:qFormat="1"/>
-    <w:lsdException w:name="Intense Reference" w:semiHidden="0" w:uiPriority="32" w:unhideWhenUsed="0" w:qFormat="1"/>
-    <w:lsdException w:name="Book Title" w:semiHidden="0" w:uiPriority="33" w:unhideWhenUsed="0" w:qFormat="1"/>
-    <w:lsdException w:name="Bibliography" w:uiPriority="37"/>
-    <w:lsdException w:name="TOC Heading" w:uiPriority="39" w:qFormat="1"/>
-  </w:latentStyles>
-  <w:style w:type="paragraph" w:default="1" w:styleId="Normal">
-    <w:name w:val="Normal"/>
-    <w:qFormat/>
-  </w:style>
-  <w:style w:type="character" w:default="1" w:styleId="DefaultParagraphFont">
-    <w:name w:val="Default Paragraph Font"/>
-    <w:uiPriority w:val="1"/>
-    <w:semiHidden/>
-    <w:unhideWhenUsed/>
-  </w:style>
-  <w:style w:type="table" w:default="1" w:styleId="TableNormal">
-    <w:name w:val="Normal Table"/>
-    <w:uiPriority w:val="99"/>
-    <w:semiHidden/>
-    <w:unhideWhenUsed/>
-    <w:tblPr>
-      <w:tblInd w:w="0" w:type="dxa"/>
-      <w:tblCellMar>
-        <w:top w:w="0" w:type="dxa"/>
-        <w:left w:w="108" w:type="dxa"/>
-        <w:bottom w:w="0" w:type="dxa"/>
-        <w:right w:w="108" w:type="dxa"/>
-      </w:tblCellMar>
-    </w:tblPr>
-  </w:style>
-  <w:style w:type="numbering" w:default="1" w:styleId="NoList">
-    <w:name w:val="No List"/>
-    <w:uiPriority w:val="99"/>
-    <w:semiHidden/>
-    <w:unhideWhenUsed/>
-  </w:style>
-  <w:style w:type="character" w:styleId="Hyperlink">
-    <w:name w:val="Hyperlink"/>
-    <w:basedOn w:val="DefaultParagraphFont"/>
-    <w:uiPriority w:val="99"/>
-    <w:unhideWhenUsed/>
-    <w:rsid w:val="001913FB"/>
-    <w:rPr>
-      <w:color w:val="0563C1" w:themeColor="hyperlink"/>
-      <w:u w:val="single"/>
-    </w:rPr>
-  </w:style>
-  <w:style w:type="character" w:customStyle="1" w:styleId="UnresolvedMention">
-    <w:name w:val="Unresolved Mention"/>
+  <w:style w:type="character" w:customStyle="1" w:styleId="UnresolvedMention1">
+    <w:name w:val="Unresolved Mention1"/>
     <w:basedOn w:val="DefaultParagraphFont"/>
     <w:uiPriority w:val="99"/>
     <w:semiHidden/>
@@ -2115,7 +2265,7 @@
   <a:extraClrSchemeLst/>
   <a:extLst>
     <a:ext uri="{05A4C25C-085E-4340-85A3-A5531E510DB2}">
-      <thm15:themeFamily xmlns:thm15="http://schemas.microsoft.com/office/thememl/2012/main" xmlns="" name="Office Theme" id="{62F939B6-93AF-4DB8-9C6B-D6C7DFDC589F}" vid="{4A3C46E8-61CC-4603-A589-7422A47A8E4A}"/>
+      <thm15:themeFamily xmlns:thm15="http://schemas.microsoft.com/office/thememl/2012/main" name="Office Theme" id="{62F939B6-93AF-4DB8-9C6B-D6C7DFDC589F}" vid="{4A3C46E8-61CC-4603-A589-7422A47A8E4A}"/>
     </a:ext>
   </a:extLst>
 </a:theme>

</xml_diff>

<commit_message>
Finalized Sprint 0 report information
</commit_message>
<xml_diff>
--- a/Sprint Reports/Sprint 0 Team Report.docx
+++ b/Sprint Reports/Sprint 0 Team Report.docx
@@ -52,7 +52,7 @@
           <w:szCs w:val="24"/>
         </w:rPr>
       </w:pPr>
-      <w:hyperlink r:id="rId4" w:history="1">
+      <w:hyperlink r:id="rId5" w:history="1">
         <w:r>
           <w:rPr>
             <w:rStyle w:val="Hyperlink"/>
@@ -738,8 +738,6 @@
         </w:rPr>
         <w:t>Java, C/C++, minor amount in SQL</w:t>
       </w:r>
-      <w:bookmarkStart w:id="0" w:name="_GoBack"/>
-      <w:bookmarkEnd w:id="0"/>
     </w:p>
     <w:p>
       <w:pPr>
@@ -974,7 +972,14 @@
           <w:szCs w:val="24"/>
         </w:rPr>
         <w:tab/>
-        <w:t>At this time, no terms have presented themselves that need be listed here.</w:t>
+      </w:r>
+      <w:r>
+        <w:rPr>
+          <w:rFonts w:ascii="Times New Roman" w:hAnsi="Times New Roman" w:cs="Times New Roman"/>
+          <w:sz w:val="24"/>
+          <w:szCs w:val="24"/>
+        </w:rPr>
+        <w:t>Mobile – Platform description for phones and tablets</w:t>
       </w:r>
     </w:p>
     <w:p>
@@ -1005,6 +1010,16 @@
           <w:szCs w:val="24"/>
           <w:u w:val="single"/>
         </w:rPr>
+        <w:t xml:space="preserve">Requirements, Analysis, Design, </w:t>
+      </w:r>
+      <w:r>
+        <w:rPr>
+          <w:rFonts w:ascii="Times New Roman" w:hAnsi="Times New Roman" w:cs="Times New Roman"/>
+          <w:b/>
+          <w:sz w:val="24"/>
+          <w:szCs w:val="24"/>
+          <w:u w:val="single"/>
+        </w:rPr>
         <w:t>Results</w:t>
       </w:r>
       <w:r>
@@ -1022,6 +1037,157 @@
         <w:spacing w:line="276" w:lineRule="auto"/>
         <w:rPr>
           <w:rFonts w:ascii="Times New Roman" w:hAnsi="Times New Roman" w:cs="Times New Roman"/>
+          <w:sz w:val="24"/>
+          <w:szCs w:val="24"/>
+        </w:rPr>
+      </w:pPr>
+      <w:r>
+        <w:rPr>
+          <w:rFonts w:ascii="Times New Roman" w:hAnsi="Times New Roman" w:cs="Times New Roman"/>
+          <w:sz w:val="24"/>
+          <w:szCs w:val="24"/>
+        </w:rPr>
+        <w:t>This section is still largely under construction as the project begins to move underway.</w:t>
+      </w:r>
+    </w:p>
+    <w:p>
+      <w:pPr>
+        <w:spacing w:line="276" w:lineRule="auto"/>
+        <w:rPr>
+          <w:rFonts w:ascii="Times New Roman" w:hAnsi="Times New Roman" w:cs="Times New Roman"/>
+          <w:sz w:val="24"/>
+          <w:szCs w:val="24"/>
+        </w:rPr>
+      </w:pPr>
+      <w:r>
+        <w:rPr>
+          <w:rFonts w:ascii="Times New Roman" w:hAnsi="Times New Roman" w:cs="Times New Roman"/>
+          <w:b/>
+          <w:sz w:val="24"/>
+          <w:szCs w:val="24"/>
+        </w:rPr>
+        <w:t xml:space="preserve">Functional Requirements: </w:t>
+      </w:r>
+      <w:r>
+        <w:rPr>
+          <w:rFonts w:ascii="Times New Roman" w:hAnsi="Times New Roman" w:cs="Times New Roman"/>
+          <w:sz w:val="24"/>
+          <w:szCs w:val="24"/>
+        </w:rPr>
+        <w:t>What the project should do</w:t>
+      </w:r>
+    </w:p>
+    <w:p>
+      <w:pPr>
+        <w:spacing w:line="276" w:lineRule="auto"/>
+        <w:rPr>
+          <w:rFonts w:ascii="Times New Roman" w:hAnsi="Times New Roman" w:cs="Times New Roman"/>
+          <w:sz w:val="24"/>
+          <w:szCs w:val="24"/>
+        </w:rPr>
+      </w:pPr>
+      <w:r>
+        <w:rPr>
+          <w:rFonts w:ascii="Times New Roman" w:hAnsi="Times New Roman" w:cs="Times New Roman"/>
+          <w:sz w:val="24"/>
+          <w:szCs w:val="24"/>
+        </w:rPr>
+        <w:tab/>
+        <w:t>Essentially the project is going to allow dog owners to connect via finding dog friendly places. The scope of methods for what will be included aside from being able to list dog friendly locations is still being worked out.</w:t>
+      </w:r>
+    </w:p>
+    <w:p>
+      <w:pPr>
+        <w:spacing w:line="276" w:lineRule="auto"/>
+        <w:rPr>
+          <w:rFonts w:ascii="Times New Roman" w:hAnsi="Times New Roman" w:cs="Times New Roman"/>
+          <w:b/>
+          <w:sz w:val="24"/>
+          <w:szCs w:val="24"/>
+        </w:rPr>
+      </w:pPr>
+      <w:proofErr w:type="gramStart"/>
+      <w:r>
+        <w:rPr>
+          <w:rFonts w:ascii="Times New Roman" w:hAnsi="Times New Roman" w:cs="Times New Roman"/>
+          <w:b/>
+          <w:sz w:val="24"/>
+          <w:szCs w:val="24"/>
+        </w:rPr>
+        <w:t>Non Functional</w:t>
+      </w:r>
+      <w:proofErr w:type="gramEnd"/>
+      <w:r>
+        <w:rPr>
+          <w:rFonts w:ascii="Times New Roman" w:hAnsi="Times New Roman" w:cs="Times New Roman"/>
+          <w:b/>
+          <w:sz w:val="24"/>
+          <w:szCs w:val="24"/>
+        </w:rPr>
+        <w:t xml:space="preserve"> Requirement / Specification:</w:t>
+      </w:r>
+    </w:p>
+    <w:p>
+      <w:pPr>
+        <w:spacing w:line="276" w:lineRule="auto"/>
+        <w:rPr>
+          <w:rFonts w:ascii="Times New Roman" w:hAnsi="Times New Roman" w:cs="Times New Roman"/>
+          <w:sz w:val="24"/>
+          <w:szCs w:val="24"/>
+        </w:rPr>
+      </w:pPr>
+      <w:r>
+        <w:rPr>
+          <w:rFonts w:ascii="Times New Roman" w:hAnsi="Times New Roman" w:cs="Times New Roman"/>
+          <w:b/>
+          <w:sz w:val="24"/>
+          <w:szCs w:val="24"/>
+        </w:rPr>
+        <w:tab/>
+      </w:r>
+      <w:r>
+        <w:rPr>
+          <w:rFonts w:ascii="Times New Roman" w:hAnsi="Times New Roman" w:cs="Times New Roman"/>
+          <w:sz w:val="24"/>
+          <w:szCs w:val="24"/>
+        </w:rPr>
+        <w:t xml:space="preserve">Currently, the plan is for the platform to be based on ruby on rails given the team’s recent experience in its use. As for source code organization, </w:t>
+      </w:r>
+      <w:proofErr w:type="spellStart"/>
+      <w:r>
+        <w:rPr>
+          <w:rFonts w:ascii="Times New Roman" w:hAnsi="Times New Roman" w:cs="Times New Roman"/>
+          <w:sz w:val="24"/>
+          <w:szCs w:val="24"/>
+        </w:rPr>
+        <w:t>Github</w:t>
+      </w:r>
+      <w:proofErr w:type="spellEnd"/>
+      <w:r>
+        <w:rPr>
+          <w:rFonts w:ascii="Times New Roman" w:hAnsi="Times New Roman" w:cs="Times New Roman"/>
+          <w:sz w:val="24"/>
+          <w:szCs w:val="24"/>
+        </w:rPr>
+        <w:t xml:space="preserve"> is to be used to have a root folder. Ultimately, the organization will depend largely on which platform is used to create the project.</w:t>
+      </w:r>
+    </w:p>
+    <w:p>
+      <w:pPr>
+        <w:spacing w:line="276" w:lineRule="auto"/>
+        <w:rPr>
+          <w:rFonts w:ascii="Times New Roman" w:hAnsi="Times New Roman" w:cs="Times New Roman"/>
+          <w:b/>
+          <w:sz w:val="24"/>
+          <w:szCs w:val="24"/>
+        </w:rPr>
+      </w:pPr>
+    </w:p>
+    <w:p>
+      <w:pPr>
+        <w:spacing w:line="276" w:lineRule="auto"/>
+        <w:rPr>
+          <w:rFonts w:ascii="Times New Roman" w:hAnsi="Times New Roman" w:cs="Times New Roman"/>
           <w:b/>
           <w:sz w:val="24"/>
           <w:szCs w:val="24"/>
@@ -1055,6 +1221,7 @@
           <w:szCs w:val="24"/>
           <w:lang w:eastAsia="en-US"/>
         </w:rPr>
+        <w:lastRenderedPageBreak/>
         <w:drawing>
           <wp:inline distT="0" distB="0" distL="0" distR="0">
             <wp:extent cx="5600700" cy="3990975"/>
@@ -1073,7 +1240,7 @@
                     </pic:cNvPicPr>
                   </pic:nvPicPr>
                   <pic:blipFill>
-                    <a:blip r:embed="rId5">
+                    <a:blip r:embed="rId6">
                       <a:extLst>
                         <a:ext uri="{28A0092B-C50C-407E-A947-70E740481C1C}">
                           <a14:useLocalDpi xmlns:a14="http://schemas.microsoft.com/office/drawing/2010/main" val="0"/>
@@ -1181,7 +1348,6 @@
           <w:szCs w:val="24"/>
           <w:lang w:eastAsia="en-US"/>
         </w:rPr>
-        <w:lastRenderedPageBreak/>
         <w:drawing>
           <wp:inline distT="0" distB="0" distL="0" distR="0">
             <wp:extent cx="5600700" cy="1800225"/>
@@ -1200,7 +1366,7 @@
                     </pic:cNvPicPr>
                   </pic:nvPicPr>
                   <pic:blipFill>
-                    <a:blip r:embed="rId6" cstate="print">
+                    <a:blip r:embed="rId7" cstate="print">
                       <a:extLst>
                         <a:ext uri="{28A0092B-C50C-407E-A947-70E740481C1C}">
                           <a14:useLocalDpi xmlns:a14="http://schemas.microsoft.com/office/drawing/2010/main" val="0"/>
@@ -1235,29 +1401,370 @@
     <w:p>
       <w:pPr>
         <w:spacing w:line="276" w:lineRule="auto"/>
-        <w:jc w:val="center"/>
-        <w:rPr>
-          <w:rFonts w:ascii="Times New Roman" w:hAnsi="Times New Roman" w:cs="Times New Roman"/>
-          <w:sz w:val="24"/>
-          <w:szCs w:val="24"/>
-        </w:rPr>
-      </w:pPr>
-    </w:p>
-    <w:p>
-      <w:pPr>
-        <w:spacing w:line="276" w:lineRule="auto"/>
-        <w:jc w:val="center"/>
-        <w:rPr>
-          <w:rFonts w:ascii="Times New Roman" w:hAnsi="Times New Roman" w:cs="Times New Roman"/>
-          <w:sz w:val="24"/>
-          <w:szCs w:val="24"/>
-        </w:rPr>
-      </w:pPr>
-    </w:p>
-    <w:p>
-      <w:pPr>
-        <w:spacing w:line="276" w:lineRule="auto"/>
-        <w:jc w:val="center"/>
+        <w:rPr>
+          <w:rFonts w:ascii="Times New Roman" w:hAnsi="Times New Roman" w:cs="Times New Roman"/>
+          <w:sz w:val="24"/>
+          <w:szCs w:val="24"/>
+        </w:rPr>
+      </w:pPr>
+      <w:r>
+        <w:rPr>
+          <w:rFonts w:ascii="Times New Roman" w:hAnsi="Times New Roman" w:cs="Times New Roman"/>
+          <w:sz w:val="24"/>
+          <w:szCs w:val="24"/>
+        </w:rPr>
+        <w:t>We believe the line to be flat due to story points not being set.</w:t>
+      </w:r>
+    </w:p>
+    <w:p>
+      <w:pPr>
+        <w:spacing w:line="276" w:lineRule="auto"/>
+        <w:rPr>
+          <w:rFonts w:ascii="Times New Roman" w:hAnsi="Times New Roman" w:cs="Times New Roman"/>
+          <w:sz w:val="24"/>
+          <w:szCs w:val="24"/>
+        </w:rPr>
+      </w:pPr>
+    </w:p>
+    <w:p>
+      <w:pPr>
+        <w:spacing w:line="276" w:lineRule="auto"/>
+        <w:rPr>
+          <w:rFonts w:ascii="Times New Roman" w:hAnsi="Times New Roman" w:cs="Times New Roman"/>
+          <w:sz w:val="24"/>
+          <w:szCs w:val="24"/>
+        </w:rPr>
+      </w:pPr>
+    </w:p>
+    <w:p>
+      <w:pPr>
+        <w:spacing w:line="276" w:lineRule="auto"/>
+        <w:rPr>
+          <w:rFonts w:ascii="Times New Roman" w:hAnsi="Times New Roman" w:cs="Times New Roman"/>
+          <w:b/>
+          <w:sz w:val="24"/>
+          <w:szCs w:val="24"/>
+        </w:rPr>
+      </w:pPr>
+      <w:r>
+        <w:rPr>
+          <w:rFonts w:ascii="Times New Roman" w:hAnsi="Times New Roman" w:cs="Times New Roman"/>
+          <w:b/>
+          <w:sz w:val="24"/>
+          <w:szCs w:val="24"/>
+        </w:rPr>
+        <w:lastRenderedPageBreak/>
+        <w:t>Risk Tracking Table:</w:t>
+      </w:r>
+    </w:p>
+    <w:p>
+      <w:pPr>
+        <w:spacing w:line="276" w:lineRule="auto"/>
+        <w:rPr>
+          <w:rFonts w:ascii="Times New Roman" w:hAnsi="Times New Roman" w:cs="Times New Roman"/>
+          <w:sz w:val="24"/>
+          <w:szCs w:val="24"/>
+        </w:rPr>
+      </w:pPr>
+      <w:r>
+        <w:rPr>
+          <w:rFonts w:ascii="Times New Roman" w:hAnsi="Times New Roman" w:cs="Times New Roman"/>
+          <w:sz w:val="24"/>
+          <w:szCs w:val="24"/>
+        </w:rPr>
+        <w:t>Not yet in existence, however as Sprint 1 initiates, a log will be kept of each open issue with the priorities listed.</w:t>
+      </w:r>
+    </w:p>
+    <w:p>
+      <w:pPr>
+        <w:spacing w:line="276" w:lineRule="auto"/>
+        <w:rPr>
+          <w:rFonts w:ascii="Times New Roman" w:hAnsi="Times New Roman" w:cs="Times New Roman"/>
+          <w:b/>
+          <w:sz w:val="24"/>
+          <w:szCs w:val="24"/>
+        </w:rPr>
+      </w:pPr>
+      <w:r>
+        <w:rPr>
+          <w:rFonts w:ascii="Times New Roman" w:hAnsi="Times New Roman" w:cs="Times New Roman"/>
+          <w:b/>
+          <w:sz w:val="24"/>
+          <w:szCs w:val="24"/>
+        </w:rPr>
+        <w:t>Summary of Retrospectives:</w:t>
+      </w:r>
+    </w:p>
+    <w:p>
+      <w:pPr>
+        <w:spacing w:line="276" w:lineRule="auto"/>
+        <w:rPr>
+          <w:rFonts w:ascii="Times New Roman" w:hAnsi="Times New Roman" w:cs="Times New Roman"/>
+          <w:sz w:val="24"/>
+          <w:szCs w:val="24"/>
+        </w:rPr>
+      </w:pPr>
+      <w:r>
+        <w:rPr>
+          <w:rFonts w:ascii="Times New Roman" w:hAnsi="Times New Roman" w:cs="Times New Roman"/>
+          <w:sz w:val="24"/>
+          <w:szCs w:val="24"/>
+        </w:rPr>
+        <w:t>Table of Retrospectives</w:t>
+      </w:r>
+    </w:p>
+    <w:tbl>
+      <w:tblPr>
+        <w:tblStyle w:val="TableGrid"/>
+        <w:tblW w:w="0" w:type="auto"/>
+        <w:tblLook w:val="04A0" w:firstRow="1" w:lastRow="0" w:firstColumn="1" w:lastColumn="0" w:noHBand="0" w:noVBand="1"/>
+      </w:tblPr>
+      <w:tblGrid>
+        <w:gridCol w:w="2263"/>
+        <w:gridCol w:w="2263"/>
+        <w:gridCol w:w="2264"/>
+        <w:gridCol w:w="2264"/>
+      </w:tblGrid>
+      <w:tr>
+        <w:tc>
+          <w:tcPr>
+            <w:tcW w:w="2263" w:type="dxa"/>
+          </w:tcPr>
+          <w:p>
+            <w:pPr>
+              <w:spacing w:line="276" w:lineRule="auto"/>
+              <w:rPr>
+                <w:rFonts w:ascii="Times New Roman" w:hAnsi="Times New Roman" w:cs="Times New Roman"/>
+                <w:sz w:val="24"/>
+                <w:szCs w:val="24"/>
+              </w:rPr>
+            </w:pPr>
+            <w:r>
+              <w:rPr>
+                <w:rFonts w:ascii="Times New Roman" w:hAnsi="Times New Roman" w:cs="Times New Roman"/>
+                <w:sz w:val="24"/>
+                <w:szCs w:val="24"/>
+              </w:rPr>
+              <w:t>Sprint #</w:t>
+            </w:r>
+          </w:p>
+        </w:tc>
+        <w:tc>
+          <w:tcPr>
+            <w:tcW w:w="2263" w:type="dxa"/>
+          </w:tcPr>
+          <w:p>
+            <w:pPr>
+              <w:spacing w:line="276" w:lineRule="auto"/>
+              <w:rPr>
+                <w:rFonts w:ascii="Times New Roman" w:hAnsi="Times New Roman" w:cs="Times New Roman"/>
+                <w:sz w:val="24"/>
+                <w:szCs w:val="24"/>
+              </w:rPr>
+            </w:pPr>
+            <w:r>
+              <w:rPr>
+                <w:rFonts w:ascii="Times New Roman" w:hAnsi="Times New Roman" w:cs="Times New Roman"/>
+                <w:sz w:val="24"/>
+                <w:szCs w:val="24"/>
+              </w:rPr>
+              <w:t>What did we do well and should carry on doing?</w:t>
+            </w:r>
+          </w:p>
+        </w:tc>
+        <w:tc>
+          <w:tcPr>
+            <w:tcW w:w="2264" w:type="dxa"/>
+          </w:tcPr>
+          <w:p>
+            <w:pPr>
+              <w:spacing w:line="276" w:lineRule="auto"/>
+              <w:rPr>
+                <w:rFonts w:ascii="Times New Roman" w:hAnsi="Times New Roman" w:cs="Times New Roman"/>
+                <w:sz w:val="24"/>
+                <w:szCs w:val="24"/>
+              </w:rPr>
+            </w:pPr>
+            <w:r>
+              <w:rPr>
+                <w:rFonts w:ascii="Times New Roman" w:hAnsi="Times New Roman" w:cs="Times New Roman"/>
+                <w:sz w:val="24"/>
+                <w:szCs w:val="24"/>
+              </w:rPr>
+              <w:t>What did we do that we should be avoiding in future?</w:t>
+            </w:r>
+          </w:p>
+        </w:tc>
+        <w:tc>
+          <w:tcPr>
+            <w:tcW w:w="2264" w:type="dxa"/>
+          </w:tcPr>
+          <w:p>
+            <w:pPr>
+              <w:spacing w:line="276" w:lineRule="auto"/>
+              <w:rPr>
+                <w:rFonts w:ascii="Times New Roman" w:hAnsi="Times New Roman" w:cs="Times New Roman"/>
+                <w:sz w:val="24"/>
+                <w:szCs w:val="24"/>
+              </w:rPr>
+            </w:pPr>
+            <w:r>
+              <w:rPr>
+                <w:rFonts w:ascii="Times New Roman" w:hAnsi="Times New Roman" w:cs="Times New Roman"/>
+                <w:sz w:val="24"/>
+                <w:szCs w:val="24"/>
+              </w:rPr>
+              <w:t>What were the surprises (unusual items) during the sprint?</w:t>
+            </w:r>
+          </w:p>
+        </w:tc>
+      </w:tr>
+      <w:tr>
+        <w:tc>
+          <w:tcPr>
+            <w:tcW w:w="2263" w:type="dxa"/>
+          </w:tcPr>
+          <w:p>
+            <w:pPr>
+              <w:spacing w:line="276" w:lineRule="auto"/>
+              <w:rPr>
+                <w:rFonts w:ascii="Times New Roman" w:hAnsi="Times New Roman" w:cs="Times New Roman"/>
+                <w:sz w:val="24"/>
+                <w:szCs w:val="24"/>
+              </w:rPr>
+            </w:pPr>
+            <w:r>
+              <w:rPr>
+                <w:rFonts w:ascii="Times New Roman" w:hAnsi="Times New Roman" w:cs="Times New Roman"/>
+                <w:sz w:val="24"/>
+                <w:szCs w:val="24"/>
+              </w:rPr>
+              <w:t xml:space="preserve">Sprint 0 </w:t>
+            </w:r>
+          </w:p>
+        </w:tc>
+        <w:tc>
+          <w:tcPr>
+            <w:tcW w:w="2263" w:type="dxa"/>
+          </w:tcPr>
+          <w:p>
+            <w:pPr>
+              <w:spacing w:line="276" w:lineRule="auto"/>
+              <w:rPr>
+                <w:rFonts w:ascii="Times New Roman" w:hAnsi="Times New Roman" w:cs="Times New Roman"/>
+                <w:sz w:val="24"/>
+                <w:szCs w:val="24"/>
+              </w:rPr>
+            </w:pPr>
+            <w:r>
+              <w:rPr>
+                <w:rFonts w:ascii="Times New Roman" w:hAnsi="Times New Roman" w:cs="Times New Roman"/>
+                <w:sz w:val="24"/>
+                <w:szCs w:val="24"/>
+              </w:rPr>
+              <w:t>We should carry on with picking the relevant topics to be spoken about during each meeting.</w:t>
+            </w:r>
+          </w:p>
+          <w:p>
+            <w:pPr>
+              <w:spacing w:line="276" w:lineRule="auto"/>
+              <w:rPr>
+                <w:rFonts w:ascii="Times New Roman" w:hAnsi="Times New Roman" w:cs="Times New Roman"/>
+                <w:sz w:val="24"/>
+                <w:szCs w:val="24"/>
+              </w:rPr>
+            </w:pPr>
+          </w:p>
+        </w:tc>
+        <w:tc>
+          <w:tcPr>
+            <w:tcW w:w="2264" w:type="dxa"/>
+          </w:tcPr>
+          <w:p>
+            <w:pPr>
+              <w:spacing w:line="276" w:lineRule="auto"/>
+              <w:rPr>
+                <w:rFonts w:ascii="Times New Roman" w:hAnsi="Times New Roman" w:cs="Times New Roman"/>
+                <w:sz w:val="24"/>
+                <w:szCs w:val="24"/>
+              </w:rPr>
+            </w:pPr>
+            <w:r>
+              <w:rPr>
+                <w:rFonts w:ascii="Times New Roman" w:hAnsi="Times New Roman" w:cs="Times New Roman"/>
+                <w:sz w:val="24"/>
+                <w:szCs w:val="24"/>
+              </w:rPr>
+              <w:t>Staying on track during discussion and not diverging should be practiced given a couple of times that it has happened, however, even in this, the talking points of the meeting were still met, thus care needs to be taken.</w:t>
+            </w:r>
+          </w:p>
+          <w:p>
+            <w:pPr>
+              <w:spacing w:line="276" w:lineRule="auto"/>
+              <w:rPr>
+                <w:rFonts w:ascii="Times New Roman" w:hAnsi="Times New Roman" w:cs="Times New Roman"/>
+                <w:sz w:val="24"/>
+                <w:szCs w:val="24"/>
+              </w:rPr>
+            </w:pPr>
+          </w:p>
+        </w:tc>
+        <w:tc>
+          <w:tcPr>
+            <w:tcW w:w="2264" w:type="dxa"/>
+          </w:tcPr>
+          <w:p>
+            <w:pPr>
+              <w:spacing w:line="276" w:lineRule="auto"/>
+              <w:rPr>
+                <w:rFonts w:ascii="Times New Roman" w:hAnsi="Times New Roman" w:cs="Times New Roman"/>
+                <w:sz w:val="24"/>
+                <w:szCs w:val="24"/>
+              </w:rPr>
+            </w:pPr>
+            <w:r>
+              <w:rPr>
+                <w:rFonts w:ascii="Times New Roman" w:hAnsi="Times New Roman" w:cs="Times New Roman"/>
+                <w:sz w:val="24"/>
+                <w:szCs w:val="24"/>
+              </w:rPr>
+              <w:t xml:space="preserve">No real surprises </w:t>
+            </w:r>
+            <w:proofErr w:type="gramStart"/>
+            <w:r>
+              <w:rPr>
+                <w:rFonts w:ascii="Times New Roman" w:hAnsi="Times New Roman" w:cs="Times New Roman"/>
+                <w:sz w:val="24"/>
+                <w:szCs w:val="24"/>
+              </w:rPr>
+              <w:t>as of yet</w:t>
+            </w:r>
+            <w:proofErr w:type="gramEnd"/>
+            <w:r>
+              <w:rPr>
+                <w:rFonts w:ascii="Times New Roman" w:hAnsi="Times New Roman" w:cs="Times New Roman"/>
+                <w:sz w:val="24"/>
+                <w:szCs w:val="24"/>
+              </w:rPr>
+              <w:t>.</w:t>
+            </w:r>
+          </w:p>
+          <w:p>
+            <w:pPr>
+              <w:spacing w:line="276" w:lineRule="auto"/>
+              <w:rPr>
+                <w:rFonts w:ascii="Times New Roman" w:hAnsi="Times New Roman" w:cs="Times New Roman"/>
+                <w:sz w:val="24"/>
+                <w:szCs w:val="24"/>
+              </w:rPr>
+            </w:pPr>
+          </w:p>
+        </w:tc>
+      </w:tr>
+    </w:tbl>
+    <w:p>
+      <w:pPr>
+        <w:spacing w:line="276" w:lineRule="auto"/>
         <w:rPr>
           <w:rFonts w:ascii="Times New Roman" w:hAnsi="Times New Roman" w:cs="Times New Roman"/>
           <w:sz w:val="24"/>
@@ -1454,6 +1961,1381 @@
         <w:tab/>
         <w:t>It is the case, however, that issues need to be tackled in perhaps a slightly faster manner, not allowing any one task to potentially hit a deadline and have little to no work put into it.</w:t>
       </w:r>
+    </w:p>
+    <w:p>
+      <w:pPr>
+        <w:spacing w:line="276" w:lineRule="auto"/>
+        <w:rPr>
+          <w:rFonts w:ascii="Times New Roman" w:hAnsi="Times New Roman" w:cs="Times New Roman"/>
+          <w:sz w:val="24"/>
+          <w:szCs w:val="24"/>
+        </w:rPr>
+      </w:pPr>
+    </w:p>
+    <w:p>
+      <w:pPr>
+        <w:pBdr>
+          <w:bottom w:val="single" w:sz="6" w:space="1" w:color="auto"/>
+        </w:pBdr>
+        <w:spacing w:line="276" w:lineRule="auto"/>
+        <w:rPr>
+          <w:rFonts w:ascii="Times New Roman" w:hAnsi="Times New Roman" w:cs="Times New Roman"/>
+          <w:b/>
+          <w:sz w:val="24"/>
+          <w:szCs w:val="24"/>
+        </w:rPr>
+      </w:pPr>
+      <w:r>
+        <w:rPr>
+          <w:rFonts w:ascii="Times New Roman" w:hAnsi="Times New Roman" w:cs="Times New Roman"/>
+          <w:b/>
+          <w:sz w:val="24"/>
+          <w:szCs w:val="24"/>
+        </w:rPr>
+        <w:t>Appendix:</w:t>
+      </w:r>
+    </w:p>
+    <w:p>
+      <w:pPr>
+        <w:spacing w:line="276" w:lineRule="auto"/>
+        <w:rPr>
+          <w:rFonts w:ascii="Times New Roman" w:hAnsi="Times New Roman" w:cs="Times New Roman"/>
+          <w:b/>
+          <w:sz w:val="24"/>
+          <w:szCs w:val="24"/>
+        </w:rPr>
+      </w:pPr>
+      <w:r>
+        <w:rPr>
+          <w:rFonts w:ascii="Times New Roman" w:hAnsi="Times New Roman" w:cs="Times New Roman"/>
+          <w:b/>
+          <w:sz w:val="24"/>
+          <w:szCs w:val="24"/>
+        </w:rPr>
+        <w:t>SCRUM meeting:</w:t>
+      </w:r>
+    </w:p>
+    <w:p>
+      <w:pPr>
+        <w:spacing w:line="276" w:lineRule="auto"/>
+        <w:rPr>
+          <w:rFonts w:ascii="Times New Roman" w:hAnsi="Times New Roman" w:cs="Times New Roman"/>
+          <w:b/>
+          <w:sz w:val="24"/>
+          <w:szCs w:val="24"/>
+        </w:rPr>
+      </w:pPr>
+      <w:r>
+        <w:rPr>
+          <w:rFonts w:ascii="Times New Roman" w:hAnsi="Times New Roman" w:cs="Times New Roman"/>
+          <w:b/>
+          <w:sz w:val="24"/>
+          <w:szCs w:val="24"/>
+          <w:u w:val="single"/>
+        </w:rPr>
+        <w:t>1</w:t>
+      </w:r>
+      <w:r>
+        <w:rPr>
+          <w:rFonts w:ascii="Times New Roman" w:hAnsi="Times New Roman" w:cs="Times New Roman"/>
+          <w:b/>
+          <w:sz w:val="24"/>
+          <w:szCs w:val="24"/>
+        </w:rPr>
+        <w:t>:</w:t>
+      </w:r>
+    </w:p>
+    <w:p>
+      <w:pPr>
+        <w:spacing w:line="276" w:lineRule="auto"/>
+        <w:rPr>
+          <w:rFonts w:ascii="Times New Roman" w:hAnsi="Times New Roman" w:cs="Times New Roman"/>
+          <w:sz w:val="24"/>
+          <w:szCs w:val="24"/>
+        </w:rPr>
+      </w:pPr>
+      <w:r>
+        <w:rPr>
+          <w:rFonts w:ascii="Times New Roman" w:hAnsi="Times New Roman" w:cs="Times New Roman"/>
+          <w:sz w:val="24"/>
+          <w:szCs w:val="24"/>
+        </w:rPr>
+        <w:t xml:space="preserve">Ruby or </w:t>
+      </w:r>
+      <w:proofErr w:type="spellStart"/>
+      <w:r>
+        <w:rPr>
+          <w:rFonts w:ascii="Times New Roman" w:hAnsi="Times New Roman" w:cs="Times New Roman"/>
+          <w:sz w:val="24"/>
+          <w:szCs w:val="24"/>
+        </w:rPr>
+        <w:t>Javascript</w:t>
+      </w:r>
+      <w:proofErr w:type="spellEnd"/>
+      <w:r>
+        <w:rPr>
+          <w:rFonts w:ascii="Times New Roman" w:hAnsi="Times New Roman" w:cs="Times New Roman"/>
+          <w:sz w:val="24"/>
+          <w:szCs w:val="24"/>
+        </w:rPr>
+        <w:t xml:space="preserve"> potential. We will use something everyone is comfortable with.</w:t>
+      </w:r>
+    </w:p>
+    <w:p>
+      <w:pPr>
+        <w:spacing w:line="276" w:lineRule="auto"/>
+        <w:rPr>
+          <w:rFonts w:ascii="Times New Roman" w:hAnsi="Times New Roman" w:cs="Times New Roman"/>
+          <w:sz w:val="24"/>
+          <w:szCs w:val="24"/>
+        </w:rPr>
+      </w:pPr>
+      <w:r>
+        <w:rPr>
+          <w:rFonts w:ascii="Times New Roman" w:hAnsi="Times New Roman" w:cs="Times New Roman"/>
+          <w:sz w:val="24"/>
+          <w:szCs w:val="24"/>
+        </w:rPr>
+        <w:t xml:space="preserve">We should focus on the process and always note what works versus what didn’t. </w:t>
+      </w:r>
+      <w:proofErr w:type="gramStart"/>
+      <w:r>
+        <w:rPr>
+          <w:rFonts w:ascii="Times New Roman" w:hAnsi="Times New Roman" w:cs="Times New Roman"/>
+          <w:sz w:val="24"/>
+          <w:szCs w:val="24"/>
+        </w:rPr>
+        <w:t>Obviously</w:t>
+      </w:r>
+      <w:proofErr w:type="gramEnd"/>
+      <w:r>
+        <w:rPr>
+          <w:rFonts w:ascii="Times New Roman" w:hAnsi="Times New Roman" w:cs="Times New Roman"/>
+          <w:sz w:val="24"/>
+          <w:szCs w:val="24"/>
+        </w:rPr>
+        <w:t xml:space="preserve"> project completion with a working product is important, but the process is just as important to learn.</w:t>
+      </w:r>
+    </w:p>
+    <w:p>
+      <w:pPr>
+        <w:spacing w:line="276" w:lineRule="auto"/>
+        <w:rPr>
+          <w:rFonts w:ascii="Times New Roman" w:hAnsi="Times New Roman" w:cs="Times New Roman"/>
+          <w:sz w:val="24"/>
+          <w:szCs w:val="24"/>
+        </w:rPr>
+      </w:pPr>
+      <w:r>
+        <w:rPr>
+          <w:rFonts w:ascii="Times New Roman" w:hAnsi="Times New Roman" w:cs="Times New Roman"/>
+          <w:sz w:val="24"/>
+          <w:szCs w:val="24"/>
+        </w:rPr>
+        <w:t>Ensure everyone understands the uploaded documents for reports.</w:t>
+      </w:r>
+    </w:p>
+    <w:p>
+      <w:pPr>
+        <w:spacing w:line="276" w:lineRule="auto"/>
+        <w:rPr>
+          <w:rFonts w:ascii="Times New Roman" w:hAnsi="Times New Roman" w:cs="Times New Roman"/>
+          <w:sz w:val="24"/>
+          <w:szCs w:val="24"/>
+        </w:rPr>
+      </w:pPr>
+      <w:r>
+        <w:rPr>
+          <w:rFonts w:ascii="Times New Roman" w:hAnsi="Times New Roman" w:cs="Times New Roman"/>
+          <w:sz w:val="24"/>
+          <w:szCs w:val="24"/>
+        </w:rPr>
+        <w:t>Decide on the team name to be unique.</w:t>
+      </w:r>
+    </w:p>
+    <w:p>
+      <w:pPr>
+        <w:spacing w:line="276" w:lineRule="auto"/>
+        <w:rPr>
+          <w:rFonts w:ascii="Times New Roman" w:hAnsi="Times New Roman" w:cs="Times New Roman"/>
+          <w:b/>
+          <w:sz w:val="24"/>
+          <w:szCs w:val="24"/>
+        </w:rPr>
+      </w:pPr>
+      <w:r>
+        <w:rPr>
+          <w:rFonts w:ascii="Times New Roman" w:hAnsi="Times New Roman" w:cs="Times New Roman"/>
+          <w:b/>
+          <w:sz w:val="24"/>
+          <w:szCs w:val="24"/>
+          <w:u w:val="single"/>
+        </w:rPr>
+        <w:t>2</w:t>
+      </w:r>
+      <w:r>
+        <w:rPr>
+          <w:rFonts w:ascii="Times New Roman" w:hAnsi="Times New Roman" w:cs="Times New Roman"/>
+          <w:b/>
+          <w:sz w:val="24"/>
+          <w:szCs w:val="24"/>
+        </w:rPr>
+        <w:t>:</w:t>
+      </w:r>
+    </w:p>
+    <w:p>
+      <w:pPr>
+        <w:spacing w:line="276" w:lineRule="auto"/>
+        <w:rPr>
+          <w:rFonts w:ascii="Times New Roman" w:hAnsi="Times New Roman" w:cs="Times New Roman"/>
+          <w:sz w:val="24"/>
+          <w:szCs w:val="24"/>
+        </w:rPr>
+      </w:pPr>
+      <w:r>
+        <w:rPr>
+          <w:rFonts w:ascii="Times New Roman" w:hAnsi="Times New Roman" w:cs="Times New Roman"/>
+          <w:sz w:val="24"/>
+          <w:szCs w:val="24"/>
+        </w:rPr>
+        <w:t>Look at the uploaded projects so that we can begin determining what everyone wants to do. Be sure to pick a primary and backup projects that are liked.</w:t>
+      </w:r>
+    </w:p>
+    <w:p>
+      <w:pPr>
+        <w:spacing w:line="276" w:lineRule="auto"/>
+        <w:rPr>
+          <w:rFonts w:ascii="Times New Roman" w:hAnsi="Times New Roman" w:cs="Times New Roman"/>
+          <w:sz w:val="24"/>
+          <w:szCs w:val="24"/>
+        </w:rPr>
+      </w:pPr>
+      <w:r>
+        <w:rPr>
+          <w:rFonts w:ascii="Times New Roman" w:hAnsi="Times New Roman" w:cs="Times New Roman"/>
+          <w:sz w:val="24"/>
+          <w:szCs w:val="24"/>
+        </w:rPr>
+        <w:t>Begin learning JIRA and play with the sandbox. Be sure to sign in to JIRA and comment on the checklist for participation. Go through the JIRA tutorial.</w:t>
+      </w:r>
+    </w:p>
+    <w:p>
+      <w:pPr>
+        <w:spacing w:line="276" w:lineRule="auto"/>
+        <w:rPr>
+          <w:rFonts w:ascii="Times New Roman" w:hAnsi="Times New Roman" w:cs="Times New Roman"/>
+          <w:sz w:val="24"/>
+          <w:szCs w:val="24"/>
+        </w:rPr>
+      </w:pPr>
+      <w:r>
+        <w:rPr>
+          <w:rFonts w:ascii="Times New Roman" w:hAnsi="Times New Roman" w:cs="Times New Roman"/>
+          <w:sz w:val="24"/>
+          <w:szCs w:val="24"/>
+        </w:rPr>
+        <w:t>Consider what each role is going to require.</w:t>
+      </w:r>
+    </w:p>
+    <w:p>
+      <w:pPr>
+        <w:spacing w:line="276" w:lineRule="auto"/>
+        <w:rPr>
+          <w:rFonts w:ascii="Times New Roman" w:hAnsi="Times New Roman" w:cs="Times New Roman"/>
+          <w:b/>
+          <w:sz w:val="24"/>
+          <w:szCs w:val="24"/>
+        </w:rPr>
+      </w:pPr>
+      <w:r>
+        <w:rPr>
+          <w:rFonts w:ascii="Times New Roman" w:hAnsi="Times New Roman" w:cs="Times New Roman"/>
+          <w:b/>
+          <w:sz w:val="24"/>
+          <w:szCs w:val="24"/>
+          <w:u w:val="single"/>
+        </w:rPr>
+        <w:t>3</w:t>
+      </w:r>
+      <w:r>
+        <w:rPr>
+          <w:rFonts w:ascii="Times New Roman" w:hAnsi="Times New Roman" w:cs="Times New Roman"/>
+          <w:b/>
+          <w:sz w:val="24"/>
+          <w:szCs w:val="24"/>
+        </w:rPr>
+        <w:t>:</w:t>
+      </w:r>
+    </w:p>
+    <w:p>
+      <w:pPr>
+        <w:spacing w:line="276" w:lineRule="auto"/>
+        <w:rPr>
+          <w:rFonts w:ascii="Times New Roman" w:hAnsi="Times New Roman" w:cs="Times New Roman"/>
+          <w:sz w:val="24"/>
+          <w:szCs w:val="24"/>
+        </w:rPr>
+      </w:pPr>
+      <w:r>
+        <w:rPr>
+          <w:rFonts w:ascii="Times New Roman" w:hAnsi="Times New Roman" w:cs="Times New Roman"/>
+          <w:sz w:val="24"/>
+          <w:szCs w:val="24"/>
+        </w:rPr>
+        <w:t>Make note that Sprint 0 will be coming to an end soon, so be sure to have the JIRA tutorial completed, and play around in the sandbox.</w:t>
+      </w:r>
+    </w:p>
+    <w:p>
+      <w:pPr>
+        <w:spacing w:line="276" w:lineRule="auto"/>
+        <w:rPr>
+          <w:rFonts w:ascii="Times New Roman" w:hAnsi="Times New Roman" w:cs="Times New Roman"/>
+          <w:sz w:val="24"/>
+          <w:szCs w:val="24"/>
+        </w:rPr>
+      </w:pPr>
+      <w:r>
+        <w:rPr>
+          <w:rFonts w:ascii="Times New Roman" w:hAnsi="Times New Roman" w:cs="Times New Roman"/>
+          <w:sz w:val="24"/>
+          <w:szCs w:val="24"/>
+        </w:rPr>
+        <w:lastRenderedPageBreak/>
+        <w:t>Establish who is responsible for what parts.</w:t>
+      </w:r>
+    </w:p>
+    <w:p>
+      <w:pPr>
+        <w:spacing w:line="276" w:lineRule="auto"/>
+        <w:rPr>
+          <w:rFonts w:ascii="Times New Roman" w:hAnsi="Times New Roman" w:cs="Times New Roman"/>
+          <w:sz w:val="24"/>
+          <w:szCs w:val="24"/>
+        </w:rPr>
+      </w:pPr>
+      <w:r>
+        <w:rPr>
+          <w:rFonts w:ascii="Times New Roman" w:hAnsi="Times New Roman" w:cs="Times New Roman"/>
+          <w:sz w:val="24"/>
+          <w:szCs w:val="24"/>
+        </w:rPr>
+        <w:t>Decide on a project by the end of the meeting.</w:t>
+      </w:r>
+    </w:p>
+    <w:p>
+      <w:pPr>
+        <w:spacing w:line="276" w:lineRule="auto"/>
+        <w:rPr>
+          <w:rFonts w:ascii="Times New Roman" w:hAnsi="Times New Roman" w:cs="Times New Roman"/>
+          <w:sz w:val="24"/>
+          <w:szCs w:val="24"/>
+        </w:rPr>
+      </w:pPr>
+    </w:p>
+    <w:p>
+      <w:pPr>
+        <w:spacing w:line="276" w:lineRule="auto"/>
+        <w:rPr>
+          <w:rFonts w:ascii="Times New Roman" w:hAnsi="Times New Roman" w:cs="Times New Roman"/>
+          <w:b/>
+          <w:sz w:val="24"/>
+          <w:szCs w:val="24"/>
+        </w:rPr>
+      </w:pPr>
+      <w:r>
+        <w:rPr>
+          <w:rFonts w:ascii="Times New Roman" w:hAnsi="Times New Roman" w:cs="Times New Roman"/>
+          <w:b/>
+          <w:sz w:val="24"/>
+          <w:szCs w:val="24"/>
+        </w:rPr>
+        <w:t>Customer Client Discussions:</w:t>
+      </w:r>
+    </w:p>
+    <w:p>
+      <w:pPr>
+        <w:spacing w:line="276" w:lineRule="auto"/>
+        <w:rPr>
+          <w:rFonts w:ascii="Times New Roman" w:hAnsi="Times New Roman" w:cs="Times New Roman"/>
+          <w:b/>
+          <w:sz w:val="24"/>
+          <w:szCs w:val="24"/>
+        </w:rPr>
+      </w:pPr>
+      <w:r>
+        <w:rPr>
+          <w:rFonts w:ascii="Times New Roman" w:hAnsi="Times New Roman" w:cs="Times New Roman"/>
+          <w:b/>
+          <w:sz w:val="24"/>
+          <w:szCs w:val="24"/>
+          <w:u w:val="single"/>
+        </w:rPr>
+        <w:t>Email 1</w:t>
+      </w:r>
+      <w:r>
+        <w:rPr>
+          <w:rFonts w:ascii="Times New Roman" w:hAnsi="Times New Roman" w:cs="Times New Roman"/>
+          <w:b/>
+          <w:sz w:val="24"/>
+          <w:szCs w:val="24"/>
+        </w:rPr>
+        <w:t>:</w:t>
+      </w:r>
+    </w:p>
+    <w:p>
+      <w:pPr>
+        <w:pStyle w:val="NormalWeb"/>
+        <w:rPr>
+          <w:color w:val="000000"/>
+          <w:sz w:val="24"/>
+          <w:szCs w:val="24"/>
+        </w:rPr>
+      </w:pPr>
+      <w:r>
+        <w:rPr>
+          <w:color w:val="000000"/>
+          <w:sz w:val="24"/>
+          <w:szCs w:val="24"/>
+        </w:rPr>
+        <w:t>Mr. Rivera,</w:t>
+      </w:r>
+    </w:p>
+    <w:p>
+      <w:pPr>
+        <w:pStyle w:val="NormalWeb"/>
+        <w:rPr>
+          <w:color w:val="000000"/>
+          <w:sz w:val="24"/>
+          <w:szCs w:val="24"/>
+        </w:rPr>
+      </w:pPr>
+    </w:p>
+    <w:p>
+      <w:pPr>
+        <w:pStyle w:val="NormalWeb"/>
+        <w:rPr>
+          <w:color w:val="000000"/>
+          <w:sz w:val="24"/>
+          <w:szCs w:val="24"/>
+        </w:rPr>
+      </w:pPr>
+      <w:r>
+        <w:rPr>
+          <w:color w:val="000000"/>
+          <w:sz w:val="24"/>
+          <w:szCs w:val="24"/>
+        </w:rPr>
+        <w:t>We will be the team working on your project "Luna's List". We have a few questions we would like to ask regarding the project.</w:t>
+      </w:r>
+    </w:p>
+    <w:p>
+      <w:pPr>
+        <w:numPr>
+          <w:ilvl w:val="0"/>
+          <w:numId w:val="1"/>
+        </w:numPr>
+        <w:spacing w:before="100" w:beforeAutospacing="1" w:after="100" w:afterAutospacing="1" w:line="240" w:lineRule="auto"/>
+        <w:rPr>
+          <w:rFonts w:eastAsia="Times New Roman"/>
+          <w:color w:val="000000"/>
+          <w:sz w:val="24"/>
+          <w:szCs w:val="24"/>
+        </w:rPr>
+      </w:pPr>
+      <w:r>
+        <w:rPr>
+          <w:rFonts w:eastAsia="Times New Roman"/>
+          <w:color w:val="000000"/>
+          <w:sz w:val="24"/>
+          <w:szCs w:val="24"/>
+        </w:rPr>
+        <w:t>What is your preferred way of communicating (email, phone, skype, etc.)?</w:t>
+      </w:r>
+    </w:p>
+    <w:p>
+      <w:pPr>
+        <w:numPr>
+          <w:ilvl w:val="0"/>
+          <w:numId w:val="1"/>
+        </w:numPr>
+        <w:spacing w:before="100" w:beforeAutospacing="1" w:after="100" w:afterAutospacing="1" w:line="240" w:lineRule="auto"/>
+        <w:rPr>
+          <w:rFonts w:eastAsia="Times New Roman"/>
+          <w:color w:val="000000"/>
+          <w:sz w:val="24"/>
+          <w:szCs w:val="24"/>
+        </w:rPr>
+      </w:pPr>
+      <w:r>
+        <w:rPr>
+          <w:rFonts w:eastAsia="Times New Roman"/>
+          <w:color w:val="000000"/>
+          <w:sz w:val="24"/>
+          <w:szCs w:val="24"/>
+        </w:rPr>
+        <w:t>Is the primary vision for the project mobile or web based? (As a group we have very limited mobile development experience so web-based would be preferred)</w:t>
+      </w:r>
+    </w:p>
+    <w:p>
+      <w:pPr>
+        <w:numPr>
+          <w:ilvl w:val="0"/>
+          <w:numId w:val="1"/>
+        </w:numPr>
+        <w:spacing w:before="100" w:beforeAutospacing="1" w:after="100" w:afterAutospacing="1" w:line="240" w:lineRule="auto"/>
+        <w:rPr>
+          <w:rFonts w:eastAsia="Times New Roman"/>
+          <w:color w:val="000000"/>
+          <w:sz w:val="24"/>
+          <w:szCs w:val="24"/>
+        </w:rPr>
+      </w:pPr>
+      <w:r>
+        <w:rPr>
+          <w:rFonts w:eastAsia="Times New Roman"/>
+          <w:color w:val="000000"/>
+          <w:sz w:val="24"/>
+          <w:szCs w:val="24"/>
+        </w:rPr>
+        <w:t>Do you have any specific vision for the UI design of the site or will that be left to us to decide?</w:t>
+      </w:r>
+    </w:p>
+    <w:p>
+      <w:pPr>
+        <w:numPr>
+          <w:ilvl w:val="0"/>
+          <w:numId w:val="1"/>
+        </w:numPr>
+        <w:spacing w:before="100" w:beforeAutospacing="1" w:after="100" w:afterAutospacing="1" w:line="240" w:lineRule="auto"/>
+        <w:rPr>
+          <w:rFonts w:eastAsia="Times New Roman"/>
+          <w:color w:val="000000"/>
+          <w:sz w:val="24"/>
+          <w:szCs w:val="24"/>
+        </w:rPr>
+      </w:pPr>
+      <w:r>
+        <w:rPr>
+          <w:rFonts w:eastAsia="Times New Roman"/>
+          <w:color w:val="000000"/>
+          <w:sz w:val="24"/>
+          <w:szCs w:val="24"/>
+        </w:rPr>
+        <w:t xml:space="preserve">Do you have a full problem statement already created or will that need to be </w:t>
+      </w:r>
+      <w:proofErr w:type="gramStart"/>
+      <w:r>
+        <w:rPr>
+          <w:rFonts w:eastAsia="Times New Roman"/>
+          <w:color w:val="000000"/>
+          <w:sz w:val="24"/>
+          <w:szCs w:val="24"/>
+        </w:rPr>
+        <w:t>generated</w:t>
+      </w:r>
+      <w:proofErr w:type="gramEnd"/>
+    </w:p>
+    <w:p>
+      <w:pPr>
+        <w:rPr>
+          <w:rFonts w:eastAsia="Times New Roman"/>
+          <w:color w:val="000000"/>
+          <w:sz w:val="24"/>
+          <w:szCs w:val="24"/>
+        </w:rPr>
+      </w:pPr>
+    </w:p>
+    <w:p>
+      <w:pPr>
+        <w:rPr>
+          <w:rFonts w:eastAsia="Times New Roman"/>
+          <w:color w:val="000000"/>
+          <w:sz w:val="24"/>
+          <w:szCs w:val="24"/>
+        </w:rPr>
+      </w:pPr>
+      <w:r>
+        <w:rPr>
+          <w:rFonts w:eastAsia="Times New Roman"/>
+          <w:color w:val="000000"/>
+          <w:sz w:val="24"/>
+          <w:szCs w:val="24"/>
+        </w:rPr>
+        <w:t>Thanks in advance!</w:t>
+      </w:r>
+    </w:p>
+    <w:p>
+      <w:pPr>
+        <w:rPr>
+          <w:rFonts w:ascii="Times New Roman" w:eastAsia="Times New Roman" w:hAnsi="Times New Roman" w:cs="Times New Roman"/>
+          <w:b/>
+          <w:color w:val="000000"/>
+          <w:sz w:val="24"/>
+          <w:szCs w:val="24"/>
+        </w:rPr>
+      </w:pPr>
+      <w:r>
+        <w:rPr>
+          <w:rFonts w:ascii="Times New Roman" w:eastAsia="Times New Roman" w:hAnsi="Times New Roman" w:cs="Times New Roman"/>
+          <w:b/>
+          <w:color w:val="000000"/>
+          <w:sz w:val="24"/>
+          <w:szCs w:val="24"/>
+          <w:u w:val="single"/>
+        </w:rPr>
+        <w:t>Email 2</w:t>
+      </w:r>
+      <w:r>
+        <w:rPr>
+          <w:rFonts w:ascii="Times New Roman" w:eastAsia="Times New Roman" w:hAnsi="Times New Roman" w:cs="Times New Roman"/>
+          <w:b/>
+          <w:color w:val="000000"/>
+          <w:sz w:val="24"/>
+          <w:szCs w:val="24"/>
+        </w:rPr>
+        <w:t>:</w:t>
+      </w:r>
+    </w:p>
+    <w:p>
+      <w:pPr>
+        <w:rPr>
+          <w:rFonts w:eastAsia="Times New Roman"/>
+          <w:color w:val="000000"/>
+          <w:sz w:val="24"/>
+          <w:szCs w:val="24"/>
+        </w:rPr>
+      </w:pPr>
+      <w:r>
+        <w:rPr>
+          <w:rFonts w:eastAsia="Times New Roman"/>
+          <w:color w:val="000000"/>
+          <w:sz w:val="24"/>
+          <w:szCs w:val="24"/>
+        </w:rPr>
+        <w:t xml:space="preserve">Noah, </w:t>
+      </w:r>
+    </w:p>
+    <w:p>
+      <w:pPr>
+        <w:rPr>
+          <w:rFonts w:eastAsia="Times New Roman"/>
+          <w:color w:val="000000"/>
+          <w:sz w:val="24"/>
+          <w:szCs w:val="24"/>
+        </w:rPr>
+      </w:pPr>
+    </w:p>
+    <w:p>
+      <w:pPr>
+        <w:rPr>
+          <w:rFonts w:eastAsia="Times New Roman"/>
+          <w:color w:val="000000"/>
+          <w:sz w:val="24"/>
+          <w:szCs w:val="24"/>
+        </w:rPr>
+      </w:pPr>
+      <w:r>
+        <w:rPr>
+          <w:rFonts w:eastAsia="Times New Roman"/>
+          <w:color w:val="000000"/>
+          <w:sz w:val="24"/>
+          <w:szCs w:val="24"/>
+        </w:rPr>
+        <w:t>Thanks for reaching out. I am excited about working with you and the team!</w:t>
+      </w:r>
+    </w:p>
+    <w:p>
+      <w:pPr>
+        <w:rPr>
+          <w:rFonts w:eastAsia="Times New Roman"/>
+          <w:color w:val="000000"/>
+          <w:sz w:val="24"/>
+          <w:szCs w:val="24"/>
+        </w:rPr>
+      </w:pPr>
+    </w:p>
+    <w:p>
+      <w:pPr>
+        <w:rPr>
+          <w:rFonts w:eastAsia="Times New Roman"/>
+          <w:color w:val="000000"/>
+          <w:sz w:val="24"/>
+          <w:szCs w:val="24"/>
+        </w:rPr>
+      </w:pPr>
+      <w:r>
+        <w:rPr>
+          <w:rFonts w:eastAsia="Times New Roman"/>
+          <w:color w:val="000000"/>
+          <w:sz w:val="24"/>
+          <w:szCs w:val="24"/>
+        </w:rPr>
+        <w:t xml:space="preserve">My preferred way of communication is all 3.  First email for anything quick. Then skype </w:t>
+      </w:r>
+      <w:proofErr w:type="gramStart"/>
+      <w:r>
+        <w:rPr>
+          <w:rFonts w:eastAsia="Times New Roman"/>
+          <w:color w:val="000000"/>
+          <w:sz w:val="24"/>
+          <w:szCs w:val="24"/>
+        </w:rPr>
+        <w:t>in order to</w:t>
+      </w:r>
+      <w:proofErr w:type="gramEnd"/>
+      <w:r>
+        <w:rPr>
+          <w:rFonts w:eastAsia="Times New Roman"/>
+          <w:color w:val="000000"/>
+          <w:sz w:val="24"/>
+          <w:szCs w:val="24"/>
+        </w:rPr>
+        <w:t xml:space="preserve"> communicate effectively. </w:t>
+      </w:r>
+      <w:proofErr w:type="gramStart"/>
+      <w:r>
+        <w:rPr>
+          <w:rFonts w:eastAsia="Times New Roman"/>
+          <w:color w:val="000000"/>
+          <w:sz w:val="24"/>
+          <w:szCs w:val="24"/>
+        </w:rPr>
+        <w:t>Finally</w:t>
+      </w:r>
+      <w:proofErr w:type="gramEnd"/>
+      <w:r>
+        <w:rPr>
+          <w:rFonts w:eastAsia="Times New Roman"/>
+          <w:color w:val="000000"/>
+          <w:sz w:val="24"/>
+          <w:szCs w:val="24"/>
+        </w:rPr>
+        <w:t xml:space="preserve"> for anything urgent phone would be best.</w:t>
+      </w:r>
+    </w:p>
+    <w:p>
+      <w:pPr>
+        <w:rPr>
+          <w:rFonts w:eastAsia="Times New Roman"/>
+          <w:color w:val="000000"/>
+          <w:sz w:val="24"/>
+          <w:szCs w:val="24"/>
+        </w:rPr>
+      </w:pPr>
+    </w:p>
+    <w:p>
+      <w:pPr>
+        <w:rPr>
+          <w:rFonts w:eastAsia="Times New Roman"/>
+          <w:color w:val="000000"/>
+          <w:sz w:val="24"/>
+          <w:szCs w:val="24"/>
+        </w:rPr>
+      </w:pPr>
+      <w:r>
+        <w:rPr>
+          <w:rFonts w:eastAsia="Times New Roman"/>
+          <w:color w:val="000000"/>
+          <w:sz w:val="24"/>
+          <w:szCs w:val="24"/>
+        </w:rPr>
+        <w:t>We could absolutely do web based and move to mobile after the MVP.</w:t>
+      </w:r>
+    </w:p>
+    <w:p>
+      <w:pPr>
+        <w:rPr>
+          <w:rFonts w:eastAsia="Times New Roman"/>
+          <w:color w:val="000000"/>
+          <w:sz w:val="24"/>
+          <w:szCs w:val="24"/>
+        </w:rPr>
+      </w:pPr>
+    </w:p>
+    <w:p>
+      <w:pPr>
+        <w:rPr>
+          <w:rFonts w:eastAsia="Times New Roman"/>
+          <w:color w:val="000000"/>
+          <w:sz w:val="24"/>
+          <w:szCs w:val="24"/>
+        </w:rPr>
+      </w:pPr>
+      <w:r>
+        <w:rPr>
+          <w:rFonts w:eastAsia="Times New Roman"/>
+          <w:color w:val="000000"/>
+          <w:sz w:val="24"/>
+          <w:szCs w:val="24"/>
+        </w:rPr>
+        <w:lastRenderedPageBreak/>
+        <w:t>I will leave it to the group on UI vision.  Some elements that are important will be ease of use and interesting as well as organized and visually appealing.</w:t>
+      </w:r>
+    </w:p>
+    <w:p>
+      <w:pPr>
+        <w:rPr>
+          <w:rFonts w:eastAsia="Times New Roman"/>
+          <w:color w:val="000000"/>
+          <w:sz w:val="24"/>
+          <w:szCs w:val="24"/>
+        </w:rPr>
+      </w:pPr>
+    </w:p>
+    <w:p>
+      <w:pPr>
+        <w:rPr>
+          <w:rFonts w:eastAsia="Times New Roman"/>
+          <w:color w:val="000000"/>
+          <w:sz w:val="24"/>
+          <w:szCs w:val="24"/>
+        </w:rPr>
+      </w:pPr>
+      <w:r>
+        <w:rPr>
+          <w:rFonts w:eastAsia="Times New Roman"/>
+          <w:color w:val="000000"/>
+          <w:sz w:val="24"/>
+          <w:szCs w:val="24"/>
+        </w:rPr>
+        <w:t>The full problem statement is here:</w:t>
+      </w:r>
+    </w:p>
+    <w:p>
+      <w:pPr>
+        <w:rPr>
+          <w:rFonts w:eastAsia="Times New Roman"/>
+          <w:color w:val="000000"/>
+          <w:sz w:val="24"/>
+          <w:szCs w:val="24"/>
+        </w:rPr>
+      </w:pPr>
+    </w:p>
+    <w:p>
+      <w:pPr>
+        <w:rPr>
+          <w:rFonts w:eastAsia="Times New Roman"/>
+          <w:color w:val="000000"/>
+          <w:sz w:val="24"/>
+          <w:szCs w:val="24"/>
+        </w:rPr>
+      </w:pPr>
+      <w:r>
+        <w:rPr>
+          <w:rFonts w:eastAsia="Times New Roman"/>
+          <w:color w:val="000000"/>
+          <w:sz w:val="24"/>
+          <w:szCs w:val="24"/>
+        </w:rPr>
+        <w:t>Dogs have been interwoven into our lives at a scale never seen before. They have moved outside of the perimeter of our homes and yards and into our roads, stores and entertainment areas.</w:t>
+      </w:r>
+    </w:p>
+    <w:p>
+      <w:pPr>
+        <w:rPr>
+          <w:rFonts w:eastAsia="Times New Roman"/>
+          <w:color w:val="000000"/>
+          <w:sz w:val="24"/>
+          <w:szCs w:val="24"/>
+        </w:rPr>
+      </w:pPr>
+    </w:p>
+    <w:p>
+      <w:pPr>
+        <w:rPr>
+          <w:rFonts w:eastAsia="Times New Roman"/>
+          <w:color w:val="000000"/>
+          <w:sz w:val="24"/>
+          <w:szCs w:val="24"/>
+        </w:rPr>
+      </w:pPr>
+      <w:r>
+        <w:rPr>
+          <w:rFonts w:eastAsia="Times New Roman"/>
+          <w:color w:val="000000"/>
+          <w:sz w:val="24"/>
+          <w:szCs w:val="24"/>
+        </w:rPr>
+        <w:t>More and more questions have flooded businesses, parks, and buildings on when, where and how can I bring my dog?</w:t>
+      </w:r>
+    </w:p>
+    <w:p>
+      <w:pPr>
+        <w:rPr>
+          <w:rFonts w:eastAsia="Times New Roman"/>
+          <w:color w:val="000000"/>
+          <w:sz w:val="24"/>
+          <w:szCs w:val="24"/>
+        </w:rPr>
+      </w:pPr>
+    </w:p>
+    <w:p>
+      <w:pPr>
+        <w:rPr>
+          <w:rFonts w:eastAsia="Times New Roman"/>
+          <w:color w:val="000000"/>
+          <w:sz w:val="24"/>
+          <w:szCs w:val="24"/>
+        </w:rPr>
+      </w:pPr>
+      <w:r>
+        <w:rPr>
+          <w:rFonts w:eastAsia="Times New Roman"/>
+          <w:color w:val="000000"/>
+          <w:sz w:val="24"/>
+          <w:szCs w:val="24"/>
+        </w:rPr>
+        <w:t>Lunas List will help answer these questions and more by providing a platform that provides communities with Dog friendly spaces.  It will also bring Dog Owners together in different ways.</w:t>
+      </w:r>
+    </w:p>
+    <w:p>
+      <w:pPr>
+        <w:rPr>
+          <w:rFonts w:eastAsia="Times New Roman"/>
+          <w:color w:val="000000"/>
+          <w:sz w:val="24"/>
+          <w:szCs w:val="24"/>
+        </w:rPr>
+      </w:pPr>
+    </w:p>
+    <w:p>
+      <w:pPr>
+        <w:rPr>
+          <w:rFonts w:eastAsia="Times New Roman"/>
+          <w:color w:val="000000"/>
+          <w:sz w:val="24"/>
+          <w:szCs w:val="24"/>
+        </w:rPr>
+      </w:pPr>
+      <w:r>
+        <w:rPr>
+          <w:rFonts w:eastAsia="Times New Roman"/>
+          <w:color w:val="000000"/>
+          <w:sz w:val="24"/>
+          <w:szCs w:val="24"/>
+        </w:rPr>
+        <w:t xml:space="preserve">Noah can I ask for a quick bio or resume of the group who is working on this project. And let me know if you have any questions. Also, </w:t>
+      </w:r>
+      <w:proofErr w:type="gramStart"/>
+      <w:r>
+        <w:rPr>
+          <w:rFonts w:eastAsia="Times New Roman"/>
+          <w:color w:val="000000"/>
+          <w:sz w:val="24"/>
+          <w:szCs w:val="24"/>
+        </w:rPr>
+        <w:t>is</w:t>
+      </w:r>
+      <w:proofErr w:type="gramEnd"/>
+      <w:r>
+        <w:rPr>
+          <w:rFonts w:eastAsia="Times New Roman"/>
+          <w:color w:val="000000"/>
+          <w:sz w:val="24"/>
+          <w:szCs w:val="24"/>
+        </w:rPr>
+        <w:t xml:space="preserve"> there milestone dates that are already established?</w:t>
+      </w:r>
+    </w:p>
+    <w:p>
+      <w:pPr>
+        <w:rPr>
+          <w:rFonts w:eastAsia="Times New Roman"/>
+          <w:color w:val="000000"/>
+          <w:sz w:val="24"/>
+          <w:szCs w:val="24"/>
+        </w:rPr>
+      </w:pPr>
+    </w:p>
+    <w:p>
+      <w:pPr>
+        <w:rPr>
+          <w:rFonts w:eastAsia="Times New Roman"/>
+          <w:color w:val="000000"/>
+          <w:sz w:val="24"/>
+          <w:szCs w:val="24"/>
+        </w:rPr>
+      </w:pPr>
+      <w:r>
+        <w:rPr>
+          <w:rFonts w:eastAsia="Times New Roman"/>
+          <w:color w:val="000000"/>
+          <w:sz w:val="24"/>
+          <w:szCs w:val="24"/>
+        </w:rPr>
+        <w:t>My number is 281.513.1354.</w:t>
+      </w:r>
+    </w:p>
+    <w:p>
+      <w:pPr>
+        <w:rPr>
+          <w:rFonts w:eastAsia="Times New Roman"/>
+          <w:color w:val="000000"/>
+          <w:sz w:val="24"/>
+          <w:szCs w:val="24"/>
+        </w:rPr>
+      </w:pPr>
+    </w:p>
+    <w:p>
+      <w:pPr>
+        <w:rPr>
+          <w:rFonts w:eastAsia="Times New Roman"/>
+          <w:color w:val="000000"/>
+          <w:sz w:val="24"/>
+          <w:szCs w:val="24"/>
+        </w:rPr>
+      </w:pPr>
+      <w:r>
+        <w:rPr>
+          <w:rFonts w:eastAsia="Times New Roman"/>
+          <w:color w:val="000000"/>
+          <w:sz w:val="24"/>
+          <w:szCs w:val="24"/>
+        </w:rPr>
+        <w:t>Thank you in advance,</w:t>
+      </w:r>
+    </w:p>
+    <w:p>
+      <w:pPr>
+        <w:rPr>
+          <w:rFonts w:eastAsia="Times New Roman"/>
+          <w:color w:val="000000"/>
+          <w:sz w:val="24"/>
+          <w:szCs w:val="24"/>
+        </w:rPr>
+      </w:pPr>
+    </w:p>
+    <w:p>
+      <w:pPr>
+        <w:rPr>
+          <w:rFonts w:eastAsia="Times New Roman"/>
+          <w:color w:val="000000"/>
+          <w:sz w:val="24"/>
+          <w:szCs w:val="24"/>
+        </w:rPr>
+      </w:pPr>
+      <w:r>
+        <w:rPr>
+          <w:rFonts w:eastAsia="Times New Roman"/>
+          <w:color w:val="000000"/>
+          <w:sz w:val="24"/>
+          <w:szCs w:val="24"/>
+        </w:rPr>
+        <w:t>Victor M. Rivera</w:t>
+      </w:r>
+    </w:p>
+    <w:p>
+      <w:pPr>
+        <w:rPr>
+          <w:rFonts w:ascii="Times New Roman" w:eastAsia="Times New Roman" w:hAnsi="Times New Roman" w:cs="Times New Roman"/>
+          <w:b/>
+          <w:color w:val="000000"/>
+          <w:sz w:val="24"/>
+          <w:szCs w:val="24"/>
+        </w:rPr>
+      </w:pPr>
+      <w:r>
+        <w:rPr>
+          <w:rFonts w:ascii="Times New Roman" w:eastAsia="Times New Roman" w:hAnsi="Times New Roman" w:cs="Times New Roman"/>
+          <w:b/>
+          <w:color w:val="000000"/>
+          <w:sz w:val="24"/>
+          <w:szCs w:val="24"/>
+          <w:u w:val="single"/>
+        </w:rPr>
+        <w:t>Email 3</w:t>
+      </w:r>
+      <w:r>
+        <w:rPr>
+          <w:rFonts w:ascii="Times New Roman" w:eastAsia="Times New Roman" w:hAnsi="Times New Roman" w:cs="Times New Roman"/>
+          <w:b/>
+          <w:color w:val="000000"/>
+          <w:sz w:val="24"/>
+          <w:szCs w:val="24"/>
+        </w:rPr>
+        <w:t>:</w:t>
+      </w:r>
+    </w:p>
+    <w:p>
+      <w:pPr>
+        <w:pStyle w:val="NormalWeb"/>
+        <w:rPr>
+          <w:color w:val="000000"/>
+          <w:sz w:val="24"/>
+          <w:szCs w:val="24"/>
+        </w:rPr>
+      </w:pPr>
+      <w:r>
+        <w:rPr>
+          <w:color w:val="000000"/>
+          <w:sz w:val="24"/>
+          <w:szCs w:val="24"/>
+        </w:rPr>
+        <w:t>Mr. Rivera,</w:t>
+      </w:r>
+    </w:p>
+    <w:p>
+      <w:pPr>
+        <w:pStyle w:val="NormalWeb"/>
+        <w:rPr>
+          <w:color w:val="000000"/>
+          <w:sz w:val="24"/>
+          <w:szCs w:val="24"/>
+        </w:rPr>
+      </w:pPr>
+    </w:p>
+    <w:p>
+      <w:pPr>
+        <w:pStyle w:val="NormalWeb"/>
+        <w:rPr>
+          <w:color w:val="000000"/>
+          <w:sz w:val="24"/>
+          <w:szCs w:val="24"/>
+        </w:rPr>
+      </w:pPr>
+      <w:r>
+        <w:rPr>
+          <w:color w:val="000000"/>
+          <w:sz w:val="24"/>
+          <w:szCs w:val="24"/>
+        </w:rPr>
+        <w:t>Thanks for your response. As requested, here is a quick bio of the team members:</w:t>
+      </w:r>
+    </w:p>
+    <w:p>
+      <w:pPr>
+        <w:pStyle w:val="NormalWeb"/>
+        <w:rPr>
+          <w:color w:val="000000"/>
+          <w:sz w:val="24"/>
+          <w:szCs w:val="24"/>
+        </w:rPr>
+      </w:pPr>
+    </w:p>
+    <w:p>
+      <w:pPr>
+        <w:pStyle w:val="NormalWeb"/>
+        <w:rPr>
+          <w:color w:val="000000"/>
+          <w:sz w:val="24"/>
+          <w:szCs w:val="24"/>
+        </w:rPr>
+      </w:pPr>
+      <w:proofErr w:type="spellStart"/>
+      <w:r>
+        <w:rPr>
+          <w:color w:val="000000"/>
+          <w:sz w:val="24"/>
+          <w:szCs w:val="24"/>
+        </w:rPr>
+        <w:t>Thi</w:t>
+      </w:r>
+      <w:proofErr w:type="spellEnd"/>
+      <w:r>
+        <w:rPr>
+          <w:color w:val="000000"/>
+          <w:sz w:val="24"/>
+          <w:szCs w:val="24"/>
+        </w:rPr>
+        <w:t xml:space="preserve"> Phan: Python, Java, Swift, Ruby on Rails</w:t>
+      </w:r>
+    </w:p>
+    <w:p>
+      <w:pPr>
+        <w:pStyle w:val="NormalWeb"/>
+        <w:rPr>
+          <w:color w:val="000000"/>
+          <w:sz w:val="24"/>
+          <w:szCs w:val="24"/>
+        </w:rPr>
+      </w:pPr>
+      <w:r>
+        <w:rPr>
+          <w:color w:val="000000"/>
+          <w:sz w:val="24"/>
+          <w:szCs w:val="24"/>
+        </w:rPr>
+        <w:t>Wesley Jones: Python, Java, Ruby on Rails</w:t>
+      </w:r>
+    </w:p>
+    <w:p>
+      <w:pPr>
+        <w:pStyle w:val="NormalWeb"/>
+        <w:rPr>
+          <w:color w:val="000000"/>
+          <w:sz w:val="24"/>
+          <w:szCs w:val="24"/>
+        </w:rPr>
+      </w:pPr>
+      <w:proofErr w:type="spellStart"/>
+      <w:r>
+        <w:rPr>
+          <w:color w:val="000000"/>
+          <w:sz w:val="24"/>
+          <w:szCs w:val="24"/>
+        </w:rPr>
+        <w:t>Larz</w:t>
+      </w:r>
+      <w:proofErr w:type="spellEnd"/>
+      <w:r>
+        <w:rPr>
+          <w:color w:val="000000"/>
+          <w:sz w:val="24"/>
+          <w:szCs w:val="24"/>
+        </w:rPr>
+        <w:t xml:space="preserve"> Leonard: Java, Python, Ruby on Rails</w:t>
+      </w:r>
+    </w:p>
+    <w:p>
+      <w:pPr>
+        <w:pStyle w:val="NormalWeb"/>
+        <w:rPr>
+          <w:color w:val="000000"/>
+          <w:sz w:val="24"/>
+          <w:szCs w:val="24"/>
+        </w:rPr>
+      </w:pPr>
+      <w:r>
+        <w:rPr>
+          <w:color w:val="000000"/>
+          <w:sz w:val="24"/>
+          <w:szCs w:val="24"/>
+        </w:rPr>
+        <w:t>Vinh Tran: Java, C/C++, SQL</w:t>
+      </w:r>
+    </w:p>
+    <w:p>
+      <w:pPr>
+        <w:pStyle w:val="NormalWeb"/>
+        <w:rPr>
+          <w:color w:val="000000"/>
+          <w:sz w:val="24"/>
+          <w:szCs w:val="24"/>
+        </w:rPr>
+      </w:pPr>
+      <w:r>
+        <w:rPr>
+          <w:color w:val="000000"/>
+          <w:sz w:val="24"/>
+          <w:szCs w:val="24"/>
+        </w:rPr>
+        <w:t>Noah Hanks: Python, C++, SQL, Ruby on Rails</w:t>
+      </w:r>
+    </w:p>
+    <w:p>
+      <w:pPr>
+        <w:pStyle w:val="NormalWeb"/>
+        <w:rPr>
+          <w:color w:val="000000"/>
+          <w:sz w:val="24"/>
+          <w:szCs w:val="24"/>
+        </w:rPr>
+      </w:pPr>
+    </w:p>
+    <w:p>
+      <w:pPr>
+        <w:pStyle w:val="NormalWeb"/>
+        <w:rPr>
+          <w:color w:val="000000"/>
+          <w:sz w:val="24"/>
+          <w:szCs w:val="24"/>
+        </w:rPr>
+      </w:pPr>
+      <w:r>
+        <w:rPr>
+          <w:color w:val="000000"/>
+          <w:sz w:val="24"/>
+          <w:szCs w:val="24"/>
+        </w:rPr>
+        <w:t xml:space="preserve">Since most of us have experience with Ruby on Rails, it would probably be the best platform for us to base the project on. </w:t>
+      </w:r>
+      <w:proofErr w:type="gramStart"/>
+      <w:r>
+        <w:rPr>
+          <w:color w:val="000000"/>
+          <w:sz w:val="24"/>
+          <w:szCs w:val="24"/>
+        </w:rPr>
+        <w:t>In regards to</w:t>
+      </w:r>
+      <w:proofErr w:type="gramEnd"/>
+      <w:r>
+        <w:rPr>
+          <w:color w:val="000000"/>
+          <w:sz w:val="24"/>
+          <w:szCs w:val="24"/>
+        </w:rPr>
+        <w:t xml:space="preserve"> your question about milestones, the dates are not established yet but there will be a total of 4 sprints. If you have any more </w:t>
+      </w:r>
+      <w:proofErr w:type="gramStart"/>
+      <w:r>
+        <w:rPr>
+          <w:color w:val="000000"/>
+          <w:sz w:val="24"/>
+          <w:szCs w:val="24"/>
+        </w:rPr>
+        <w:t>questions</w:t>
+      </w:r>
+      <w:proofErr w:type="gramEnd"/>
+      <w:r>
+        <w:rPr>
+          <w:color w:val="000000"/>
+          <w:sz w:val="24"/>
+          <w:szCs w:val="24"/>
+        </w:rPr>
+        <w:t xml:space="preserve"> please feel free to ask. </w:t>
+      </w:r>
+    </w:p>
+    <w:p>
+      <w:pPr>
+        <w:pStyle w:val="NormalWeb"/>
+        <w:rPr>
+          <w:color w:val="000000"/>
+          <w:sz w:val="24"/>
+          <w:szCs w:val="24"/>
+        </w:rPr>
+      </w:pPr>
+    </w:p>
+    <w:p>
+      <w:pPr>
+        <w:pStyle w:val="NormalWeb"/>
+        <w:rPr>
+          <w:color w:val="000000"/>
+          <w:sz w:val="24"/>
+          <w:szCs w:val="24"/>
+        </w:rPr>
+      </w:pPr>
+      <w:r>
+        <w:rPr>
+          <w:color w:val="000000"/>
+          <w:sz w:val="24"/>
+          <w:szCs w:val="24"/>
+        </w:rPr>
+        <w:t>Noah Hanks</w:t>
+      </w:r>
+    </w:p>
+    <w:p>
+      <w:pPr>
+        <w:rPr>
+          <w:rFonts w:ascii="Times New Roman" w:eastAsia="Times New Roman" w:hAnsi="Times New Roman" w:cs="Times New Roman"/>
+          <w:b/>
+          <w:color w:val="000000"/>
+          <w:sz w:val="24"/>
+          <w:szCs w:val="24"/>
+        </w:rPr>
+      </w:pPr>
+      <w:bookmarkStart w:id="0" w:name="_GoBack"/>
+      <w:bookmarkEnd w:id="0"/>
+    </w:p>
+    <w:p>
+      <w:pPr>
+        <w:spacing w:line="276" w:lineRule="auto"/>
+        <w:rPr>
+          <w:rFonts w:ascii="Times New Roman" w:hAnsi="Times New Roman" w:cs="Times New Roman"/>
+          <w:sz w:val="24"/>
+          <w:szCs w:val="24"/>
+        </w:rPr>
+      </w:pPr>
     </w:p>
     <w:p>
       <w:pPr>
@@ -1493,6 +3375,172 @@
     </w:sectPr>
   </w:body>
 </w:document>
+</file>
+
+<file path=word/numbering.xml><?xml version="1.0" encoding="utf-8"?>
+<w:numbering xmlns:wpc="http://schemas.microsoft.com/office/word/2010/wordprocessingCanvas" xmlns:cx="http://schemas.microsoft.com/office/drawing/2014/chartex" xmlns:cx1="http://schemas.microsoft.com/office/drawing/2015/9/8/chartex" xmlns:cx2="http://schemas.microsoft.com/office/drawing/2015/10/21/chartex" xmlns:cx3="http://schemas.microsoft.com/office/drawing/2016/5/9/chartex" xmlns:cx4="http://schemas.microsoft.com/office/drawing/2016/5/10/chartex" xmlns:cx5="http://schemas.microsoft.com/office/drawing/2016/5/11/chartex" xmlns:cx6="http://schemas.microsoft.com/office/drawing/2016/5/12/chartex" xmlns:cx7="http://schemas.microsoft.com/office/drawing/2016/5/13/chartex" xmlns:cx8="http://schemas.microsoft.com/office/drawing/2016/5/14/chartex" xmlns:mc="http://schemas.openxmlformats.org/markup-compatibility/2006" xmlns:aink="http://schemas.microsoft.com/office/drawing/2016/ink" xmlns:am3d="http://schemas.microsoft.com/office/drawing/2017/model3d" xmlns:o="urn:schemas-microsoft-com:office:office" xmlns:r="http://schemas.openxmlformats.org/officeDocument/2006/relationships" xmlns:m="http://schemas.openxmlformats.org/officeDocument/2006/math" xmlns:v="urn:schemas-microsoft-com:vml" xmlns:wp14="http://schemas.microsoft.com/office/word/2010/wordprocessingDrawing" xmlns:wp="http://schemas.openxmlformats.org/drawingml/2006/wordprocessingDrawing" xmlns:w10="urn:schemas-microsoft-com:office:word" xmlns:w="http://schemas.openxmlformats.org/wordprocessingml/2006/main" xmlns:w14="http://schemas.microsoft.com/office/word/2010/wordml" xmlns:w15="http://schemas.microsoft.com/office/word/2012/wordml" xmlns:w16cid="http://schemas.microsoft.com/office/word/2016/wordml/cid" xmlns:w16se="http://schemas.microsoft.com/office/word/2015/wordml/symex" xmlns:wpg="http://schemas.microsoft.com/office/word/2010/wordprocessingGroup" xmlns:wpi="http://schemas.microsoft.com/office/word/2010/wordprocessingInk" xmlns:wne="http://schemas.microsoft.com/office/word/2006/wordml" xmlns:wps="http://schemas.microsoft.com/office/word/2010/wordprocessingShape" mc:Ignorable="w14 w15 w16se w16cid wp14">
+  <w:abstractNum w:abstractNumId="0" w15:restartNumberingAfterBreak="0">
+    <w:nsid w:val="37840A82"/>
+    <w:multiLevelType w:val="multilevel"/>
+    <w:tmpl w:val="FFFFFFFF"/>
+    <w:lvl w:ilvl="0">
+      <w:start w:val="1"/>
+      <w:numFmt w:val="bullet"/>
+      <w:lvlText w:val=""/>
+      <w:lvlJc w:val="left"/>
+      <w:pPr>
+        <w:tabs>
+          <w:tab w:val="num" w:pos="720"/>
+        </w:tabs>
+        <w:ind w:left="720" w:hanging="360"/>
+      </w:pPr>
+      <w:rPr>
+        <w:rFonts w:ascii="Symbol" w:hAnsi="Symbol" w:hint="default"/>
+        <w:sz w:val="20"/>
+      </w:rPr>
+    </w:lvl>
+    <w:lvl w:ilvl="1">
+      <w:start w:val="1"/>
+      <w:numFmt w:val="bullet"/>
+      <w:lvlText w:val="o"/>
+      <w:lvlJc w:val="left"/>
+      <w:pPr>
+        <w:tabs>
+          <w:tab w:val="num" w:pos="1440"/>
+        </w:tabs>
+        <w:ind w:left="1440" w:hanging="360"/>
+      </w:pPr>
+      <w:rPr>
+        <w:rFonts w:ascii="Courier New" w:hAnsi="Courier New" w:cs="Times New Roman" w:hint="default"/>
+        <w:sz w:val="20"/>
+      </w:rPr>
+    </w:lvl>
+    <w:lvl w:ilvl="2">
+      <w:start w:val="1"/>
+      <w:numFmt w:val="bullet"/>
+      <w:lvlText w:val=""/>
+      <w:lvlJc w:val="left"/>
+      <w:pPr>
+        <w:tabs>
+          <w:tab w:val="num" w:pos="2160"/>
+        </w:tabs>
+        <w:ind w:left="2160" w:hanging="360"/>
+      </w:pPr>
+      <w:rPr>
+        <w:rFonts w:ascii="Wingdings" w:hAnsi="Wingdings" w:hint="default"/>
+        <w:sz w:val="20"/>
+      </w:rPr>
+    </w:lvl>
+    <w:lvl w:ilvl="3">
+      <w:start w:val="1"/>
+      <w:numFmt w:val="bullet"/>
+      <w:lvlText w:val=""/>
+      <w:lvlJc w:val="left"/>
+      <w:pPr>
+        <w:tabs>
+          <w:tab w:val="num" w:pos="2880"/>
+        </w:tabs>
+        <w:ind w:left="2880" w:hanging="360"/>
+      </w:pPr>
+      <w:rPr>
+        <w:rFonts w:ascii="Wingdings" w:hAnsi="Wingdings" w:hint="default"/>
+        <w:sz w:val="20"/>
+      </w:rPr>
+    </w:lvl>
+    <w:lvl w:ilvl="4">
+      <w:start w:val="1"/>
+      <w:numFmt w:val="bullet"/>
+      <w:lvlText w:val=""/>
+      <w:lvlJc w:val="left"/>
+      <w:pPr>
+        <w:tabs>
+          <w:tab w:val="num" w:pos="3600"/>
+        </w:tabs>
+        <w:ind w:left="3600" w:hanging="360"/>
+      </w:pPr>
+      <w:rPr>
+        <w:rFonts w:ascii="Wingdings" w:hAnsi="Wingdings" w:hint="default"/>
+        <w:sz w:val="20"/>
+      </w:rPr>
+    </w:lvl>
+    <w:lvl w:ilvl="5">
+      <w:start w:val="1"/>
+      <w:numFmt w:val="bullet"/>
+      <w:lvlText w:val=""/>
+      <w:lvlJc w:val="left"/>
+      <w:pPr>
+        <w:tabs>
+          <w:tab w:val="num" w:pos="4320"/>
+        </w:tabs>
+        <w:ind w:left="4320" w:hanging="360"/>
+      </w:pPr>
+      <w:rPr>
+        <w:rFonts w:ascii="Wingdings" w:hAnsi="Wingdings" w:hint="default"/>
+        <w:sz w:val="20"/>
+      </w:rPr>
+    </w:lvl>
+    <w:lvl w:ilvl="6">
+      <w:start w:val="1"/>
+      <w:numFmt w:val="bullet"/>
+      <w:lvlText w:val=""/>
+      <w:lvlJc w:val="left"/>
+      <w:pPr>
+        <w:tabs>
+          <w:tab w:val="num" w:pos="5040"/>
+        </w:tabs>
+        <w:ind w:left="5040" w:hanging="360"/>
+      </w:pPr>
+      <w:rPr>
+        <w:rFonts w:ascii="Wingdings" w:hAnsi="Wingdings" w:hint="default"/>
+        <w:sz w:val="20"/>
+      </w:rPr>
+    </w:lvl>
+    <w:lvl w:ilvl="7">
+      <w:start w:val="1"/>
+      <w:numFmt w:val="bullet"/>
+      <w:lvlText w:val=""/>
+      <w:lvlJc w:val="left"/>
+      <w:pPr>
+        <w:tabs>
+          <w:tab w:val="num" w:pos="5760"/>
+        </w:tabs>
+        <w:ind w:left="5760" w:hanging="360"/>
+      </w:pPr>
+      <w:rPr>
+        <w:rFonts w:ascii="Wingdings" w:hAnsi="Wingdings" w:hint="default"/>
+        <w:sz w:val="20"/>
+      </w:rPr>
+    </w:lvl>
+    <w:lvl w:ilvl="8">
+      <w:start w:val="1"/>
+      <w:numFmt w:val="bullet"/>
+      <w:lvlText w:val=""/>
+      <w:lvlJc w:val="left"/>
+      <w:pPr>
+        <w:tabs>
+          <w:tab w:val="num" w:pos="6480"/>
+        </w:tabs>
+        <w:ind w:left="6480" w:hanging="360"/>
+      </w:pPr>
+      <w:rPr>
+        <w:rFonts w:ascii="Wingdings" w:hAnsi="Wingdings" w:hint="default"/>
+        <w:sz w:val="20"/>
+      </w:rPr>
+    </w:lvl>
+  </w:abstractNum>
+  <w:num w:numId="1">
+    <w:abstractNumId w:val="0"/>
+    <w:lvlOverride w:ilvl="0"/>
+    <w:lvlOverride w:ilvl="1"/>
+    <w:lvlOverride w:ilvl="2"/>
+    <w:lvlOverride w:ilvl="3"/>
+    <w:lvlOverride w:ilvl="4"/>
+    <w:lvlOverride w:ilvl="5"/>
+    <w:lvlOverride w:ilvl="6"/>
+    <w:lvlOverride w:ilvl="7"/>
+    <w:lvlOverride w:ilvl="8"/>
+  </w:num>
+</w:numbering>
 </file>
 
 <file path=word/styles.xml><?xml version="1.0" encoding="utf-8"?>
@@ -1667,7 +3715,7 @@
     <w:lsdException w:name="Table Web 2" w:semiHidden="1" w:unhideWhenUsed="1"/>
     <w:lsdException w:name="Table Web 3" w:semiHidden="1" w:unhideWhenUsed="1"/>
     <w:lsdException w:name="Balloon Text" w:semiHidden="1" w:unhideWhenUsed="1"/>
-    <w:lsdException w:name="Table Grid" w:semiHidden="1" w:uiPriority="39" w:unhideWhenUsed="1"/>
+    <w:lsdException w:name="Table Grid" w:uiPriority="39"/>
     <w:lsdException w:name="Table Theme" w:semiHidden="1" w:unhideWhenUsed="1"/>
     <w:lsdException w:name="Placeholder Text" w:semiHidden="1"/>
     <w:lsdException w:name="No Spacing" w:uiPriority="1" w:qFormat="1"/>
@@ -1973,6 +4021,39 @@
       <w:szCs w:val="16"/>
     </w:rPr>
   </w:style>
+  <w:style w:type="table" w:styleId="TableGrid">
+    <w:name w:val="Table Grid"/>
+    <w:basedOn w:val="TableNormal"/>
+    <w:uiPriority w:val="39"/>
+    <w:rsid w:val="00F72986"/>
+    <w:pPr>
+      <w:spacing w:after="0" w:line="240" w:lineRule="auto"/>
+    </w:pPr>
+    <w:tblPr>
+      <w:tblBorders>
+        <w:top w:val="single" w:sz="4" w:space="0" w:color="auto"/>
+        <w:left w:val="single" w:sz="4" w:space="0" w:color="auto"/>
+        <w:bottom w:val="single" w:sz="4" w:space="0" w:color="auto"/>
+        <w:right w:val="single" w:sz="4" w:space="0" w:color="auto"/>
+        <w:insideH w:val="single" w:sz="4" w:space="0" w:color="auto"/>
+        <w:insideV w:val="single" w:sz="4" w:space="0" w:color="auto"/>
+      </w:tblBorders>
+    </w:tblPr>
+  </w:style>
+  <w:style w:type="paragraph" w:styleId="NormalWeb">
+    <w:name w:val="Normal (Web)"/>
+    <w:basedOn w:val="Normal"/>
+    <w:uiPriority w:val="99"/>
+    <w:semiHidden/>
+    <w:unhideWhenUsed/>
+    <w:rsid w:val="007B56AF"/>
+    <w:pPr>
+      <w:spacing w:after="0" w:line="240" w:lineRule="auto"/>
+    </w:pPr>
+    <w:rPr>
+      <w:rFonts w:ascii="Calibri" w:hAnsi="Calibri" w:cs="Calibri"/>
+    </w:rPr>
+  </w:style>
 </w:styles>
 </file>
 

</xml_diff>